<commit_message>
Product cards same height
</commit_message>
<xml_diff>
--- a/Dokumentácia.docx
+++ b/Dokumentácia.docx
@@ -2767,7 +2767,7 @@
           <w:lang w:val="sk-SK"/>
         </w:rPr>
         <w:drawing>
-          <wp:inline distT="0" distB="0" distL="0" distR="0" wp14:anchorId="33093860" wp14:editId="339A3F94">
+          <wp:inline distT="0" distB="0" distL="0" distR="0" wp14:anchorId="33093860" wp14:editId="64D62CDD">
             <wp:extent cx="5731510" cy="3157855"/>
             <wp:effectExtent l="0" t="0" r="0" b="4445"/>
             <wp:docPr id="1077535650" name="Picture 1" descr="A screenshot of a computer&#10;&#10;Description automatically generated"/>
@@ -3031,6 +3031,189 @@
       <w:proofErr w:type="spellEnd"/>
       <w:r>
         <w:t xml:space="preserve"> vyhľadávanie nad katalógom produktov</w:t>
+      </w:r>
+    </w:p>
+    <w:p>
+      <w:pPr>
+        <w:rPr>
+          <w:lang w:val="sk-SK"/>
+        </w:rPr>
+      </w:pPr>
+      <w:r>
+        <w:rPr>
+          <w:lang w:val="sk-SK"/>
+        </w:rPr>
+        <w:t xml:space="preserve">Tento prípad použitia možno realizovať pomocou </w:t>
+      </w:r>
+      <w:proofErr w:type="spellStart"/>
+      <w:r>
+        <w:rPr>
+          <w:lang w:val="sk-SK"/>
+        </w:rPr>
+        <w:t>input</w:t>
+      </w:r>
+      <w:proofErr w:type="spellEnd"/>
+      <w:r>
+        <w:rPr>
+          <w:lang w:val="sk-SK"/>
+        </w:rPr>
+        <w:t xml:space="preserve"> </w:t>
+      </w:r>
+      <w:proofErr w:type="spellStart"/>
+      <w:r>
+        <w:rPr>
+          <w:lang w:val="sk-SK"/>
+        </w:rPr>
+        <w:t>fieldu</w:t>
+      </w:r>
+      <w:proofErr w:type="spellEnd"/>
+      <w:r>
+        <w:rPr>
+          <w:lang w:val="sk-SK"/>
+        </w:rPr>
+        <w:t xml:space="preserve"> v </w:t>
+      </w:r>
+      <w:proofErr w:type="spellStart"/>
+      <w:r>
+        <w:rPr>
+          <w:lang w:val="sk-SK"/>
+        </w:rPr>
+        <w:t>headeri</w:t>
+      </w:r>
+      <w:proofErr w:type="spellEnd"/>
+      <w:r>
+        <w:rPr>
+          <w:lang w:val="sk-SK"/>
+        </w:rPr>
+        <w:t xml:space="preserve"> stránky. Používateľ zadá textový dopyt (celý názov produktu, alebo časť názvu), a po stlačení tlačidla s ikonkou lupy, prípadne po stlačení klávesy </w:t>
+      </w:r>
+      <w:proofErr w:type="spellStart"/>
+      <w:r>
+        <w:rPr>
+          <w:lang w:val="sk-SK"/>
+        </w:rPr>
+        <w:t>enter</w:t>
+      </w:r>
+      <w:proofErr w:type="spellEnd"/>
+      <w:r>
+        <w:rPr>
+          <w:lang w:val="sk-SK"/>
+        </w:rPr>
+        <w:t xml:space="preserve"> sa vykoná presmerovanie na cestu </w:t>
+      </w:r>
+      <w:r>
+        <w:rPr>
+          <w:b/>
+          <w:bCs/>
+          <w:lang w:val="en-US"/>
+        </w:rPr>
+        <w:t>/all-plants</w:t>
+      </w:r>
+      <w:r>
+        <w:rPr>
+          <w:lang w:val="en-US"/>
+        </w:rPr>
+        <w:t xml:space="preserve">. V URI </w:t>
+      </w:r>
+      <w:proofErr w:type="spellStart"/>
+      <w:r>
+        <w:rPr>
+          <w:lang w:val="en-US"/>
+        </w:rPr>
+        <w:t>sa</w:t>
+      </w:r>
+      <w:proofErr w:type="spellEnd"/>
+      <w:r>
+        <w:rPr>
+          <w:lang w:val="en-US"/>
+        </w:rPr>
+        <w:t xml:space="preserve"> </w:t>
+      </w:r>
+      <w:proofErr w:type="spellStart"/>
+      <w:r>
+        <w:rPr>
+          <w:lang w:val="en-US"/>
+        </w:rPr>
+        <w:t>taktie</w:t>
+      </w:r>
+      <w:proofErr w:type="spellEnd"/>
+      <w:r>
+        <w:rPr>
+          <w:lang w:val="sk-SK"/>
+        </w:rPr>
+        <w:t xml:space="preserve">ž nachádza parameter </w:t>
+      </w:r>
+      <w:proofErr w:type="spellStart"/>
+      <w:r>
+        <w:rPr>
+          <w:b/>
+          <w:bCs/>
+          <w:lang w:val="sk-SK"/>
+        </w:rPr>
+        <w:t>search</w:t>
+      </w:r>
+      <w:proofErr w:type="spellEnd"/>
+      <w:r>
+        <w:rPr>
+          <w:lang w:val="sk-SK"/>
+        </w:rPr>
+        <w:t xml:space="preserve"> s hľadaným výrazom.</w:t>
+      </w:r>
+    </w:p>
+    <w:p>
+      <w:pPr>
+        <w:rPr>
+          <w:rFonts w:ascii="Calibri" w:hAnsi="Calibri" w:cs="Calibri"/>
+          <w:lang w:val="sk-SK"/>
+        </w:rPr>
+      </w:pPr>
+      <w:r>
+        <w:rPr>
+          <w:rFonts w:ascii="Calibri" w:hAnsi="Calibri" w:cs="Calibri"/>
+          <w:noProof/>
+          <w:lang w:val="sk-SK"/>
+        </w:rPr>
+        <w:drawing>
+          <wp:inline distT="0" distB="0" distL="0" distR="0" wp14:anchorId="228D35C4" wp14:editId="24FE21AB">
+            <wp:extent cx="4889500" cy="406400"/>
+            <wp:effectExtent l="0" t="0" r="0" b="0"/>
+            <wp:docPr id="725272341" name="Picture 1"/>
+            <wp:cNvGraphicFramePr>
+              <a:graphicFrameLocks xmlns:a="http://schemas.openxmlformats.org/drawingml/2006/main" noChangeAspect="1"/>
+            </wp:cNvGraphicFramePr>
+            <a:graphic xmlns:a="http://schemas.openxmlformats.org/drawingml/2006/main">
+              <a:graphicData uri="http://schemas.openxmlformats.org/drawingml/2006/picture">
+                <pic:pic xmlns:pic="http://schemas.openxmlformats.org/drawingml/2006/picture">
+                  <pic:nvPicPr>
+                    <pic:cNvPr id="725272341" name="Picture 725272341"/>
+                    <pic:cNvPicPr/>
+                  </pic:nvPicPr>
+                  <pic:blipFill>
+                    <a:blip r:embed="rId10">
+                      <a:extLst>
+                        <a:ext uri="{28A0092B-C50C-407E-A947-70E740481C1C}">
+                          <a14:useLocalDpi xmlns:a14="http://schemas.microsoft.com/office/drawing/2010/main" val="0"/>
+                        </a:ext>
+                      </a:extLst>
+                    </a:blip>
+                    <a:stretch>
+                      <a:fillRect/>
+                    </a:stretch>
+                  </pic:blipFill>
+                  <pic:spPr>
+                    <a:xfrm>
+                      <a:off x="0" y="0"/>
+                      <a:ext cx="4889500" cy="406400"/>
+                    </a:xfrm>
+                    <a:prstGeom prst="rect">
+                      <a:avLst/>
+                    </a:prstGeom>
+                  </pic:spPr>
+                </pic:pic>
+              </a:graphicData>
+            </a:graphic>
+          </wp:inline>
+        </w:drawing>
       </w:r>
     </w:p>
     <w:p>
@@ -3652,7 +3835,7 @@
   <w:abstractNum w:abstractNumId="5" w15:restartNumberingAfterBreak="0">
     <w:nsid w:val="1E217D73"/>
     <w:multiLevelType w:val="multilevel"/>
-    <w:tmpl w:val="29D06022"/>
+    <w:tmpl w:val="76C4C7F8"/>
     <w:lvl w:ilvl="0">
       <w:start w:val="1"/>
       <w:numFmt w:val="decimal"/>
@@ -4869,11 +5052,13 @@
     <w:uiPriority w:val="9"/>
     <w:unhideWhenUsed/>
     <w:qFormat/>
-    <w:rsid w:val="006F6CDD"/>
+    <w:rsid w:val="008656BD"/>
     <w:pPr>
       <w:numPr>
         <w:ilvl w:val="2"/>
       </w:numPr>
+      <w:spacing w:after="360"/>
+      <w:ind w:left="1225" w:hanging="505"/>
       <w:outlineLvl w:val="3"/>
     </w:pPr>
     <w:rPr>
@@ -5063,7 +5248,7 @@
     <w:basedOn w:val="DefaultParagraphFont"/>
     <w:link w:val="Heading4"/>
     <w:uiPriority w:val="9"/>
-    <w:rsid w:val="006F6CDD"/>
+    <w:rsid w:val="008656BD"/>
     <w:rPr>
       <w:rFonts w:ascii="Calibri" w:eastAsiaTheme="majorEastAsia" w:hAnsi="Calibri" w:cs="Calibri"/>
       <w:color w:val="0F4761" w:themeColor="accent1" w:themeShade="BF"/>

</xml_diff>

<commit_message>
Update docs, remove remember token
</commit_message>
<xml_diff>
--- a/Dokumentácia.docx
+++ b/Dokumentácia.docx
@@ -11,7 +11,7 @@
           <w:lang w:val="sk-SK"/>
         </w:rPr>
       </w:pPr>
-      <w:bookmarkStart w:id="0" w:name="_Toc165875445"/>
+      <w:bookmarkStart w:id="0" w:name="_Toc165888484"/>
       <w:r>
         <w:rPr>
           <w:rFonts w:ascii="Calibri" w:hAnsi="Calibri" w:cs="Calibri"/>
@@ -105,7 +105,8 @@
               <w:bCs w:val="0"/>
               <w:i w:val="0"/>
               <w:iCs w:val="0"/>
-              <w:lang w:val="sk-SK" w:eastAsia="en-GB"/>
+              <w:noProof/>
+              <w:lang w:eastAsia="en-GB"/>
             </w:rPr>
           </w:pPr>
           <w:r>
@@ -133,60 +134,61 @@
             </w:rPr>
             <w:fldChar w:fldCharType="separate"/>
           </w:r>
-          <w:hyperlink w:anchor="_Toc165875445" w:history="1">
+          <w:hyperlink w:anchor="_Toc165888484" w:history="1">
             <w:r>
               <w:rPr>
                 <w:rStyle w:val="Hyperlink"/>
                 <w:rFonts w:ascii="Calibri" w:hAnsi="Calibri" w:cs="Calibri"/>
+                <w:noProof/>
                 <w:lang w:val="sk-SK"/>
               </w:rPr>
               <w:t>Dokumentácia</w:t>
             </w:r>
             <w:r>
               <w:rPr>
-                <w:webHidden/>
-                <w:lang w:val="sk-SK"/>
+                <w:noProof/>
+                <w:webHidden/>
               </w:rPr>
               <w:tab/>
             </w:r>
             <w:r>
               <w:rPr>
-                <w:webHidden/>
-                <w:lang w:val="sk-SK"/>
+                <w:noProof/>
+                <w:webHidden/>
               </w:rPr>
               <w:fldChar w:fldCharType="begin"/>
             </w:r>
             <w:r>
               <w:rPr>
-                <w:webHidden/>
-                <w:lang w:val="sk-SK"/>
-              </w:rPr>
-              <w:instrText xml:space="preserve"> PAGEREF _Toc165875445 \h </w:instrText>
-            </w:r>
-            <w:r>
-              <w:rPr>
-                <w:webHidden/>
-                <w:lang w:val="sk-SK"/>
-              </w:rPr>
-            </w:r>
-            <w:r>
-              <w:rPr>
-                <w:webHidden/>
-                <w:lang w:val="sk-SK"/>
+                <w:noProof/>
+                <w:webHidden/>
+              </w:rPr>
+              <w:instrText xml:space="preserve"> PAGEREF _Toc165888484 \h </w:instrText>
+            </w:r>
+            <w:r>
+              <w:rPr>
+                <w:noProof/>
+                <w:webHidden/>
+              </w:rPr>
+            </w:r>
+            <w:r>
+              <w:rPr>
+                <w:noProof/>
+                <w:webHidden/>
               </w:rPr>
               <w:fldChar w:fldCharType="separate"/>
             </w:r>
             <w:r>
               <w:rPr>
-                <w:webHidden/>
-                <w:lang w:val="sk-SK"/>
+                <w:noProof/>
+                <w:webHidden/>
               </w:rPr>
               <w:t>1</w:t>
             </w:r>
             <w:r>
               <w:rPr>
-                <w:webHidden/>
-                <w:lang w:val="sk-SK"/>
+                <w:noProof/>
+                <w:webHidden/>
               </w:rPr>
               <w:fldChar w:fldCharType="end"/>
             </w:r>
@@ -203,16 +205,17 @@
               <w:rFonts w:eastAsiaTheme="minorEastAsia"/>
               <w:b w:val="0"/>
               <w:bCs w:val="0"/>
+              <w:noProof/>
               <w:sz w:val="24"/>
               <w:szCs w:val="24"/>
-              <w:lang w:val="sk-SK" w:eastAsia="en-GB"/>
+              <w:lang w:eastAsia="en-GB"/>
             </w:rPr>
           </w:pPr>
-          <w:hyperlink w:anchor="_Toc165875446" w:history="1">
+          <w:hyperlink w:anchor="_Toc165888485" w:history="1">
             <w:r>
               <w:rPr>
                 <w:rStyle w:val="Hyperlink"/>
-                <w:lang w:val="sk-SK"/>
+                <w:noProof/>
               </w:rPr>
               <w:t>1.</w:t>
             </w:r>
@@ -221,64 +224,65 @@
                 <w:rFonts w:eastAsiaTheme="minorEastAsia"/>
                 <w:b w:val="0"/>
                 <w:bCs w:val="0"/>
+                <w:noProof/>
                 <w:sz w:val="24"/>
                 <w:szCs w:val="24"/>
-                <w:lang w:val="sk-SK" w:eastAsia="en-GB"/>
+                <w:lang w:eastAsia="en-GB"/>
               </w:rPr>
               <w:tab/>
             </w:r>
             <w:r>
               <w:rPr>
                 <w:rStyle w:val="Hyperlink"/>
-                <w:lang w:val="sk-SK"/>
+                <w:noProof/>
               </w:rPr>
               <w:t>Zadanie</w:t>
             </w:r>
             <w:r>
               <w:rPr>
-                <w:webHidden/>
-                <w:lang w:val="sk-SK"/>
+                <w:noProof/>
+                <w:webHidden/>
               </w:rPr>
               <w:tab/>
             </w:r>
             <w:r>
               <w:rPr>
-                <w:webHidden/>
-                <w:lang w:val="sk-SK"/>
+                <w:noProof/>
+                <w:webHidden/>
               </w:rPr>
               <w:fldChar w:fldCharType="begin"/>
             </w:r>
             <w:r>
               <w:rPr>
-                <w:webHidden/>
-                <w:lang w:val="sk-SK"/>
-              </w:rPr>
-              <w:instrText xml:space="preserve"> PAGEREF _Toc165875446 \h </w:instrText>
-            </w:r>
-            <w:r>
-              <w:rPr>
-                <w:webHidden/>
-                <w:lang w:val="sk-SK"/>
-              </w:rPr>
-            </w:r>
-            <w:r>
-              <w:rPr>
-                <w:webHidden/>
-                <w:lang w:val="sk-SK"/>
+                <w:noProof/>
+                <w:webHidden/>
+              </w:rPr>
+              <w:instrText xml:space="preserve"> PAGEREF _Toc165888485 \h </w:instrText>
+            </w:r>
+            <w:r>
+              <w:rPr>
+                <w:noProof/>
+                <w:webHidden/>
+              </w:rPr>
+            </w:r>
+            <w:r>
+              <w:rPr>
+                <w:noProof/>
+                <w:webHidden/>
               </w:rPr>
               <w:fldChar w:fldCharType="separate"/>
             </w:r>
             <w:r>
               <w:rPr>
-                <w:webHidden/>
-                <w:lang w:val="sk-SK"/>
+                <w:noProof/>
+                <w:webHidden/>
               </w:rPr>
               <w:t>3</w:t>
             </w:r>
             <w:r>
               <w:rPr>
-                <w:webHidden/>
-                <w:lang w:val="sk-SK"/>
+                <w:noProof/>
+                <w:webHidden/>
               </w:rPr>
               <w:fldChar w:fldCharType="end"/>
             </w:r>
@@ -295,16 +299,17 @@
               <w:rFonts w:eastAsiaTheme="minorEastAsia"/>
               <w:b w:val="0"/>
               <w:bCs w:val="0"/>
+              <w:noProof/>
               <w:sz w:val="24"/>
               <w:szCs w:val="24"/>
-              <w:lang w:val="sk-SK" w:eastAsia="en-GB"/>
+              <w:lang w:eastAsia="en-GB"/>
             </w:rPr>
           </w:pPr>
-          <w:hyperlink w:anchor="_Toc165875447" w:history="1">
+          <w:hyperlink w:anchor="_Toc165888486" w:history="1">
             <w:r>
               <w:rPr>
                 <w:rStyle w:val="Hyperlink"/>
-                <w:lang w:val="sk-SK"/>
+                <w:noProof/>
               </w:rPr>
               <w:t>2.</w:t>
             </w:r>
@@ -313,64 +318,65 @@
                 <w:rFonts w:eastAsiaTheme="minorEastAsia"/>
                 <w:b w:val="0"/>
                 <w:bCs w:val="0"/>
+                <w:noProof/>
                 <w:sz w:val="24"/>
                 <w:szCs w:val="24"/>
-                <w:lang w:val="sk-SK" w:eastAsia="en-GB"/>
+                <w:lang w:eastAsia="en-GB"/>
               </w:rPr>
               <w:tab/>
             </w:r>
             <w:r>
               <w:rPr>
                 <w:rStyle w:val="Hyperlink"/>
-                <w:lang w:val="sk-SK"/>
+                <w:noProof/>
               </w:rPr>
               <w:t>Diagram dátového fyzického modelu</w:t>
             </w:r>
             <w:r>
               <w:rPr>
-                <w:webHidden/>
-                <w:lang w:val="sk-SK"/>
+                <w:noProof/>
+                <w:webHidden/>
               </w:rPr>
               <w:tab/>
             </w:r>
             <w:r>
               <w:rPr>
-                <w:webHidden/>
-                <w:lang w:val="sk-SK"/>
+                <w:noProof/>
+                <w:webHidden/>
               </w:rPr>
               <w:fldChar w:fldCharType="begin"/>
             </w:r>
             <w:r>
               <w:rPr>
-                <w:webHidden/>
-                <w:lang w:val="sk-SK"/>
-              </w:rPr>
-              <w:instrText xml:space="preserve"> PAGEREF _Toc165875447 \h </w:instrText>
-            </w:r>
-            <w:r>
-              <w:rPr>
-                <w:webHidden/>
-                <w:lang w:val="sk-SK"/>
-              </w:rPr>
-            </w:r>
-            <w:r>
-              <w:rPr>
-                <w:webHidden/>
-                <w:lang w:val="sk-SK"/>
+                <w:noProof/>
+                <w:webHidden/>
+              </w:rPr>
+              <w:instrText xml:space="preserve"> PAGEREF _Toc165888486 \h </w:instrText>
+            </w:r>
+            <w:r>
+              <w:rPr>
+                <w:noProof/>
+                <w:webHidden/>
+              </w:rPr>
+            </w:r>
+            <w:r>
+              <w:rPr>
+                <w:noProof/>
+                <w:webHidden/>
               </w:rPr>
               <w:fldChar w:fldCharType="separate"/>
             </w:r>
             <w:r>
               <w:rPr>
-                <w:webHidden/>
-                <w:lang w:val="sk-SK"/>
+                <w:noProof/>
+                <w:webHidden/>
               </w:rPr>
               <w:t>5</w:t>
             </w:r>
             <w:r>
               <w:rPr>
-                <w:webHidden/>
-                <w:lang w:val="sk-SK"/>
+                <w:noProof/>
+                <w:webHidden/>
               </w:rPr>
               <w:fldChar w:fldCharType="end"/>
             </w:r>
@@ -385,80 +391,82 @@
             </w:tabs>
             <w:rPr>
               <w:rFonts w:eastAsiaTheme="minorEastAsia"/>
+              <w:noProof/>
               <w:sz w:val="24"/>
               <w:szCs w:val="24"/>
-              <w:lang w:val="sk-SK" w:eastAsia="en-GB"/>
+              <w:lang w:eastAsia="en-GB"/>
             </w:rPr>
           </w:pPr>
-          <w:hyperlink w:anchor="_Toc165875448" w:history="1">
+          <w:hyperlink w:anchor="_Toc165888487" w:history="1">
             <w:r>
               <w:rPr>
                 <w:rStyle w:val="Hyperlink"/>
-                <w:lang w:val="sk-SK"/>
+                <w:noProof/>
               </w:rPr>
               <w:t>2.1.</w:t>
             </w:r>
             <w:r>
               <w:rPr>
                 <w:rFonts w:eastAsiaTheme="minorEastAsia"/>
+                <w:noProof/>
                 <w:sz w:val="24"/>
                 <w:szCs w:val="24"/>
-                <w:lang w:val="sk-SK" w:eastAsia="en-GB"/>
+                <w:lang w:eastAsia="en-GB"/>
               </w:rPr>
               <w:tab/>
             </w:r>
             <w:r>
               <w:rPr>
                 <w:rStyle w:val="Hyperlink"/>
-                <w:lang w:val="sk-SK"/>
+                <w:noProof/>
               </w:rPr>
               <w:t>Fáza 1</w:t>
             </w:r>
             <w:r>
               <w:rPr>
-                <w:webHidden/>
-                <w:lang w:val="sk-SK"/>
+                <w:noProof/>
+                <w:webHidden/>
               </w:rPr>
               <w:tab/>
             </w:r>
             <w:r>
               <w:rPr>
-                <w:webHidden/>
-                <w:lang w:val="sk-SK"/>
+                <w:noProof/>
+                <w:webHidden/>
               </w:rPr>
               <w:fldChar w:fldCharType="begin"/>
             </w:r>
             <w:r>
               <w:rPr>
-                <w:webHidden/>
-                <w:lang w:val="sk-SK"/>
-              </w:rPr>
-              <w:instrText xml:space="preserve"> PAGEREF _Toc165875448 \h </w:instrText>
-            </w:r>
-            <w:r>
-              <w:rPr>
-                <w:webHidden/>
-                <w:lang w:val="sk-SK"/>
-              </w:rPr>
-            </w:r>
-            <w:r>
-              <w:rPr>
-                <w:webHidden/>
-                <w:lang w:val="sk-SK"/>
+                <w:noProof/>
+                <w:webHidden/>
+              </w:rPr>
+              <w:instrText xml:space="preserve"> PAGEREF _Toc165888487 \h </w:instrText>
+            </w:r>
+            <w:r>
+              <w:rPr>
+                <w:noProof/>
+                <w:webHidden/>
+              </w:rPr>
+            </w:r>
+            <w:r>
+              <w:rPr>
+                <w:noProof/>
+                <w:webHidden/>
               </w:rPr>
               <w:fldChar w:fldCharType="separate"/>
             </w:r>
             <w:r>
               <w:rPr>
-                <w:webHidden/>
-                <w:lang w:val="sk-SK"/>
+                <w:noProof/>
+                <w:webHidden/>
               </w:rPr>
               <w:t>5</w:t>
             </w:r>
             <w:r>
               <w:rPr>
-                <w:webHidden/>
-                <w:lang w:val="sk-SK"/>
+                <w:noProof/>
+                <w:webHidden/>
               </w:rPr>
               <w:fldChar w:fldCharType="end"/>
             </w:r>
@@ -473,80 +481,82 @@
             </w:tabs>
             <w:rPr>
               <w:rFonts w:eastAsiaTheme="minorEastAsia"/>
+              <w:noProof/>
               <w:sz w:val="24"/>
               <w:szCs w:val="24"/>
-              <w:lang w:val="sk-SK" w:eastAsia="en-GB"/>
+              <w:lang w:eastAsia="en-GB"/>
             </w:rPr>
           </w:pPr>
-          <w:hyperlink w:anchor="_Toc165875449" w:history="1">
+          <w:hyperlink w:anchor="_Toc165888488" w:history="1">
             <w:r>
               <w:rPr>
                 <w:rStyle w:val="Hyperlink"/>
-                <w:lang w:val="sk-SK"/>
+                <w:noProof/>
               </w:rPr>
               <w:t>2.2.</w:t>
             </w:r>
             <w:r>
               <w:rPr>
                 <w:rFonts w:eastAsiaTheme="minorEastAsia"/>
+                <w:noProof/>
                 <w:sz w:val="24"/>
                 <w:szCs w:val="24"/>
-                <w:lang w:val="sk-SK" w:eastAsia="en-GB"/>
+                <w:lang w:eastAsia="en-GB"/>
               </w:rPr>
               <w:tab/>
             </w:r>
             <w:r>
               <w:rPr>
                 <w:rStyle w:val="Hyperlink"/>
-                <w:lang w:val="sk-SK"/>
+                <w:noProof/>
               </w:rPr>
               <w:t>Fáza 2</w:t>
             </w:r>
             <w:r>
               <w:rPr>
-                <w:webHidden/>
-                <w:lang w:val="sk-SK"/>
+                <w:noProof/>
+                <w:webHidden/>
               </w:rPr>
               <w:tab/>
             </w:r>
             <w:r>
               <w:rPr>
-                <w:webHidden/>
-                <w:lang w:val="sk-SK"/>
+                <w:noProof/>
+                <w:webHidden/>
               </w:rPr>
               <w:fldChar w:fldCharType="begin"/>
             </w:r>
             <w:r>
               <w:rPr>
-                <w:webHidden/>
-                <w:lang w:val="sk-SK"/>
-              </w:rPr>
-              <w:instrText xml:space="preserve"> PAGEREF _Toc165875449 \h </w:instrText>
-            </w:r>
-            <w:r>
-              <w:rPr>
-                <w:webHidden/>
-                <w:lang w:val="sk-SK"/>
-              </w:rPr>
-            </w:r>
-            <w:r>
-              <w:rPr>
-                <w:webHidden/>
-                <w:lang w:val="sk-SK"/>
+                <w:noProof/>
+                <w:webHidden/>
+              </w:rPr>
+              <w:instrText xml:space="preserve"> PAGEREF _Toc165888488 \h </w:instrText>
+            </w:r>
+            <w:r>
+              <w:rPr>
+                <w:noProof/>
+                <w:webHidden/>
+              </w:rPr>
+            </w:r>
+            <w:r>
+              <w:rPr>
+                <w:noProof/>
+                <w:webHidden/>
               </w:rPr>
               <w:fldChar w:fldCharType="separate"/>
             </w:r>
             <w:r>
               <w:rPr>
-                <w:webHidden/>
-                <w:lang w:val="sk-SK"/>
+                <w:noProof/>
+                <w:webHidden/>
               </w:rPr>
               <w:t>6</w:t>
             </w:r>
             <w:r>
               <w:rPr>
-                <w:webHidden/>
-                <w:lang w:val="sk-SK"/>
+                <w:noProof/>
+                <w:webHidden/>
               </w:rPr>
               <w:fldChar w:fldCharType="end"/>
             </w:r>
@@ -563,16 +573,17 @@
               <w:rFonts w:eastAsiaTheme="minorEastAsia"/>
               <w:b w:val="0"/>
               <w:bCs w:val="0"/>
+              <w:noProof/>
               <w:sz w:val="24"/>
               <w:szCs w:val="24"/>
-              <w:lang w:val="sk-SK" w:eastAsia="en-GB"/>
+              <w:lang w:eastAsia="en-GB"/>
             </w:rPr>
           </w:pPr>
-          <w:hyperlink w:anchor="_Toc165875450" w:history="1">
+          <w:hyperlink w:anchor="_Toc165888489" w:history="1">
             <w:r>
               <w:rPr>
                 <w:rStyle w:val="Hyperlink"/>
-                <w:lang w:val="sk-SK"/>
+                <w:noProof/>
               </w:rPr>
               <w:t>3.</w:t>
             </w:r>
@@ -581,64 +592,65 @@
                 <w:rFonts w:eastAsiaTheme="minorEastAsia"/>
                 <w:b w:val="0"/>
                 <w:bCs w:val="0"/>
+                <w:noProof/>
                 <w:sz w:val="24"/>
                 <w:szCs w:val="24"/>
-                <w:lang w:val="sk-SK" w:eastAsia="en-GB"/>
+                <w:lang w:eastAsia="en-GB"/>
               </w:rPr>
               <w:tab/>
             </w:r>
             <w:r>
               <w:rPr>
                 <w:rStyle w:val="Hyperlink"/>
-                <w:lang w:val="sk-SK"/>
+                <w:noProof/>
               </w:rPr>
               <w:t>Návrhové rozhodnutia</w:t>
             </w:r>
             <w:r>
               <w:rPr>
-                <w:webHidden/>
-                <w:lang w:val="sk-SK"/>
+                <w:noProof/>
+                <w:webHidden/>
               </w:rPr>
               <w:tab/>
             </w:r>
             <w:r>
               <w:rPr>
-                <w:webHidden/>
-                <w:lang w:val="sk-SK"/>
+                <w:noProof/>
+                <w:webHidden/>
               </w:rPr>
               <w:fldChar w:fldCharType="begin"/>
             </w:r>
             <w:r>
               <w:rPr>
-                <w:webHidden/>
-                <w:lang w:val="sk-SK"/>
-              </w:rPr>
-              <w:instrText xml:space="preserve"> PAGEREF _Toc165875450 \h </w:instrText>
-            </w:r>
-            <w:r>
-              <w:rPr>
-                <w:webHidden/>
-                <w:lang w:val="sk-SK"/>
-              </w:rPr>
-            </w:r>
-            <w:r>
-              <w:rPr>
-                <w:webHidden/>
-                <w:lang w:val="sk-SK"/>
+                <w:noProof/>
+                <w:webHidden/>
+              </w:rPr>
+              <w:instrText xml:space="preserve"> PAGEREF _Toc165888489 \h </w:instrText>
+            </w:r>
+            <w:r>
+              <w:rPr>
+                <w:noProof/>
+                <w:webHidden/>
+              </w:rPr>
+            </w:r>
+            <w:r>
+              <w:rPr>
+                <w:noProof/>
+                <w:webHidden/>
               </w:rPr>
               <w:fldChar w:fldCharType="separate"/>
             </w:r>
             <w:r>
               <w:rPr>
-                <w:webHidden/>
-                <w:lang w:val="sk-SK"/>
+                <w:noProof/>
+                <w:webHidden/>
               </w:rPr>
               <w:t>7</w:t>
             </w:r>
             <w:r>
               <w:rPr>
-                <w:webHidden/>
-                <w:lang w:val="sk-SK"/>
+                <w:noProof/>
+                <w:webHidden/>
               </w:rPr>
               <w:fldChar w:fldCharType="end"/>
             </w:r>
@@ -653,80 +665,82 @@
             </w:tabs>
             <w:rPr>
               <w:rFonts w:eastAsiaTheme="minorEastAsia"/>
+              <w:noProof/>
               <w:sz w:val="24"/>
               <w:szCs w:val="24"/>
-              <w:lang w:val="sk-SK" w:eastAsia="en-GB"/>
+              <w:lang w:eastAsia="en-GB"/>
             </w:rPr>
           </w:pPr>
-          <w:hyperlink w:anchor="_Toc165875451" w:history="1">
+          <w:hyperlink w:anchor="_Toc165888490" w:history="1">
             <w:r>
               <w:rPr>
                 <w:rStyle w:val="Hyperlink"/>
-                <w:lang w:val="sk-SK"/>
+                <w:noProof/>
               </w:rPr>
               <w:t>3.1.</w:t>
             </w:r>
             <w:r>
               <w:rPr>
                 <w:rFonts w:eastAsiaTheme="minorEastAsia"/>
+                <w:noProof/>
                 <w:sz w:val="24"/>
                 <w:szCs w:val="24"/>
-                <w:lang w:val="sk-SK" w:eastAsia="en-GB"/>
+                <w:lang w:eastAsia="en-GB"/>
               </w:rPr>
               <w:tab/>
             </w:r>
             <w:r>
               <w:rPr>
                 <w:rStyle w:val="Hyperlink"/>
-                <w:lang w:val="sk-SK"/>
+                <w:noProof/>
               </w:rPr>
               <w:t>Externé knižnice</w:t>
             </w:r>
             <w:r>
               <w:rPr>
-                <w:webHidden/>
-                <w:lang w:val="sk-SK"/>
+                <w:noProof/>
+                <w:webHidden/>
               </w:rPr>
               <w:tab/>
             </w:r>
             <w:r>
               <w:rPr>
-                <w:webHidden/>
-                <w:lang w:val="sk-SK"/>
+                <w:noProof/>
+                <w:webHidden/>
               </w:rPr>
               <w:fldChar w:fldCharType="begin"/>
             </w:r>
             <w:r>
               <w:rPr>
-                <w:webHidden/>
-                <w:lang w:val="sk-SK"/>
-              </w:rPr>
-              <w:instrText xml:space="preserve"> PAGEREF _Toc165875451 \h </w:instrText>
-            </w:r>
-            <w:r>
-              <w:rPr>
-                <w:webHidden/>
-                <w:lang w:val="sk-SK"/>
-              </w:rPr>
-            </w:r>
-            <w:r>
-              <w:rPr>
-                <w:webHidden/>
-                <w:lang w:val="sk-SK"/>
+                <w:noProof/>
+                <w:webHidden/>
+              </w:rPr>
+              <w:instrText xml:space="preserve"> PAGEREF _Toc165888490 \h </w:instrText>
+            </w:r>
+            <w:r>
+              <w:rPr>
+                <w:noProof/>
+                <w:webHidden/>
+              </w:rPr>
+            </w:r>
+            <w:r>
+              <w:rPr>
+                <w:noProof/>
+                <w:webHidden/>
               </w:rPr>
               <w:fldChar w:fldCharType="separate"/>
             </w:r>
             <w:r>
               <w:rPr>
-                <w:webHidden/>
-                <w:lang w:val="sk-SK"/>
+                <w:noProof/>
+                <w:webHidden/>
               </w:rPr>
               <w:t>7</w:t>
             </w:r>
             <w:r>
               <w:rPr>
-                <w:webHidden/>
-                <w:lang w:val="sk-SK"/>
+                <w:noProof/>
+                <w:webHidden/>
               </w:rPr>
               <w:fldChar w:fldCharType="end"/>
             </w:r>
@@ -743,16 +757,17 @@
               <w:rFonts w:eastAsiaTheme="minorEastAsia"/>
               <w:b w:val="0"/>
               <w:bCs w:val="0"/>
+              <w:noProof/>
               <w:sz w:val="24"/>
               <w:szCs w:val="24"/>
-              <w:lang w:val="sk-SK" w:eastAsia="en-GB"/>
+              <w:lang w:eastAsia="en-GB"/>
             </w:rPr>
           </w:pPr>
-          <w:hyperlink w:anchor="_Toc165875452" w:history="1">
+          <w:hyperlink w:anchor="_Toc165888491" w:history="1">
             <w:r>
               <w:rPr>
                 <w:rStyle w:val="Hyperlink"/>
-                <w:lang w:val="sk-SK"/>
+                <w:noProof/>
               </w:rPr>
               <w:t>4.</w:t>
             </w:r>
@@ -761,64 +776,65 @@
                 <w:rFonts w:eastAsiaTheme="minorEastAsia"/>
                 <w:b w:val="0"/>
                 <w:bCs w:val="0"/>
+                <w:noProof/>
                 <w:sz w:val="24"/>
                 <w:szCs w:val="24"/>
-                <w:lang w:val="sk-SK" w:eastAsia="en-GB"/>
+                <w:lang w:eastAsia="en-GB"/>
               </w:rPr>
               <w:tab/>
             </w:r>
             <w:r>
               <w:rPr>
                 <w:rStyle w:val="Hyperlink"/>
-                <w:lang w:val="sk-SK"/>
+                <w:noProof/>
               </w:rPr>
               <w:t>Prípady použitia</w:t>
             </w:r>
             <w:r>
               <w:rPr>
-                <w:webHidden/>
-                <w:lang w:val="sk-SK"/>
+                <w:noProof/>
+                <w:webHidden/>
               </w:rPr>
               <w:tab/>
             </w:r>
             <w:r>
               <w:rPr>
-                <w:webHidden/>
-                <w:lang w:val="sk-SK"/>
+                <w:noProof/>
+                <w:webHidden/>
               </w:rPr>
               <w:fldChar w:fldCharType="begin"/>
             </w:r>
             <w:r>
               <w:rPr>
-                <w:webHidden/>
-                <w:lang w:val="sk-SK"/>
-              </w:rPr>
-              <w:instrText xml:space="preserve"> PAGEREF _Toc165875452 \h </w:instrText>
-            </w:r>
-            <w:r>
-              <w:rPr>
-                <w:webHidden/>
-                <w:lang w:val="sk-SK"/>
-              </w:rPr>
-            </w:r>
-            <w:r>
-              <w:rPr>
-                <w:webHidden/>
-                <w:lang w:val="sk-SK"/>
+                <w:noProof/>
+                <w:webHidden/>
+              </w:rPr>
+              <w:instrText xml:space="preserve"> PAGEREF _Toc165888491 \h </w:instrText>
+            </w:r>
+            <w:r>
+              <w:rPr>
+                <w:noProof/>
+                <w:webHidden/>
+              </w:rPr>
+            </w:r>
+            <w:r>
+              <w:rPr>
+                <w:noProof/>
+                <w:webHidden/>
               </w:rPr>
               <w:fldChar w:fldCharType="separate"/>
             </w:r>
             <w:r>
               <w:rPr>
-                <w:webHidden/>
-                <w:lang w:val="sk-SK"/>
+                <w:noProof/>
+                <w:webHidden/>
               </w:rPr>
               <w:t>8</w:t>
             </w:r>
             <w:r>
               <w:rPr>
-                <w:webHidden/>
-                <w:lang w:val="sk-SK"/>
+                <w:noProof/>
+                <w:webHidden/>
               </w:rPr>
               <w:fldChar w:fldCharType="end"/>
             </w:r>
@@ -833,80 +849,82 @@
             </w:tabs>
             <w:rPr>
               <w:rFonts w:eastAsiaTheme="minorEastAsia"/>
+              <w:noProof/>
               <w:sz w:val="24"/>
               <w:szCs w:val="24"/>
-              <w:lang w:val="sk-SK" w:eastAsia="en-GB"/>
+              <w:lang w:eastAsia="en-GB"/>
             </w:rPr>
           </w:pPr>
-          <w:hyperlink w:anchor="_Toc165875453" w:history="1">
+          <w:hyperlink w:anchor="_Toc165888492" w:history="1">
             <w:r>
               <w:rPr>
                 <w:rStyle w:val="Hyperlink"/>
-                <w:lang w:val="sk-SK"/>
+                <w:noProof/>
               </w:rPr>
               <w:t>4.1.</w:t>
             </w:r>
             <w:r>
               <w:rPr>
                 <w:rFonts w:eastAsiaTheme="minorEastAsia"/>
+                <w:noProof/>
                 <w:sz w:val="24"/>
                 <w:szCs w:val="24"/>
-                <w:lang w:val="sk-SK" w:eastAsia="en-GB"/>
+                <w:lang w:eastAsia="en-GB"/>
               </w:rPr>
               <w:tab/>
             </w:r>
             <w:r>
               <w:rPr>
                 <w:rStyle w:val="Hyperlink"/>
-                <w:lang w:val="sk-SK"/>
+                <w:noProof/>
               </w:rPr>
               <w:t>Klientská časť</w:t>
             </w:r>
             <w:r>
               <w:rPr>
-                <w:webHidden/>
-                <w:lang w:val="sk-SK"/>
+                <w:noProof/>
+                <w:webHidden/>
               </w:rPr>
               <w:tab/>
             </w:r>
             <w:r>
               <w:rPr>
-                <w:webHidden/>
-                <w:lang w:val="sk-SK"/>
+                <w:noProof/>
+                <w:webHidden/>
               </w:rPr>
               <w:fldChar w:fldCharType="begin"/>
             </w:r>
             <w:r>
               <w:rPr>
-                <w:webHidden/>
-                <w:lang w:val="sk-SK"/>
-              </w:rPr>
-              <w:instrText xml:space="preserve"> PAGEREF _Toc165875453 \h </w:instrText>
-            </w:r>
-            <w:r>
-              <w:rPr>
-                <w:webHidden/>
-                <w:lang w:val="sk-SK"/>
-              </w:rPr>
-            </w:r>
-            <w:r>
-              <w:rPr>
-                <w:webHidden/>
-                <w:lang w:val="sk-SK"/>
+                <w:noProof/>
+                <w:webHidden/>
+              </w:rPr>
+              <w:instrText xml:space="preserve"> PAGEREF _Toc165888492 \h </w:instrText>
+            </w:r>
+            <w:r>
+              <w:rPr>
+                <w:noProof/>
+                <w:webHidden/>
+              </w:rPr>
+            </w:r>
+            <w:r>
+              <w:rPr>
+                <w:noProof/>
+                <w:webHidden/>
               </w:rPr>
               <w:fldChar w:fldCharType="separate"/>
             </w:r>
             <w:r>
               <w:rPr>
-                <w:webHidden/>
-                <w:lang w:val="sk-SK"/>
+                <w:noProof/>
+                <w:webHidden/>
               </w:rPr>
               <w:t>8</w:t>
             </w:r>
             <w:r>
               <w:rPr>
-                <w:webHidden/>
-                <w:lang w:val="sk-SK"/>
+                <w:noProof/>
+                <w:webHidden/>
               </w:rPr>
               <w:fldChar w:fldCharType="end"/>
             </w:r>
@@ -921,80 +939,82 @@
             </w:tabs>
             <w:rPr>
               <w:rFonts w:eastAsiaTheme="minorEastAsia"/>
+              <w:noProof/>
               <w:sz w:val="24"/>
               <w:szCs w:val="24"/>
-              <w:lang w:val="sk-SK" w:eastAsia="en-GB"/>
+              <w:lang w:eastAsia="en-GB"/>
             </w:rPr>
           </w:pPr>
-          <w:hyperlink w:anchor="_Toc165875454" w:history="1">
+          <w:hyperlink w:anchor="_Toc165888493" w:history="1">
             <w:r>
               <w:rPr>
                 <w:rStyle w:val="Hyperlink"/>
-                <w:lang w:val="sk-SK"/>
+                <w:noProof/>
               </w:rPr>
               <w:t>4.2.</w:t>
             </w:r>
             <w:r>
               <w:rPr>
                 <w:rFonts w:eastAsiaTheme="minorEastAsia"/>
+                <w:noProof/>
                 <w:sz w:val="24"/>
                 <w:szCs w:val="24"/>
-                <w:lang w:val="sk-SK" w:eastAsia="en-GB"/>
+                <w:lang w:eastAsia="en-GB"/>
               </w:rPr>
               <w:tab/>
             </w:r>
             <w:r>
               <w:rPr>
                 <w:rStyle w:val="Hyperlink"/>
-                <w:lang w:val="sk-SK"/>
+                <w:noProof/>
               </w:rPr>
               <w:t>Admin časť</w:t>
             </w:r>
             <w:r>
               <w:rPr>
-                <w:webHidden/>
-                <w:lang w:val="sk-SK"/>
+                <w:noProof/>
+                <w:webHidden/>
               </w:rPr>
               <w:tab/>
             </w:r>
             <w:r>
               <w:rPr>
-                <w:webHidden/>
-                <w:lang w:val="sk-SK"/>
+                <w:noProof/>
+                <w:webHidden/>
               </w:rPr>
               <w:fldChar w:fldCharType="begin"/>
             </w:r>
             <w:r>
               <w:rPr>
-                <w:webHidden/>
-                <w:lang w:val="sk-SK"/>
-              </w:rPr>
-              <w:instrText xml:space="preserve"> PAGEREF _Toc165875454 \h </w:instrText>
-            </w:r>
-            <w:r>
-              <w:rPr>
-                <w:webHidden/>
-                <w:lang w:val="sk-SK"/>
-              </w:rPr>
-            </w:r>
-            <w:r>
-              <w:rPr>
-                <w:webHidden/>
-                <w:lang w:val="sk-SK"/>
+                <w:noProof/>
+                <w:webHidden/>
+              </w:rPr>
+              <w:instrText xml:space="preserve"> PAGEREF _Toc165888493 \h </w:instrText>
+            </w:r>
+            <w:r>
+              <w:rPr>
+                <w:noProof/>
+                <w:webHidden/>
+              </w:rPr>
+            </w:r>
+            <w:r>
+              <w:rPr>
+                <w:noProof/>
+                <w:webHidden/>
               </w:rPr>
               <w:fldChar w:fldCharType="separate"/>
             </w:r>
             <w:r>
               <w:rPr>
-                <w:webHidden/>
-                <w:lang w:val="sk-SK"/>
+                <w:noProof/>
+                <w:webHidden/>
               </w:rPr>
               <w:t>14</w:t>
             </w:r>
             <w:r>
               <w:rPr>
-                <w:webHidden/>
-                <w:lang w:val="sk-SK"/>
+                <w:noProof/>
+                <w:webHidden/>
               </w:rPr>
               <w:fldChar w:fldCharType="end"/>
             </w:r>
@@ -1011,16 +1031,17 @@
               <w:rFonts w:eastAsiaTheme="minorEastAsia"/>
               <w:b w:val="0"/>
               <w:bCs w:val="0"/>
+              <w:noProof/>
               <w:sz w:val="24"/>
               <w:szCs w:val="24"/>
-              <w:lang w:val="sk-SK" w:eastAsia="en-GB"/>
+              <w:lang w:eastAsia="en-GB"/>
             </w:rPr>
           </w:pPr>
-          <w:hyperlink w:anchor="_Toc165875455" w:history="1">
+          <w:hyperlink w:anchor="_Toc165888494" w:history="1">
             <w:r>
               <w:rPr>
                 <w:rStyle w:val="Hyperlink"/>
-                <w:lang w:val="sk-SK"/>
+                <w:noProof/>
               </w:rPr>
               <w:t>5.</w:t>
             </w:r>
@@ -1029,64 +1050,65 @@
                 <w:rFonts w:eastAsiaTheme="minorEastAsia"/>
                 <w:b w:val="0"/>
                 <w:bCs w:val="0"/>
+                <w:noProof/>
                 <w:sz w:val="24"/>
                 <w:szCs w:val="24"/>
-                <w:lang w:val="sk-SK" w:eastAsia="en-GB"/>
+                <w:lang w:eastAsia="en-GB"/>
               </w:rPr>
               <w:tab/>
             </w:r>
             <w:r>
               <w:rPr>
                 <w:rStyle w:val="Hyperlink"/>
-                <w:lang w:val="sk-SK"/>
+                <w:noProof/>
               </w:rPr>
               <w:t>Záver</w:t>
             </w:r>
             <w:r>
               <w:rPr>
-                <w:webHidden/>
-                <w:lang w:val="sk-SK"/>
+                <w:noProof/>
+                <w:webHidden/>
               </w:rPr>
               <w:tab/>
             </w:r>
             <w:r>
               <w:rPr>
-                <w:webHidden/>
-                <w:lang w:val="sk-SK"/>
+                <w:noProof/>
+                <w:webHidden/>
               </w:rPr>
               <w:fldChar w:fldCharType="begin"/>
             </w:r>
             <w:r>
               <w:rPr>
-                <w:webHidden/>
-                <w:lang w:val="sk-SK"/>
-              </w:rPr>
-              <w:instrText xml:space="preserve"> PAGEREF _Toc165875455 \h </w:instrText>
-            </w:r>
-            <w:r>
-              <w:rPr>
-                <w:webHidden/>
-                <w:lang w:val="sk-SK"/>
-              </w:rPr>
-            </w:r>
-            <w:r>
-              <w:rPr>
-                <w:webHidden/>
-                <w:lang w:val="sk-SK"/>
+                <w:noProof/>
+                <w:webHidden/>
+              </w:rPr>
+              <w:instrText xml:space="preserve"> PAGEREF _Toc165888494 \h </w:instrText>
+            </w:r>
+            <w:r>
+              <w:rPr>
+                <w:noProof/>
+                <w:webHidden/>
+              </w:rPr>
+            </w:r>
+            <w:r>
+              <w:rPr>
+                <w:noProof/>
+                <w:webHidden/>
               </w:rPr>
               <w:fldChar w:fldCharType="separate"/>
             </w:r>
             <w:r>
               <w:rPr>
-                <w:webHidden/>
-                <w:lang w:val="sk-SK"/>
-              </w:rPr>
-              <w:t>15</w:t>
-            </w:r>
-            <w:r>
-              <w:rPr>
-                <w:webHidden/>
-                <w:lang w:val="sk-SK"/>
+                <w:noProof/>
+                <w:webHidden/>
+              </w:rPr>
+              <w:t>18</w:t>
+            </w:r>
+            <w:r>
+              <w:rPr>
+                <w:noProof/>
+                <w:webHidden/>
               </w:rPr>
               <w:fldChar w:fldCharType="end"/>
             </w:r>
@@ -1133,7 +1155,7 @@
       <w:pPr>
         <w:pStyle w:val="Heading2"/>
       </w:pPr>
-      <w:bookmarkStart w:id="1" w:name="_Toc165875446"/>
+      <w:bookmarkStart w:id="1" w:name="_Toc165888485"/>
       <w:r>
         <w:lastRenderedPageBreak/>
         <w:t>Zadanie</w:t>
@@ -1152,7 +1174,23 @@
           <w:rFonts w:ascii="Calibri" w:hAnsi="Calibri" w:cs="Calibri"/>
           <w:lang w:val="sk-SK"/>
         </w:rPr>
-        <w:t>Vytvorte webovú aplikáciu - eshop, ktorá komplexne rieši nižšie definované prípady použitia vo vami zvolenej doméne (napr. elektro, oblečenie, obuv, nábytok). Presný rozsah a konkretizáciu prípadov použitia si dohodnete s vašim vyučujúcim.</w:t>
+        <w:t xml:space="preserve">Vytvorte webovú aplikáciu - </w:t>
+      </w:r>
+      <w:proofErr w:type="spellStart"/>
+      <w:r>
+        <w:rPr>
+          <w:rFonts w:ascii="Calibri" w:hAnsi="Calibri" w:cs="Calibri"/>
+          <w:lang w:val="sk-SK"/>
+        </w:rPr>
+        <w:t>eshop</w:t>
+      </w:r>
+      <w:proofErr w:type="spellEnd"/>
+      <w:r>
+        <w:rPr>
+          <w:rFonts w:ascii="Calibri" w:hAnsi="Calibri" w:cs="Calibri"/>
+          <w:lang w:val="sk-SK"/>
+        </w:rPr>
+        <w:t>, ktorá komplexne rieši nižšie definované prípady použitia vo vami zvolenej doméne (napr. elektro, oblečenie, obuv, nábytok). Presný rozsah a konkretizáciu prípadov použitia si dohodnete s vašim vyučujúcim.</w:t>
       </w:r>
     </w:p>
     <w:p>
@@ -1224,6 +1262,7 @@
           </w14:textOutline>
         </w:rPr>
       </w:pPr>
+      <w:proofErr w:type="spellStart"/>
       <w:r>
         <w:rPr>
           <w:rFonts w:ascii="Calibri" w:hAnsi="Calibri" w:cs="Calibri"/>
@@ -1237,22 +1276,54 @@
             <w14:round/>
           </w14:textOutline>
         </w:rPr>
-        <w:t>Github repozitár</w:t>
-      </w:r>
-    </w:p>
-    <w:p>
-      <w:pPr>
-        <w:rPr>
-          <w:rFonts w:ascii="Calibri" w:hAnsi="Calibri" w:cs="Calibri"/>
-          <w:lang w:val="sk-SK"/>
-        </w:rPr>
-      </w:pPr>
-      <w:r>
-        <w:rPr>
-          <w:rFonts w:ascii="Calibri" w:hAnsi="Calibri" w:cs="Calibri"/>
-          <w:lang w:val="sk-SK"/>
-        </w:rPr>
-        <w:t>Projekt musí mať vytvorený github repozitár. Každý člen tímu odovzdáva príspevok (kód) do projektu do vytvoreného repozitára. Odovzdania kódu v repozitári musia byť rovnomerne rozložené, a teda plnia funkciu "dôkazu", kto a akým podielom prispel do projektu. Je v záujme každého študenta, aby jeho príspevok v projekte reflektovali odovzdania kódu do repozitára. Nízky príspevok do projektu môže byť dôvod na zníženie bodového hodnotenia jednotlivca (až na nulu).</w:t>
+        <w:t>Github</w:t>
+      </w:r>
+      <w:proofErr w:type="spellEnd"/>
+      <w:r>
+        <w:rPr>
+          <w:rFonts w:ascii="Calibri" w:hAnsi="Calibri" w:cs="Calibri"/>
+          <w:b/>
+          <w:color w:val="000000" w:themeColor="text1"/>
+          <w:kern w:val="0"/>
+          <w:lang w:val="sk-SK"/>
+          <w14:textOutline w14:w="0" w14:cap="flat" w14:cmpd="sng" w14:algn="ctr">
+            <w14:noFill/>
+            <w14:prstDash w14:val="solid"/>
+            <w14:round/>
+          </w14:textOutline>
+        </w:rPr>
+        <w:t xml:space="preserve"> repozitár</w:t>
+      </w:r>
+    </w:p>
+    <w:p>
+      <w:pPr>
+        <w:rPr>
+          <w:rFonts w:ascii="Calibri" w:hAnsi="Calibri" w:cs="Calibri"/>
+          <w:lang w:val="sk-SK"/>
+        </w:rPr>
+      </w:pPr>
+      <w:r>
+        <w:rPr>
+          <w:rFonts w:ascii="Calibri" w:hAnsi="Calibri" w:cs="Calibri"/>
+          <w:lang w:val="sk-SK"/>
+        </w:rPr>
+        <w:t xml:space="preserve">Projekt musí mať vytvorený </w:t>
+      </w:r>
+      <w:proofErr w:type="spellStart"/>
+      <w:r>
+        <w:rPr>
+          <w:rFonts w:ascii="Calibri" w:hAnsi="Calibri" w:cs="Calibri"/>
+          <w:lang w:val="sk-SK"/>
+        </w:rPr>
+        <w:t>github</w:t>
+      </w:r>
+      <w:proofErr w:type="spellEnd"/>
+      <w:r>
+        <w:rPr>
+          <w:rFonts w:ascii="Calibri" w:hAnsi="Calibri" w:cs="Calibri"/>
+          <w:lang w:val="sk-SK"/>
+        </w:rPr>
+        <w:t xml:space="preserve"> repozitár. Každý člen tímu odovzdáva príspevok (kód) do projektu do vytvoreného repozitára. Odovzdania kódu v repozitári musia byť rovnomerne rozložené, a teda plnia funkciu "dôkazu", kto a akým podielom prispel do projektu. Je v záujme každého študenta, aby jeho príspevok v projekte reflektovali odovzdania kódu do repozitára. Nízky príspevok do projektu môže byť dôvod na zníženie bodového hodnotenia jednotlivca (až na nulu).</w:t>
       </w:r>
     </w:p>
     <w:p>
@@ -1337,8 +1408,25 @@
             <w14:round/>
           </w14:textOutline>
         </w:rPr>
-        <w:t>Aplikácia - eshop</w:t>
-      </w:r>
+        <w:t xml:space="preserve">Aplikácia - </w:t>
+      </w:r>
+      <w:proofErr w:type="spellStart"/>
+      <w:r>
+        <w:rPr>
+          <w:rFonts w:ascii="Calibri" w:hAnsi="Calibri" w:cs="Calibri"/>
+          <w:b/>
+          <w:color w:val="000000" w:themeColor="text1"/>
+          <w:kern w:val="0"/>
+          <w:lang w:val="sk-SK"/>
+          <w14:textOutline w14:w="0" w14:cap="flat" w14:cmpd="sng" w14:algn="ctr">
+            <w14:noFill/>
+            <w14:prstDash w14:val="solid"/>
+            <w14:round/>
+          </w14:textOutline>
+        </w:rPr>
+        <w:t>eshop</w:t>
+      </w:r>
+      <w:proofErr w:type="spellEnd"/>
       <w:r>
         <w:rPr>
           <w:rFonts w:ascii="Calibri" w:hAnsi="Calibri" w:cs="Calibri"/>
@@ -1467,6 +1555,7 @@
           </w14:textOutline>
         </w:rPr>
       </w:pPr>
+      <w:proofErr w:type="spellStart"/>
       <w:r>
         <w:rPr>
           <w:rFonts w:ascii="Calibri" w:hAnsi="Calibri" w:cs="Calibri"/>
@@ -1480,7 +1569,23 @@
             <w14:round/>
           </w14:textOutline>
         </w:rPr>
-        <w:t>Klientská časť</w:t>
+        <w:t>Klientská</w:t>
+      </w:r>
+      <w:proofErr w:type="spellEnd"/>
+      <w:r>
+        <w:rPr>
+          <w:rFonts w:ascii="Calibri" w:hAnsi="Calibri" w:cs="Calibri"/>
+          <w:b/>
+          <w:color w:val="000000" w:themeColor="text1"/>
+          <w:kern w:val="0"/>
+          <w:lang w:val="sk-SK"/>
+          <w14:textOutline w14:w="0" w14:cap="flat" w14:cmpd="sng" w14:algn="ctr">
+            <w14:noFill/>
+            <w14:prstDash w14:val="solid"/>
+            <w14:round/>
+          </w14:textOutline>
+        </w:rPr>
+        <w:t xml:space="preserve"> časť</w:t>
       </w:r>
     </w:p>
     <w:p>
@@ -1636,19 +1741,35 @@
           </w14:textOutline>
         </w:rPr>
       </w:pPr>
-      <w:r>
-        <w:rPr>
-          <w:rFonts w:ascii="Calibri" w:hAnsi="Calibri" w:cs="Calibri"/>
-          <w:color w:val="000000" w:themeColor="text1"/>
-          <w:kern w:val="0"/>
-          <w:lang w:val="sk-SK"/>
-          <w14:textOutline w14:w="0" w14:cap="flat" w14:cmpd="sng" w14:algn="ctr">
-            <w14:noFill/>
-            <w14:prstDash w14:val="solid"/>
-            <w14:round/>
-          </w14:textOutline>
-        </w:rPr>
-        <w:t>preusporiadanie produktov (napr. podľa ceny vzostupne/zostupne)</w:t>
+      <w:proofErr w:type="spellStart"/>
+      <w:r>
+        <w:rPr>
+          <w:rFonts w:ascii="Calibri" w:hAnsi="Calibri" w:cs="Calibri"/>
+          <w:color w:val="000000" w:themeColor="text1"/>
+          <w:kern w:val="0"/>
+          <w:lang w:val="sk-SK"/>
+          <w14:textOutline w14:w="0" w14:cap="flat" w14:cmpd="sng" w14:algn="ctr">
+            <w14:noFill/>
+            <w14:prstDash w14:val="solid"/>
+            <w14:round/>
+          </w14:textOutline>
+        </w:rPr>
+        <w:t>preusporiadanie</w:t>
+      </w:r>
+      <w:proofErr w:type="spellEnd"/>
+      <w:r>
+        <w:rPr>
+          <w:rFonts w:ascii="Calibri" w:hAnsi="Calibri" w:cs="Calibri"/>
+          <w:color w:val="000000" w:themeColor="text1"/>
+          <w:kern w:val="0"/>
+          <w:lang w:val="sk-SK"/>
+          <w14:textOutline w14:w="0" w14:cap="flat" w14:cmpd="sng" w14:algn="ctr">
+            <w14:noFill/>
+            <w14:prstDash w14:val="solid"/>
+            <w14:round/>
+          </w14:textOutline>
+        </w:rPr>
+        <w:t xml:space="preserve"> produktov (napr. podľa ceny vzostupne/zostupne)</w:t>
       </w:r>
     </w:p>
     <w:p>
@@ -1732,7 +1853,37 @@
             <w14:round/>
           </w14:textOutline>
         </w:rPr>
-        <w:t>pridanie produktu do košíka (ľubovolné množstvo)</w:t>
+        <w:t>pridanie produktu do košíka (</w:t>
+      </w:r>
+      <w:proofErr w:type="spellStart"/>
+      <w:r>
+        <w:rPr>
+          <w:rFonts w:ascii="Calibri" w:hAnsi="Calibri" w:cs="Calibri"/>
+          <w:color w:val="000000" w:themeColor="text1"/>
+          <w:kern w:val="0"/>
+          <w:lang w:val="sk-SK"/>
+          <w14:textOutline w14:w="0" w14:cap="flat" w14:cmpd="sng" w14:algn="ctr">
+            <w14:noFill/>
+            <w14:prstDash w14:val="solid"/>
+            <w14:round/>
+          </w14:textOutline>
+        </w:rPr>
+        <w:t>ľubovolné</w:t>
+      </w:r>
+      <w:proofErr w:type="spellEnd"/>
+      <w:r>
+        <w:rPr>
+          <w:rFonts w:ascii="Calibri" w:hAnsi="Calibri" w:cs="Calibri"/>
+          <w:color w:val="000000" w:themeColor="text1"/>
+          <w:kern w:val="0"/>
+          <w:lang w:val="sk-SK"/>
+          <w14:textOutline w14:w="0" w14:cap="flat" w14:cmpd="sng" w14:algn="ctr">
+            <w14:noFill/>
+            <w14:prstDash w14:val="solid"/>
+            <w14:round/>
+          </w14:textOutline>
+        </w:rPr>
+        <w:t xml:space="preserve"> množstvo)</w:t>
       </w:r>
     </w:p>
     <w:p>
@@ -1762,19 +1913,35 @@
           </w14:textOutline>
         </w:rPr>
       </w:pPr>
-      <w:r>
-        <w:rPr>
-          <w:rFonts w:ascii="Calibri" w:hAnsi="Calibri" w:cs="Calibri"/>
-          <w:color w:val="000000" w:themeColor="text1"/>
-          <w:kern w:val="0"/>
-          <w:lang w:val="sk-SK"/>
-          <w14:textOutline w14:w="0" w14:cap="flat" w14:cmpd="sng" w14:algn="ctr">
-            <w14:noFill/>
-            <w14:prstDash w14:val="solid"/>
-            <w14:round/>
-          </w14:textOutline>
-        </w:rPr>
-        <w:t>plnotextové vyhľadávanie nad katalógom produktov</w:t>
+      <w:proofErr w:type="spellStart"/>
+      <w:r>
+        <w:rPr>
+          <w:rFonts w:ascii="Calibri" w:hAnsi="Calibri" w:cs="Calibri"/>
+          <w:color w:val="000000" w:themeColor="text1"/>
+          <w:kern w:val="0"/>
+          <w:lang w:val="sk-SK"/>
+          <w14:textOutline w14:w="0" w14:cap="flat" w14:cmpd="sng" w14:algn="ctr">
+            <w14:noFill/>
+            <w14:prstDash w14:val="solid"/>
+            <w14:round/>
+          </w14:textOutline>
+        </w:rPr>
+        <w:t>plnotextové</w:t>
+      </w:r>
+      <w:proofErr w:type="spellEnd"/>
+      <w:r>
+        <w:rPr>
+          <w:rFonts w:ascii="Calibri" w:hAnsi="Calibri" w:cs="Calibri"/>
+          <w:color w:val="000000" w:themeColor="text1"/>
+          <w:kern w:val="0"/>
+          <w:lang w:val="sk-SK"/>
+          <w14:textOutline w14:w="0" w14:cap="flat" w14:cmpd="sng" w14:algn="ctr">
+            <w14:noFill/>
+            <w14:prstDash w14:val="solid"/>
+            <w14:round/>
+          </w14:textOutline>
+        </w:rPr>
+        <w:t xml:space="preserve"> vyhľadávanie nad katalógom produktov</w:t>
       </w:r>
     </w:p>
     <w:p>
@@ -2356,8 +2523,24 @@
             <w14:round/>
           </w14:textOutline>
         </w:rPr>
-        <w:t>prihlásenie administrátora do administrátorského rozhrania eshopu</w:t>
-      </w:r>
+        <w:t xml:space="preserve">prihlásenie administrátora do administrátorského rozhrania </w:t>
+      </w:r>
+      <w:proofErr w:type="spellStart"/>
+      <w:r>
+        <w:rPr>
+          <w:rFonts w:ascii="Calibri" w:hAnsi="Calibri" w:cs="Calibri"/>
+          <w:color w:val="000000" w:themeColor="text1"/>
+          <w:kern w:val="0"/>
+          <w:lang w:val="sk-SK"/>
+          <w14:textOutline w14:w="0" w14:cap="flat" w14:cmpd="sng" w14:algn="ctr">
+            <w14:noFill/>
+            <w14:prstDash w14:val="solid"/>
+            <w14:round/>
+          </w14:textOutline>
+        </w:rPr>
+        <w:t>eshopu</w:t>
+      </w:r>
+      <w:proofErr w:type="spellEnd"/>
     </w:p>
     <w:p>
       <w:pPr>
@@ -2546,7 +2729,7 @@
       <w:pPr>
         <w:pStyle w:val="Heading2"/>
       </w:pPr>
-      <w:bookmarkStart w:id="2" w:name="_Toc165875447"/>
+      <w:bookmarkStart w:id="2" w:name="_Toc165888486"/>
       <w:r>
         <w:lastRenderedPageBreak/>
         <w:t>Diagram dátového fyzického modelu</w:t>
@@ -2557,7 +2740,7 @@
       <w:pPr>
         <w:pStyle w:val="Heading3"/>
       </w:pPr>
-      <w:bookmarkStart w:id="3" w:name="_Toc165875448"/>
+      <w:bookmarkStart w:id="3" w:name="_Toc165888487"/>
       <w:r>
         <w:t>Fáza 1</w:t>
       </w:r>
@@ -2700,7 +2883,7 @@
       <w:pPr>
         <w:pStyle w:val="Heading3"/>
       </w:pPr>
-      <w:bookmarkStart w:id="4" w:name="_Toc165875449"/>
+      <w:bookmarkStart w:id="4" w:name="_Toc165888488"/>
       <w:r>
         <w:lastRenderedPageBreak/>
         <w:t>Fáza 2</w:t>
@@ -2724,7 +2907,7 @@
       <w:pPr>
         <w:pStyle w:val="Heading2"/>
       </w:pPr>
-      <w:bookmarkStart w:id="5" w:name="_Toc165875450"/>
+      <w:bookmarkStart w:id="5" w:name="_Toc165888489"/>
       <w:r>
         <w:lastRenderedPageBreak/>
         <w:t>Návrhové rozhodnutia</w:t>
@@ -2734,21 +2917,49 @@
     <w:p>
       <w:pPr>
         <w:rPr>
-          <w:lang w:val="sk-SK"/>
-        </w:rPr>
-      </w:pPr>
-      <w:r>
-        <w:rPr>
-          <w:lang w:val="sk-SK"/>
-        </w:rPr>
-        <w:t>Projekt je vytvorený pomocou rámca Laravel a používa relačný databázový systém PostgreSQL.</w:t>
+          <w:lang w:val="en-US"/>
+        </w:rPr>
+      </w:pPr>
+      <w:r>
+        <w:rPr>
+          <w:lang w:val="sk-SK"/>
+        </w:rPr>
+        <w:t xml:space="preserve">Projekt je vytvorený pomocou rámca </w:t>
+      </w:r>
+      <w:proofErr w:type="spellStart"/>
+      <w:r>
+        <w:rPr>
+          <w:lang w:val="sk-SK"/>
+        </w:rPr>
+        <w:t>Laravel</w:t>
+      </w:r>
+      <w:proofErr w:type="spellEnd"/>
+      <w:r>
+        <w:rPr>
+          <w:lang w:val="sk-SK"/>
+        </w:rPr>
+        <w:t xml:space="preserve"> a používa relačný databázový systém </w:t>
+      </w:r>
+      <w:proofErr w:type="spellStart"/>
+      <w:r>
+        <w:rPr>
+          <w:lang w:val="sk-SK"/>
+        </w:rPr>
+        <w:t>PostgreSQL</w:t>
+      </w:r>
+      <w:proofErr w:type="spellEnd"/>
+      <w:r>
+        <w:rPr>
+          <w:lang w:val="sk-SK"/>
+        </w:rPr>
+        <w:t>.</w:t>
       </w:r>
     </w:p>
     <w:p>
       <w:pPr>
         <w:pStyle w:val="Heading3"/>
       </w:pPr>
-      <w:bookmarkStart w:id="6" w:name="_Toc165875451"/>
+      <w:bookmarkStart w:id="6" w:name="_Toc165888490"/>
       <w:r>
         <w:t>Externé knižnice</w:t>
       </w:r>
@@ -2761,24 +2972,82 @@
           <w:lang w:val="sk-SK"/>
         </w:rPr>
       </w:pPr>
-      <w:r>
-        <w:rPr>
-          <w:lang w:val="sk-SK"/>
-        </w:rPr>
-        <w:t>Bootstrap, Tailwind</w:t>
-      </w:r>
-    </w:p>
-    <w:p>
-      <w:pPr>
-        <w:rPr>
-          <w:lang w:val="sk-SK"/>
-        </w:rPr>
-      </w:pPr>
-      <w:r>
-        <w:rPr>
-          <w:lang w:val="sk-SK"/>
-        </w:rPr>
-        <w:t xml:space="preserve">Pre štýlovanie sme v našom projekte použili knižnice Bootstrap a Tailwind, z dôvodu rôznych preferencií členov nášho </w:t>
+      <w:proofErr w:type="spellStart"/>
+      <w:r>
+        <w:rPr>
+          <w:lang w:val="sk-SK"/>
+        </w:rPr>
+        <w:t>Bootstrap</w:t>
+      </w:r>
+      <w:proofErr w:type="spellEnd"/>
+      <w:r>
+        <w:rPr>
+          <w:lang w:val="sk-SK"/>
+        </w:rPr>
+        <w:t xml:space="preserve">, </w:t>
+      </w:r>
+      <w:proofErr w:type="spellStart"/>
+      <w:r>
+        <w:rPr>
+          <w:lang w:val="sk-SK"/>
+        </w:rPr>
+        <w:t>Tailwind</w:t>
+      </w:r>
+      <w:proofErr w:type="spellEnd"/>
+    </w:p>
+    <w:p>
+      <w:pPr>
+        <w:rPr>
+          <w:lang w:val="sk-SK"/>
+        </w:rPr>
+      </w:pPr>
+      <w:r>
+        <w:rPr>
+          <w:lang w:val="sk-SK"/>
+        </w:rPr>
+        <w:t xml:space="preserve">Pre </w:t>
+      </w:r>
+      <w:proofErr w:type="spellStart"/>
+      <w:r>
+        <w:rPr>
+          <w:lang w:val="sk-SK"/>
+        </w:rPr>
+        <w:t>štýlovanie</w:t>
+      </w:r>
+      <w:proofErr w:type="spellEnd"/>
+      <w:r>
+        <w:rPr>
+          <w:lang w:val="sk-SK"/>
+        </w:rPr>
+        <w:t xml:space="preserve"> sme v našom projekte použili knižnice </w:t>
+      </w:r>
+      <w:proofErr w:type="spellStart"/>
+      <w:r>
+        <w:rPr>
+          <w:lang w:val="sk-SK"/>
+        </w:rPr>
+        <w:t>Bootstrap</w:t>
+      </w:r>
+      <w:proofErr w:type="spellEnd"/>
+      <w:r>
+        <w:rPr>
+          <w:lang w:val="sk-SK"/>
+        </w:rPr>
+        <w:t xml:space="preserve"> a </w:t>
+      </w:r>
+      <w:proofErr w:type="spellStart"/>
+      <w:r>
+        <w:rPr>
+          <w:lang w:val="sk-SK"/>
+        </w:rPr>
+        <w:t>Tailwind</w:t>
+      </w:r>
+      <w:proofErr w:type="spellEnd"/>
+      <w:r>
+        <w:rPr>
+          <w:lang w:val="sk-SK"/>
+        </w:rPr>
+        <w:t xml:space="preserve">, z dôvodu rôznych preferencií členov nášho </w:t>
       </w:r>
       <w:r>
         <w:rPr>
@@ -2799,24 +3068,68 @@
           <w:lang w:val="sk-SK"/>
         </w:rPr>
       </w:pPr>
+      <w:proofErr w:type="spellStart"/>
       <w:r>
         <w:rPr>
           <w:lang w:val="sk-SK"/>
         </w:rPr>
         <w:t>jQuery</w:t>
       </w:r>
-    </w:p>
-    <w:p>
-      <w:pPr>
-        <w:rPr>
-          <w:lang w:val="sk-SK"/>
-        </w:rPr>
-      </w:pPr>
-      <w:r>
-        <w:rPr>
-          <w:lang w:val="sk-SK"/>
-        </w:rPr>
-        <w:t>Z dôvodu potreby vytvorenia funkcionality inkrementácie a dekrementácie počtu produktov v detaile produktu sme importovali knižnicu jQuery. Knižnica je použitá v skripte counter.js.</w:t>
+      <w:proofErr w:type="spellEnd"/>
+    </w:p>
+    <w:p>
+      <w:pPr>
+        <w:rPr>
+          <w:lang w:val="sk-SK"/>
+        </w:rPr>
+      </w:pPr>
+      <w:r>
+        <w:rPr>
+          <w:lang w:val="sk-SK"/>
+        </w:rPr>
+        <w:t xml:space="preserve">Z dôvodu potreby vytvorenia funkcionality </w:t>
+      </w:r>
+      <w:proofErr w:type="spellStart"/>
+      <w:r>
+        <w:rPr>
+          <w:lang w:val="sk-SK"/>
+        </w:rPr>
+        <w:t>inkrementácie</w:t>
+      </w:r>
+      <w:proofErr w:type="spellEnd"/>
+      <w:r>
+        <w:rPr>
+          <w:lang w:val="sk-SK"/>
+        </w:rPr>
+        <w:t xml:space="preserve"> a </w:t>
+      </w:r>
+      <w:proofErr w:type="spellStart"/>
+      <w:r>
+        <w:rPr>
+          <w:lang w:val="sk-SK"/>
+        </w:rPr>
+        <w:t>dekrementácie</w:t>
+      </w:r>
+      <w:proofErr w:type="spellEnd"/>
+      <w:r>
+        <w:rPr>
+          <w:lang w:val="sk-SK"/>
+        </w:rPr>
+        <w:t xml:space="preserve"> počtu produktov v detaile produktu sme importovali knižnicu </w:t>
+      </w:r>
+      <w:proofErr w:type="spellStart"/>
+      <w:r>
+        <w:rPr>
+          <w:lang w:val="sk-SK"/>
+        </w:rPr>
+        <w:t>jQuery</w:t>
+      </w:r>
+      <w:proofErr w:type="spellEnd"/>
+      <w:r>
+        <w:rPr>
+          <w:lang w:val="sk-SK"/>
+        </w:rPr>
+        <w:t>. Knižnica je použitá v skripte counter.js.</w:t>
       </w:r>
     </w:p>
     <w:p>
@@ -2838,7 +3151,7 @@
       <w:pPr>
         <w:pStyle w:val="Heading2"/>
       </w:pPr>
-      <w:bookmarkStart w:id="7" w:name="_Toc165875452"/>
+      <w:bookmarkStart w:id="7" w:name="_Toc165888491"/>
       <w:r>
         <w:lastRenderedPageBreak/>
         <w:t>Prípady použitia</w:t>
@@ -2849,9 +3162,14 @@
       <w:pPr>
         <w:pStyle w:val="Heading3"/>
       </w:pPr>
-      <w:bookmarkStart w:id="8" w:name="_Toc165875453"/>
-      <w:r>
-        <w:t>Klientská časť</w:t>
+      <w:bookmarkStart w:id="8" w:name="_Toc165888492"/>
+      <w:proofErr w:type="spellStart"/>
+      <w:r>
+        <w:t>Klientská</w:t>
+      </w:r>
+      <w:proofErr w:type="spellEnd"/>
+      <w:r>
+        <w:t xml:space="preserve"> časť</w:t>
       </w:r>
       <w:bookmarkEnd w:id="8"/>
     </w:p>
@@ -2914,22 +3232,118 @@
           <w:rFonts w:ascii="Calibri" w:hAnsi="Calibri" w:cs="Calibri"/>
           <w:lang w:val="sk-SK"/>
         </w:rPr>
-        <w:t>Počet produktov, ktoré budú vložené do košíka možno regulovať pomocou tlačidiel plus a mínus po stranách input fieldu s počtom kusov.</w:t>
-      </w:r>
-    </w:p>
-    <w:p>
-      <w:pPr>
-        <w:rPr>
-          <w:rFonts w:ascii="Calibri" w:hAnsi="Calibri" w:cs="Calibri"/>
-          <w:lang w:val="sk-SK"/>
-        </w:rPr>
-      </w:pPr>
-      <w:r>
-        <w:rPr>
-          <w:rFonts w:ascii="Calibri" w:hAnsi="Calibri" w:cs="Calibri"/>
-          <w:lang w:val="sk-SK"/>
-        </w:rPr>
-        <w:t>Po stlačení tlačidla add to shopping cart prebehne pridanie položky do košíka. Zobrazí sa zelený popup oznamujúci, že produkt bol úspešne pridaný.</w:t>
+        <w:t xml:space="preserve">Počet produktov, ktoré budú vložené do košíka možno regulovať pomocou tlačidiel plus a mínus po stranách </w:t>
+      </w:r>
+      <w:proofErr w:type="spellStart"/>
+      <w:r>
+        <w:rPr>
+          <w:rFonts w:ascii="Calibri" w:hAnsi="Calibri" w:cs="Calibri"/>
+          <w:lang w:val="sk-SK"/>
+        </w:rPr>
+        <w:t>input</w:t>
+      </w:r>
+      <w:proofErr w:type="spellEnd"/>
+      <w:r>
+        <w:rPr>
+          <w:rFonts w:ascii="Calibri" w:hAnsi="Calibri" w:cs="Calibri"/>
+          <w:lang w:val="sk-SK"/>
+        </w:rPr>
+        <w:t xml:space="preserve"> </w:t>
+      </w:r>
+      <w:proofErr w:type="spellStart"/>
+      <w:r>
+        <w:rPr>
+          <w:rFonts w:ascii="Calibri" w:hAnsi="Calibri" w:cs="Calibri"/>
+          <w:lang w:val="sk-SK"/>
+        </w:rPr>
+        <w:t>fieldu</w:t>
+      </w:r>
+      <w:proofErr w:type="spellEnd"/>
+      <w:r>
+        <w:rPr>
+          <w:rFonts w:ascii="Calibri" w:hAnsi="Calibri" w:cs="Calibri"/>
+          <w:lang w:val="sk-SK"/>
+        </w:rPr>
+        <w:t xml:space="preserve"> s počtom kusov.</w:t>
+      </w:r>
+    </w:p>
+    <w:p>
+      <w:pPr>
+        <w:rPr>
+          <w:rFonts w:ascii="Calibri" w:hAnsi="Calibri" w:cs="Calibri"/>
+          <w:lang w:val="sk-SK"/>
+        </w:rPr>
+      </w:pPr>
+      <w:r>
+        <w:rPr>
+          <w:rFonts w:ascii="Calibri" w:hAnsi="Calibri" w:cs="Calibri"/>
+          <w:lang w:val="sk-SK"/>
+        </w:rPr>
+        <w:t xml:space="preserve">Po stlačení tlačidla </w:t>
+      </w:r>
+      <w:proofErr w:type="spellStart"/>
+      <w:r>
+        <w:rPr>
+          <w:rFonts w:ascii="Calibri" w:hAnsi="Calibri" w:cs="Calibri"/>
+          <w:lang w:val="sk-SK"/>
+        </w:rPr>
+        <w:t>add</w:t>
+      </w:r>
+      <w:proofErr w:type="spellEnd"/>
+      <w:r>
+        <w:rPr>
+          <w:rFonts w:ascii="Calibri" w:hAnsi="Calibri" w:cs="Calibri"/>
+          <w:lang w:val="sk-SK"/>
+        </w:rPr>
+        <w:t xml:space="preserve"> to </w:t>
+      </w:r>
+      <w:proofErr w:type="spellStart"/>
+      <w:r>
+        <w:rPr>
+          <w:rFonts w:ascii="Calibri" w:hAnsi="Calibri" w:cs="Calibri"/>
+          <w:lang w:val="sk-SK"/>
+        </w:rPr>
+        <w:t>shopping</w:t>
+      </w:r>
+      <w:proofErr w:type="spellEnd"/>
+      <w:r>
+        <w:rPr>
+          <w:rFonts w:ascii="Calibri" w:hAnsi="Calibri" w:cs="Calibri"/>
+          <w:lang w:val="sk-SK"/>
+        </w:rPr>
+        <w:t xml:space="preserve"> </w:t>
+      </w:r>
+      <w:proofErr w:type="spellStart"/>
+      <w:r>
+        <w:rPr>
+          <w:rFonts w:ascii="Calibri" w:hAnsi="Calibri" w:cs="Calibri"/>
+          <w:lang w:val="sk-SK"/>
+        </w:rPr>
+        <w:t>cart</w:t>
+      </w:r>
+      <w:proofErr w:type="spellEnd"/>
+      <w:r>
+        <w:rPr>
+          <w:rFonts w:ascii="Calibri" w:hAnsi="Calibri" w:cs="Calibri"/>
+          <w:lang w:val="sk-SK"/>
+        </w:rPr>
+        <w:t xml:space="preserve"> prebehne pridanie položky do košíka. Zobrazí sa zelený </w:t>
+      </w:r>
+      <w:proofErr w:type="spellStart"/>
+      <w:r>
+        <w:rPr>
+          <w:rFonts w:ascii="Calibri" w:hAnsi="Calibri" w:cs="Calibri"/>
+          <w:lang w:val="sk-SK"/>
+        </w:rPr>
+        <w:t>popup</w:t>
+      </w:r>
+      <w:proofErr w:type="spellEnd"/>
+      <w:r>
+        <w:rPr>
+          <w:rFonts w:ascii="Calibri" w:hAnsi="Calibri" w:cs="Calibri"/>
+          <w:lang w:val="sk-SK"/>
+        </w:rPr>
+        <w:t xml:space="preserve"> oznamujúci, že produkt bol úspešne pridaný.</w:t>
       </w:r>
     </w:p>
     <w:p>
@@ -2951,22 +3365,55 @@
       <w:pPr>
         <w:pStyle w:val="Heading4"/>
       </w:pPr>
+      <w:proofErr w:type="spellStart"/>
       <w:r>
         <w:lastRenderedPageBreak/>
-        <w:t>Plnotextové vyhľadávanie nad katalógom produktov</w:t>
-      </w:r>
-    </w:p>
-    <w:p>
-      <w:pPr>
-        <w:rPr>
-          <w:lang w:val="sk-SK"/>
-        </w:rPr>
-      </w:pPr>
-      <w:r>
-        <w:rPr>
-          <w:lang w:val="sk-SK"/>
-        </w:rPr>
-        <w:t>Tento prípad použitia možno realizovať pomocou input fieldu v</w:t>
+        <w:t>Plnotextové</w:t>
+      </w:r>
+      <w:proofErr w:type="spellEnd"/>
+      <w:r>
+        <w:t xml:space="preserve"> vyhľadávanie nad katalógom produktov</w:t>
+      </w:r>
+    </w:p>
+    <w:p>
+      <w:pPr>
+        <w:rPr>
+          <w:lang w:val="sk-SK"/>
+        </w:rPr>
+      </w:pPr>
+      <w:r>
+        <w:rPr>
+          <w:lang w:val="sk-SK"/>
+        </w:rPr>
+        <w:t xml:space="preserve">Tento prípad použitia možno realizovať pomocou </w:t>
+      </w:r>
+      <w:proofErr w:type="spellStart"/>
+      <w:r>
+        <w:rPr>
+          <w:lang w:val="sk-SK"/>
+        </w:rPr>
+        <w:t>input</w:t>
+      </w:r>
+      <w:proofErr w:type="spellEnd"/>
+      <w:r>
+        <w:rPr>
+          <w:lang w:val="sk-SK"/>
+        </w:rPr>
+        <w:t xml:space="preserve"> </w:t>
+      </w:r>
+      <w:proofErr w:type="spellStart"/>
+      <w:r>
+        <w:rPr>
+          <w:lang w:val="sk-SK"/>
+        </w:rPr>
+        <w:t>fieldu</w:t>
+      </w:r>
+      <w:proofErr w:type="spellEnd"/>
+      <w:r>
+        <w:rPr>
+          <w:lang w:val="sk-SK"/>
+        </w:rPr>
+        <w:t xml:space="preserve"> v</w:t>
       </w:r>
       <w:r>
         <w:rPr>
@@ -3103,20 +3550,76 @@
         <w:rPr>
           <w:lang w:val="sk-SK"/>
         </w:rPr>
-        <w:t xml:space="preserve"> - input field pre plnotextové vyhľadávanie produktov</w:t>
-      </w:r>
-    </w:p>
-    <w:p>
-      <w:pPr>
-        <w:rPr>
-          <w:lang w:val="sk-SK"/>
-        </w:rPr>
-      </w:pPr>
-      <w:r>
-        <w:rPr>
-          <w:lang w:val="sk-SK"/>
-        </w:rPr>
-        <w:t xml:space="preserve">Po stlačení tlačidla s ikonkou lupy, prípadne po stlačení klávesy enter sa vykoná presmerovanie na cestu </w:t>
+        <w:t xml:space="preserve"> - </w:t>
+      </w:r>
+      <w:proofErr w:type="spellStart"/>
+      <w:r>
+        <w:rPr>
+          <w:lang w:val="sk-SK"/>
+        </w:rPr>
+        <w:t>input</w:t>
+      </w:r>
+      <w:proofErr w:type="spellEnd"/>
+      <w:r>
+        <w:rPr>
+          <w:lang w:val="sk-SK"/>
+        </w:rPr>
+        <w:t xml:space="preserve"> </w:t>
+      </w:r>
+      <w:proofErr w:type="spellStart"/>
+      <w:r>
+        <w:rPr>
+          <w:lang w:val="sk-SK"/>
+        </w:rPr>
+        <w:t>field</w:t>
+      </w:r>
+      <w:proofErr w:type="spellEnd"/>
+      <w:r>
+        <w:rPr>
+          <w:lang w:val="sk-SK"/>
+        </w:rPr>
+        <w:t xml:space="preserve"> pre </w:t>
+      </w:r>
+      <w:proofErr w:type="spellStart"/>
+      <w:r>
+        <w:rPr>
+          <w:lang w:val="sk-SK"/>
+        </w:rPr>
+        <w:t>plnotextové</w:t>
+      </w:r>
+      <w:proofErr w:type="spellEnd"/>
+      <w:r>
+        <w:rPr>
+          <w:lang w:val="sk-SK"/>
+        </w:rPr>
+        <w:t xml:space="preserve"> vyhľadávanie produktov</w:t>
+      </w:r>
+    </w:p>
+    <w:p>
+      <w:pPr>
+        <w:rPr>
+          <w:lang w:val="sk-SK"/>
+        </w:rPr>
+      </w:pPr>
+      <w:r>
+        <w:rPr>
+          <w:lang w:val="sk-SK"/>
+        </w:rPr>
+        <w:t xml:space="preserve">Po stlačení tlačidla s ikonkou lupy, prípadne po stlačení klávesy </w:t>
+      </w:r>
+      <w:proofErr w:type="spellStart"/>
+      <w:r>
+        <w:rPr>
+          <w:lang w:val="sk-SK"/>
+        </w:rPr>
+        <w:t>enter</w:t>
+      </w:r>
+      <w:proofErr w:type="spellEnd"/>
+      <w:r>
+        <w:rPr>
+          <w:lang w:val="sk-SK"/>
+        </w:rPr>
+        <w:t xml:space="preserve"> sa vykoná presmerovanie na cestu </w:t>
       </w:r>
       <w:r>
         <w:rPr>
@@ -3124,22 +3627,34 @@
           <w:bCs/>
           <w:lang w:val="sk-SK"/>
         </w:rPr>
-        <w:t>/all-plants</w:t>
-      </w:r>
-      <w:r>
-        <w:rPr>
-          <w:lang w:val="sk-SK"/>
-        </w:rPr>
-        <w:t xml:space="preserve">. V URI sa taktiež nachádza parameter </w:t>
-      </w:r>
+        <w:t>/</w:t>
+      </w:r>
+      <w:proofErr w:type="spellStart"/>
       <w:r>
         <w:rPr>
           <w:b/>
           <w:bCs/>
           <w:lang w:val="sk-SK"/>
         </w:rPr>
+        <w:t>all-plants</w:t>
+      </w:r>
+      <w:proofErr w:type="spellEnd"/>
+      <w:r>
+        <w:rPr>
+          <w:lang w:val="sk-SK"/>
+        </w:rPr>
+        <w:t xml:space="preserve">. V URI sa taktiež nachádza parameter </w:t>
+      </w:r>
+      <w:proofErr w:type="spellStart"/>
+      <w:r>
+        <w:rPr>
+          <w:b/>
+          <w:bCs/>
+          <w:lang w:val="sk-SK"/>
+        </w:rPr>
         <w:t>search</w:t>
       </w:r>
+      <w:proofErr w:type="spellEnd"/>
       <w:r>
         <w:rPr>
           <w:lang w:val="sk-SK"/>
@@ -3259,11 +3774,61 @@
           <w:lang w:val="sk-SK"/>
         </w:rPr>
       </w:pPr>
-      <w:r>
-        <w:rPr>
-          <w:lang w:val="sk-SK"/>
-        </w:rPr>
-        <w:t>Input field si zachováva hodnotu hľadaného dopytu. Po presmerovaní na domovskú stránku je hodnota v input fielde prázdna.</w:t>
+      <w:proofErr w:type="spellStart"/>
+      <w:r>
+        <w:rPr>
+          <w:lang w:val="sk-SK"/>
+        </w:rPr>
+        <w:t>Input</w:t>
+      </w:r>
+      <w:proofErr w:type="spellEnd"/>
+      <w:r>
+        <w:rPr>
+          <w:lang w:val="sk-SK"/>
+        </w:rPr>
+        <w:t xml:space="preserve"> </w:t>
+      </w:r>
+      <w:proofErr w:type="spellStart"/>
+      <w:r>
+        <w:rPr>
+          <w:lang w:val="sk-SK"/>
+        </w:rPr>
+        <w:t>field</w:t>
+      </w:r>
+      <w:proofErr w:type="spellEnd"/>
+      <w:r>
+        <w:rPr>
+          <w:lang w:val="sk-SK"/>
+        </w:rPr>
+        <w:t xml:space="preserve"> si zachováva hodnotu hľadaného dopytu. Po presmerovaní na domovskú stránku je hodnota v </w:t>
+      </w:r>
+      <w:proofErr w:type="spellStart"/>
+      <w:r>
+        <w:rPr>
+          <w:lang w:val="sk-SK"/>
+        </w:rPr>
+        <w:t>input</w:t>
+      </w:r>
+      <w:proofErr w:type="spellEnd"/>
+      <w:r>
+        <w:rPr>
+          <w:lang w:val="sk-SK"/>
+        </w:rPr>
+        <w:t xml:space="preserve"> </w:t>
+      </w:r>
+      <w:proofErr w:type="spellStart"/>
+      <w:r>
+        <w:rPr>
+          <w:lang w:val="sk-SK"/>
+        </w:rPr>
+        <w:t>fielde</w:t>
+      </w:r>
+      <w:proofErr w:type="spellEnd"/>
+      <w:r>
+        <w:rPr>
+          <w:lang w:val="sk-SK"/>
+        </w:rPr>
+        <w:t xml:space="preserve"> prázdna.</w:t>
       </w:r>
     </w:p>
     <w:p>
@@ -3354,44 +3919,102 @@
           <w:lang w:val="sk-SK"/>
         </w:rPr>
       </w:pPr>
+      <w:proofErr w:type="spellStart"/>
       <w:r>
         <w:rPr>
           <w:lang w:val="sk-SK"/>
         </w:rPr>
         <w:t>Login</w:t>
       </w:r>
-    </w:p>
-    <w:p>
-      <w:pPr>
-        <w:rPr>
-          <w:lang w:val="sk-SK"/>
-        </w:rPr>
-      </w:pPr>
-      <w:r>
-        <w:rPr>
-          <w:lang w:val="sk-SK"/>
-        </w:rPr>
-        <w:t>Zákazník má možnosť prihlásenia pomocou tlačidla Login v hlavičke stránky.</w:t>
-      </w:r>
-    </w:p>
-    <w:p>
-      <w:pPr>
-        <w:rPr>
-          <w:lang w:val="sk-SK"/>
-        </w:rPr>
-      </w:pPr>
-    </w:p>
-    <w:p>
-      <w:pPr>
-        <w:rPr>
-          <w:lang w:val="sk-SK"/>
-        </w:rPr>
-      </w:pPr>
-      <w:r>
-        <w:rPr>
-          <w:lang w:val="sk-SK"/>
-        </w:rPr>
-        <w:t>Po kliknutí na tlačidlo Login prebehne presmerovanie na /login so zobrazeným login formulárom.</w:t>
+      <w:proofErr w:type="spellEnd"/>
+    </w:p>
+    <w:p>
+      <w:pPr>
+        <w:rPr>
+          <w:lang w:val="sk-SK"/>
+        </w:rPr>
+      </w:pPr>
+      <w:r>
+        <w:rPr>
+          <w:lang w:val="sk-SK"/>
+        </w:rPr>
+        <w:t xml:space="preserve">Zákazník má možnosť prihlásenia pomocou tlačidla </w:t>
+      </w:r>
+      <w:proofErr w:type="spellStart"/>
+      <w:r>
+        <w:rPr>
+          <w:lang w:val="sk-SK"/>
+        </w:rPr>
+        <w:t>Login</w:t>
+      </w:r>
+      <w:proofErr w:type="spellEnd"/>
+      <w:r>
+        <w:rPr>
+          <w:lang w:val="sk-SK"/>
+        </w:rPr>
+        <w:t xml:space="preserve"> v hlavičke stránky.</w:t>
+      </w:r>
+    </w:p>
+    <w:p>
+      <w:pPr>
+        <w:rPr>
+          <w:lang w:val="sk-SK"/>
+        </w:rPr>
+      </w:pPr>
+    </w:p>
+    <w:p>
+      <w:pPr>
+        <w:rPr>
+          <w:lang w:val="sk-SK"/>
+        </w:rPr>
+      </w:pPr>
+      <w:r>
+        <w:rPr>
+          <w:lang w:val="sk-SK"/>
+        </w:rPr>
+        <w:t xml:space="preserve">Po kliknutí na tlačidlo </w:t>
+      </w:r>
+      <w:proofErr w:type="spellStart"/>
+      <w:r>
+        <w:rPr>
+          <w:lang w:val="sk-SK"/>
+        </w:rPr>
+        <w:t>Login</w:t>
+      </w:r>
+      <w:proofErr w:type="spellEnd"/>
+      <w:r>
+        <w:rPr>
+          <w:lang w:val="sk-SK"/>
+        </w:rPr>
+        <w:t xml:space="preserve"> prebehne presmerovanie na /</w:t>
+      </w:r>
+      <w:proofErr w:type="spellStart"/>
+      <w:r>
+        <w:rPr>
+          <w:lang w:val="sk-SK"/>
+        </w:rPr>
+        <w:t>login</w:t>
+      </w:r>
+      <w:proofErr w:type="spellEnd"/>
+      <w:r>
+        <w:rPr>
+          <w:lang w:val="sk-SK"/>
+        </w:rPr>
+        <w:t xml:space="preserve"> so zobrazeným </w:t>
+      </w:r>
+      <w:proofErr w:type="spellStart"/>
+      <w:r>
+        <w:rPr>
+          <w:lang w:val="sk-SK"/>
+        </w:rPr>
+        <w:t>login</w:t>
+      </w:r>
+      <w:proofErr w:type="spellEnd"/>
+      <w:r>
+        <w:rPr>
+          <w:lang w:val="sk-SK"/>
+        </w:rPr>
+        <w:t xml:space="preserve"> formulárom.</w:t>
       </w:r>
     </w:p>
     <w:p>
@@ -3405,20 +4028,56 @@
         <w:rPr>
           <w:lang w:val="sk-SK"/>
         </w:rPr>
-        <w:t>Admin Login</w:t>
-      </w:r>
-    </w:p>
-    <w:p>
-      <w:pPr>
-        <w:rPr>
-          <w:lang w:val="sk-SK"/>
-        </w:rPr>
-      </w:pPr>
-      <w:r>
-        <w:rPr>
-          <w:lang w:val="sk-SK"/>
-        </w:rPr>
-        <w:t>Používateľ má možnosť prihlásiť sa pomocou preddefinovaného admin účtu. Po naseedovaní databázy sa v tabuľke Users nachádzajú záznamy o admin účtoch.</w:t>
+        <w:t xml:space="preserve">Admin </w:t>
+      </w:r>
+      <w:proofErr w:type="spellStart"/>
+      <w:r>
+        <w:rPr>
+          <w:lang w:val="sk-SK"/>
+        </w:rPr>
+        <w:t>Login</w:t>
+      </w:r>
+      <w:proofErr w:type="spellEnd"/>
+    </w:p>
+    <w:p>
+      <w:pPr>
+        <w:rPr>
+          <w:lang w:val="sk-SK"/>
+        </w:rPr>
+      </w:pPr>
+      <w:r>
+        <w:rPr>
+          <w:lang w:val="sk-SK"/>
+        </w:rPr>
+        <w:t xml:space="preserve">Používateľ má možnosť prihlásiť sa pomocou preddefinovaného admin účtu. Po </w:t>
+      </w:r>
+      <w:proofErr w:type="spellStart"/>
+      <w:r>
+        <w:rPr>
+          <w:lang w:val="sk-SK"/>
+        </w:rPr>
+        <w:t>naseedovaní</w:t>
+      </w:r>
+      <w:proofErr w:type="spellEnd"/>
+      <w:r>
+        <w:rPr>
+          <w:lang w:val="sk-SK"/>
+        </w:rPr>
+        <w:t xml:space="preserve"> databázy sa v tabuľke </w:t>
+      </w:r>
+      <w:proofErr w:type="spellStart"/>
+      <w:r>
+        <w:rPr>
+          <w:lang w:val="sk-SK"/>
+        </w:rPr>
+        <w:t>Users</w:t>
+      </w:r>
+      <w:proofErr w:type="spellEnd"/>
+      <w:r>
+        <w:rPr>
+          <w:lang w:val="sk-SK"/>
+        </w:rPr>
+        <w:t xml:space="preserve"> nachádzajú záznamy o admin účtoch.</w:t>
       </w:r>
       <w:r>
         <w:rPr>
@@ -3510,8 +4169,16 @@
         <w:rPr>
           <w:lang w:val="sk-SK"/>
         </w:rPr>
-        <w:t> hlavičke možno vidieť tlačidlo Logout</w:t>
-      </w:r>
+        <w:t xml:space="preserve"> hlavičke možno vidieť tlačidlo </w:t>
+      </w:r>
+      <w:proofErr w:type="spellStart"/>
+      <w:r>
+        <w:rPr>
+          <w:lang w:val="sk-SK"/>
+        </w:rPr>
+        <w:t>Logout</w:t>
+      </w:r>
+      <w:proofErr w:type="spellEnd"/>
       <w:r>
         <w:rPr>
           <w:lang w:val="sk-SK"/>
@@ -3537,7 +4204,7 @@
       <w:pPr>
         <w:pStyle w:val="Heading3"/>
       </w:pPr>
-      <w:bookmarkStart w:id="9" w:name="_Toc165875454"/>
+      <w:bookmarkStart w:id="9" w:name="_Toc165888493"/>
       <w:r>
         <w:lastRenderedPageBreak/>
         <w:t>Admin časť</w:t>
@@ -3619,7 +4286,7 @@
       <w:pPr>
         <w:pStyle w:val="Heading2"/>
       </w:pPr>
-      <w:bookmarkStart w:id="10" w:name="_Toc165875455"/>
+      <w:bookmarkStart w:id="10" w:name="_Toc165888494"/>
       <w:r>
         <w:lastRenderedPageBreak/>
         <w:t>Záver</w:t>

</xml_diff>

<commit_message>
all-plants layout small changes, documentation update
</commit_message>
<xml_diff>
--- a/Dokumentácia.docx
+++ b/Dokumentácia.docx
@@ -11,7 +11,7 @@
           <w:lang w:val="sk-SK"/>
         </w:rPr>
       </w:pPr>
-      <w:bookmarkStart w:id="0" w:name="_Toc165888484"/>
+      <w:bookmarkStart w:id="0" w:name="_Toc165975168"/>
       <w:r>
         <w:rPr>
           <w:rFonts w:ascii="Calibri" w:hAnsi="Calibri" w:cs="Calibri"/>
@@ -20,6 +20,27 @@
         <w:t>Dokumentácia</w:t>
       </w:r>
       <w:bookmarkEnd w:id="0"/>
+      <w:r>
+        <w:rPr>
+          <w:rFonts w:ascii="Calibri" w:hAnsi="Calibri" w:cs="Calibri"/>
+          <w:lang w:val="sk-SK"/>
+        </w:rPr>
+        <w:t xml:space="preserve"> semestrálneho projektu</w:t>
+      </w:r>
+    </w:p>
+    <w:p>
+      <w:pPr>
+        <w:jc w:val="center"/>
+        <w:rPr>
+          <w:lang w:val="sk-SK"/>
+        </w:rPr>
+      </w:pPr>
+      <w:r>
+        <w:rPr>
+          <w:lang w:val="sk-SK"/>
+        </w:rPr>
+        <w:t>E-shop so záhradníckymi potrebami</w:t>
+      </w:r>
     </w:p>
     <w:p>
       <w:pPr>
@@ -76,7 +97,6 @@
           <w:docPartUnique/>
         </w:docPartObj>
       </w:sdtPr>
-      <w:sdtEndPr/>
       <w:sdtContent>
         <w:p>
           <w:pPr>
@@ -107,7 +127,9 @@
               <w:i w:val="0"/>
               <w:iCs w:val="0"/>
               <w:noProof/>
-              <w:lang w:eastAsia="en-GB"/>
+              <w:sz w:val="22"/>
+              <w:szCs w:val="22"/>
+              <w:lang w:val="en-US"/>
             </w:rPr>
           </w:pPr>
           <w:r>
@@ -135,7 +157,7 @@
             </w:rPr>
             <w:fldChar w:fldCharType="separate"/>
           </w:r>
-          <w:hyperlink w:anchor="_Toc165888484" w:history="1">
+          <w:hyperlink w:anchor="_Toc165975168" w:history="1">
             <w:r>
               <w:rPr>
                 <w:rStyle w:val="Hyperlink"/>
@@ -164,7 +186,7 @@
                 <w:noProof/>
                 <w:webHidden/>
               </w:rPr>
-              <w:instrText xml:space="preserve"> PAGEREF _Toc165888484 \h </w:instrText>
+              <w:instrText xml:space="preserve"> PAGEREF _Toc165975168 \h </w:instrText>
             </w:r>
             <w:r>
               <w:rPr>
@@ -207,12 +229,10 @@
               <w:b w:val="0"/>
               <w:bCs w:val="0"/>
               <w:noProof/>
-              <w:sz w:val="24"/>
-              <w:szCs w:val="24"/>
-              <w:lang w:eastAsia="en-GB"/>
+              <w:lang w:val="en-US"/>
             </w:rPr>
           </w:pPr>
-          <w:hyperlink w:anchor="_Toc165888485" w:history="1">
+          <w:hyperlink w:anchor="_Toc165975169" w:history="1">
             <w:r>
               <w:rPr>
                 <w:rStyle w:val="Hyperlink"/>
@@ -226,9 +246,7 @@
                 <w:b w:val="0"/>
                 <w:bCs w:val="0"/>
                 <w:noProof/>
-                <w:sz w:val="24"/>
-                <w:szCs w:val="24"/>
-                <w:lang w:eastAsia="en-GB"/>
+                <w:lang w:val="en-US"/>
               </w:rPr>
               <w:tab/>
             </w:r>
@@ -258,7 +276,7 @@
                 <w:noProof/>
                 <w:webHidden/>
               </w:rPr>
-              <w:instrText xml:space="preserve"> PAGEREF _Toc165888485 \h </w:instrText>
+              <w:instrText xml:space="preserve"> PAGEREF _Toc165975169 \h </w:instrText>
             </w:r>
             <w:r>
               <w:rPr>
@@ -301,12 +319,10 @@
               <w:b w:val="0"/>
               <w:bCs w:val="0"/>
               <w:noProof/>
-              <w:sz w:val="24"/>
-              <w:szCs w:val="24"/>
-              <w:lang w:eastAsia="en-GB"/>
+              <w:lang w:val="en-US"/>
             </w:rPr>
           </w:pPr>
-          <w:hyperlink w:anchor="_Toc165888486" w:history="1">
+          <w:hyperlink w:anchor="_Toc165975170" w:history="1">
             <w:r>
               <w:rPr>
                 <w:rStyle w:val="Hyperlink"/>
@@ -320,9 +336,7 @@
                 <w:b w:val="0"/>
                 <w:bCs w:val="0"/>
                 <w:noProof/>
-                <w:sz w:val="24"/>
-                <w:szCs w:val="24"/>
-                <w:lang w:eastAsia="en-GB"/>
+                <w:lang w:val="en-US"/>
               </w:rPr>
               <w:tab/>
             </w:r>
@@ -352,7 +366,7 @@
                 <w:noProof/>
                 <w:webHidden/>
               </w:rPr>
-              <w:instrText xml:space="preserve"> PAGEREF _Toc165888486 \h </w:instrText>
+              <w:instrText xml:space="preserve"> PAGEREF _Toc165975170 \h </w:instrText>
             </w:r>
             <w:r>
               <w:rPr>
@@ -393,12 +407,12 @@
             <w:rPr>
               <w:rFonts w:eastAsiaTheme="minorEastAsia"/>
               <w:noProof/>
-              <w:sz w:val="24"/>
-              <w:szCs w:val="24"/>
-              <w:lang w:eastAsia="en-GB"/>
+              <w:sz w:val="22"/>
+              <w:szCs w:val="22"/>
+              <w:lang w:val="en-US"/>
             </w:rPr>
           </w:pPr>
-          <w:hyperlink w:anchor="_Toc165888487" w:history="1">
+          <w:hyperlink w:anchor="_Toc165975171" w:history="1">
             <w:r>
               <w:rPr>
                 <w:rStyle w:val="Hyperlink"/>
@@ -410,9 +424,9 @@
               <w:rPr>
                 <w:rFonts w:eastAsiaTheme="minorEastAsia"/>
                 <w:noProof/>
-                <w:sz w:val="24"/>
-                <w:szCs w:val="24"/>
-                <w:lang w:eastAsia="en-GB"/>
+                <w:sz w:val="22"/>
+                <w:szCs w:val="22"/>
+                <w:lang w:val="en-US"/>
               </w:rPr>
               <w:tab/>
             </w:r>
@@ -442,7 +456,7 @@
                 <w:noProof/>
                 <w:webHidden/>
               </w:rPr>
-              <w:instrText xml:space="preserve"> PAGEREF _Toc165888487 \h </w:instrText>
+              <w:instrText xml:space="preserve"> PAGEREF _Toc165975171 \h </w:instrText>
             </w:r>
             <w:r>
               <w:rPr>
@@ -483,12 +497,12 @@
             <w:rPr>
               <w:rFonts w:eastAsiaTheme="minorEastAsia"/>
               <w:noProof/>
-              <w:sz w:val="24"/>
-              <w:szCs w:val="24"/>
-              <w:lang w:eastAsia="en-GB"/>
+              <w:sz w:val="22"/>
+              <w:szCs w:val="22"/>
+              <w:lang w:val="en-US"/>
             </w:rPr>
           </w:pPr>
-          <w:hyperlink w:anchor="_Toc165888488" w:history="1">
+          <w:hyperlink w:anchor="_Toc165975172" w:history="1">
             <w:r>
               <w:rPr>
                 <w:rStyle w:val="Hyperlink"/>
@@ -500,9 +514,9 @@
               <w:rPr>
                 <w:rFonts w:eastAsiaTheme="minorEastAsia"/>
                 <w:noProof/>
-                <w:sz w:val="24"/>
-                <w:szCs w:val="24"/>
-                <w:lang w:eastAsia="en-GB"/>
+                <w:sz w:val="22"/>
+                <w:szCs w:val="22"/>
+                <w:lang w:val="en-US"/>
               </w:rPr>
               <w:tab/>
             </w:r>
@@ -532,7 +546,7 @@
                 <w:noProof/>
                 <w:webHidden/>
               </w:rPr>
-              <w:instrText xml:space="preserve"> PAGEREF _Toc165888488 \h </w:instrText>
+              <w:instrText xml:space="preserve"> PAGEREF _Toc165975172 \h </w:instrText>
             </w:r>
             <w:r>
               <w:rPr>
@@ -575,12 +589,10 @@
               <w:b w:val="0"/>
               <w:bCs w:val="0"/>
               <w:noProof/>
-              <w:sz w:val="24"/>
-              <w:szCs w:val="24"/>
-              <w:lang w:eastAsia="en-GB"/>
+              <w:lang w:val="en-US"/>
             </w:rPr>
           </w:pPr>
-          <w:hyperlink w:anchor="_Toc165888489" w:history="1">
+          <w:hyperlink w:anchor="_Toc165975173" w:history="1">
             <w:r>
               <w:rPr>
                 <w:rStyle w:val="Hyperlink"/>
@@ -594,9 +606,7 @@
                 <w:b w:val="0"/>
                 <w:bCs w:val="0"/>
                 <w:noProof/>
-                <w:sz w:val="24"/>
-                <w:szCs w:val="24"/>
-                <w:lang w:eastAsia="en-GB"/>
+                <w:lang w:val="en-US"/>
               </w:rPr>
               <w:tab/>
             </w:r>
@@ -626,7 +636,7 @@
                 <w:noProof/>
                 <w:webHidden/>
               </w:rPr>
-              <w:instrText xml:space="preserve"> PAGEREF _Toc165888489 \h </w:instrText>
+              <w:instrText xml:space="preserve"> PAGEREF _Toc165975173 \h </w:instrText>
             </w:r>
             <w:r>
               <w:rPr>
@@ -646,7 +656,7 @@
                 <w:noProof/>
                 <w:webHidden/>
               </w:rPr>
-              <w:t>7</w:t>
+              <w:t>8</w:t>
             </w:r>
             <w:r>
               <w:rPr>
@@ -667,12 +677,12 @@
             <w:rPr>
               <w:rFonts w:eastAsiaTheme="minorEastAsia"/>
               <w:noProof/>
-              <w:sz w:val="24"/>
-              <w:szCs w:val="24"/>
-              <w:lang w:eastAsia="en-GB"/>
+              <w:sz w:val="22"/>
+              <w:szCs w:val="22"/>
+              <w:lang w:val="en-US"/>
             </w:rPr>
           </w:pPr>
-          <w:hyperlink w:anchor="_Toc165888490" w:history="1">
+          <w:hyperlink w:anchor="_Toc165975174" w:history="1">
             <w:r>
               <w:rPr>
                 <w:rStyle w:val="Hyperlink"/>
@@ -684,9 +694,9 @@
               <w:rPr>
                 <w:rFonts w:eastAsiaTheme="minorEastAsia"/>
                 <w:noProof/>
-                <w:sz w:val="24"/>
-                <w:szCs w:val="24"/>
-                <w:lang w:eastAsia="en-GB"/>
+                <w:sz w:val="22"/>
+                <w:szCs w:val="22"/>
+                <w:lang w:val="en-US"/>
               </w:rPr>
               <w:tab/>
             </w:r>
@@ -716,7 +726,7 @@
                 <w:noProof/>
                 <w:webHidden/>
               </w:rPr>
-              <w:instrText xml:space="preserve"> PAGEREF _Toc165888490 \h </w:instrText>
+              <w:instrText xml:space="preserve"> PAGEREF _Toc165975174 \h </w:instrText>
             </w:r>
             <w:r>
               <w:rPr>
@@ -736,7 +746,97 @@
                 <w:noProof/>
                 <w:webHidden/>
               </w:rPr>
-              <w:t>7</w:t>
+              <w:t>8</w:t>
+            </w:r>
+            <w:r>
+              <w:rPr>
+                <w:noProof/>
+                <w:webHidden/>
+              </w:rPr>
+              <w:fldChar w:fldCharType="end"/>
+            </w:r>
+          </w:hyperlink>
+        </w:p>
+        <w:p>
+          <w:pPr>
+            <w:pStyle w:val="TOC3"/>
+            <w:tabs>
+              <w:tab w:val="left" w:pos="1200"/>
+              <w:tab w:val="right" w:leader="dot" w:pos="9016"/>
+            </w:tabs>
+            <w:rPr>
+              <w:rFonts w:eastAsiaTheme="minorEastAsia"/>
+              <w:noProof/>
+              <w:sz w:val="22"/>
+              <w:szCs w:val="22"/>
+              <w:lang w:val="en-US"/>
+            </w:rPr>
+          </w:pPr>
+          <w:hyperlink w:anchor="_Toc165975175" w:history="1">
+            <w:r>
+              <w:rPr>
+                <w:rStyle w:val="Hyperlink"/>
+                <w:noProof/>
+              </w:rPr>
+              <w:t>3.2.</w:t>
+            </w:r>
+            <w:r>
+              <w:rPr>
+                <w:rFonts w:eastAsiaTheme="minorEastAsia"/>
+                <w:noProof/>
+                <w:sz w:val="22"/>
+                <w:szCs w:val="22"/>
+                <w:lang w:val="en-US"/>
+              </w:rPr>
+              <w:tab/>
+            </w:r>
+            <w:r>
+              <w:rPr>
+                <w:rStyle w:val="Hyperlink"/>
+                <w:noProof/>
+              </w:rPr>
+              <w:t>Autentifikačný systém</w:t>
+            </w:r>
+            <w:r>
+              <w:rPr>
+                <w:noProof/>
+                <w:webHidden/>
+              </w:rPr>
+              <w:tab/>
+            </w:r>
+            <w:r>
+              <w:rPr>
+                <w:noProof/>
+                <w:webHidden/>
+              </w:rPr>
+              <w:fldChar w:fldCharType="begin"/>
+            </w:r>
+            <w:r>
+              <w:rPr>
+                <w:noProof/>
+                <w:webHidden/>
+              </w:rPr>
+              <w:instrText xml:space="preserve"> PAGEREF _Toc165975175 \h </w:instrText>
+            </w:r>
+            <w:r>
+              <w:rPr>
+                <w:noProof/>
+                <w:webHidden/>
+              </w:rPr>
+            </w:r>
+            <w:r>
+              <w:rPr>
+                <w:noProof/>
+                <w:webHidden/>
+              </w:rPr>
+              <w:fldChar w:fldCharType="separate"/>
+            </w:r>
+            <w:r>
+              <w:rPr>
+                <w:noProof/>
+                <w:webHidden/>
+              </w:rPr>
+              <w:t>8</w:t>
             </w:r>
             <w:r>
               <w:rPr>
@@ -759,12 +859,10 @@
               <w:b w:val="0"/>
               <w:bCs w:val="0"/>
               <w:noProof/>
-              <w:sz w:val="24"/>
-              <w:szCs w:val="24"/>
-              <w:lang w:eastAsia="en-GB"/>
+              <w:lang w:val="en-US"/>
             </w:rPr>
           </w:pPr>
-          <w:hyperlink w:anchor="_Toc165888491" w:history="1">
+          <w:hyperlink w:anchor="_Toc165975176" w:history="1">
             <w:r>
               <w:rPr>
                 <w:rStyle w:val="Hyperlink"/>
@@ -778,9 +876,7 @@
                 <w:b w:val="0"/>
                 <w:bCs w:val="0"/>
                 <w:noProof/>
-                <w:sz w:val="24"/>
-                <w:szCs w:val="24"/>
-                <w:lang w:eastAsia="en-GB"/>
+                <w:lang w:val="en-US"/>
               </w:rPr>
               <w:tab/>
             </w:r>
@@ -810,7 +906,7 @@
                 <w:noProof/>
                 <w:webHidden/>
               </w:rPr>
-              <w:instrText xml:space="preserve"> PAGEREF _Toc165888491 \h </w:instrText>
+              <w:instrText xml:space="preserve"> PAGEREF _Toc165975176 \h </w:instrText>
             </w:r>
             <w:r>
               <w:rPr>
@@ -830,7 +926,7 @@
                 <w:noProof/>
                 <w:webHidden/>
               </w:rPr>
-              <w:t>8</w:t>
+              <w:t>9</w:t>
             </w:r>
             <w:r>
               <w:rPr>
@@ -851,12 +947,12 @@
             <w:rPr>
               <w:rFonts w:eastAsiaTheme="minorEastAsia"/>
               <w:noProof/>
-              <w:sz w:val="24"/>
-              <w:szCs w:val="24"/>
-              <w:lang w:eastAsia="en-GB"/>
+              <w:sz w:val="22"/>
+              <w:szCs w:val="22"/>
+              <w:lang w:val="en-US"/>
             </w:rPr>
           </w:pPr>
-          <w:hyperlink w:anchor="_Toc165888492" w:history="1">
+          <w:hyperlink w:anchor="_Toc165975177" w:history="1">
             <w:r>
               <w:rPr>
                 <w:rStyle w:val="Hyperlink"/>
@@ -868,9 +964,9 @@
               <w:rPr>
                 <w:rFonts w:eastAsiaTheme="minorEastAsia"/>
                 <w:noProof/>
-                <w:sz w:val="24"/>
-                <w:szCs w:val="24"/>
-                <w:lang w:eastAsia="en-GB"/>
+                <w:sz w:val="22"/>
+                <w:szCs w:val="22"/>
+                <w:lang w:val="en-US"/>
               </w:rPr>
               <w:tab/>
             </w:r>
@@ -900,7 +996,7 @@
                 <w:noProof/>
                 <w:webHidden/>
               </w:rPr>
-              <w:instrText xml:space="preserve"> PAGEREF _Toc165888492 \h </w:instrText>
+              <w:instrText xml:space="preserve"> PAGEREF _Toc165975177 \h </w:instrText>
             </w:r>
             <w:r>
               <w:rPr>
@@ -920,7 +1016,7 @@
                 <w:noProof/>
                 <w:webHidden/>
               </w:rPr>
-              <w:t>8</w:t>
+              <w:t>9</w:t>
             </w:r>
             <w:r>
               <w:rPr>
@@ -941,12 +1037,12 @@
             <w:rPr>
               <w:rFonts w:eastAsiaTheme="minorEastAsia"/>
               <w:noProof/>
-              <w:sz w:val="24"/>
-              <w:szCs w:val="24"/>
-              <w:lang w:eastAsia="en-GB"/>
+              <w:sz w:val="22"/>
+              <w:szCs w:val="22"/>
+              <w:lang w:val="en-US"/>
             </w:rPr>
           </w:pPr>
-          <w:hyperlink w:anchor="_Toc165888493" w:history="1">
+          <w:hyperlink w:anchor="_Toc165975178" w:history="1">
             <w:r>
               <w:rPr>
                 <w:rStyle w:val="Hyperlink"/>
@@ -958,9 +1054,9 @@
               <w:rPr>
                 <w:rFonts w:eastAsiaTheme="minorEastAsia"/>
                 <w:noProof/>
-                <w:sz w:val="24"/>
-                <w:szCs w:val="24"/>
-                <w:lang w:eastAsia="en-GB"/>
+                <w:sz w:val="22"/>
+                <w:szCs w:val="22"/>
+                <w:lang w:val="en-US"/>
               </w:rPr>
               <w:tab/>
             </w:r>
@@ -990,7 +1086,7 @@
                 <w:noProof/>
                 <w:webHidden/>
               </w:rPr>
-              <w:instrText xml:space="preserve"> PAGEREF _Toc165888493 \h </w:instrText>
+              <w:instrText xml:space="preserve"> PAGEREF _Toc165975178 \h </w:instrText>
             </w:r>
             <w:r>
               <w:rPr>
@@ -1010,7 +1106,7 @@
                 <w:noProof/>
                 <w:webHidden/>
               </w:rPr>
-              <w:t>14</w:t>
+              <w:t>15</w:t>
             </w:r>
             <w:r>
               <w:rPr>
@@ -1033,12 +1129,10 @@
               <w:b w:val="0"/>
               <w:bCs w:val="0"/>
               <w:noProof/>
-              <w:sz w:val="24"/>
-              <w:szCs w:val="24"/>
-              <w:lang w:eastAsia="en-GB"/>
+              <w:lang w:val="en-US"/>
             </w:rPr>
           </w:pPr>
-          <w:hyperlink w:anchor="_Toc165888494" w:history="1">
+          <w:hyperlink w:anchor="_Toc165975179" w:history="1">
             <w:r>
               <w:rPr>
                 <w:rStyle w:val="Hyperlink"/>
@@ -1052,9 +1146,7 @@
                 <w:b w:val="0"/>
                 <w:bCs w:val="0"/>
                 <w:noProof/>
-                <w:sz w:val="24"/>
-                <w:szCs w:val="24"/>
-                <w:lang w:eastAsia="en-GB"/>
+                <w:lang w:val="en-US"/>
               </w:rPr>
               <w:tab/>
             </w:r>
@@ -1084,7 +1176,7 @@
                 <w:noProof/>
                 <w:webHidden/>
               </w:rPr>
-              <w:instrText xml:space="preserve"> PAGEREF _Toc165888494 \h </w:instrText>
+              <w:instrText xml:space="preserve"> PAGEREF _Toc165975179 \h </w:instrText>
             </w:r>
             <w:r>
               <w:rPr>
@@ -1104,7 +1196,7 @@
                 <w:noProof/>
                 <w:webHidden/>
               </w:rPr>
-              <w:t>18</w:t>
+              <w:t>19</w:t>
             </w:r>
             <w:r>
               <w:rPr>
@@ -1156,7 +1248,7 @@
       <w:pPr>
         <w:pStyle w:val="Heading2"/>
       </w:pPr>
-      <w:bookmarkStart w:id="1" w:name="_Toc165888485"/>
+      <w:bookmarkStart w:id="1" w:name="_Toc165975169"/>
       <w:r>
         <w:lastRenderedPageBreak/>
         <w:t>Zadanie</w:t>
@@ -1175,23 +1267,7 @@
           <w:rFonts w:ascii="Calibri" w:hAnsi="Calibri" w:cs="Calibri"/>
           <w:lang w:val="sk-SK"/>
         </w:rPr>
-        <w:t xml:space="preserve">Vytvorte webovú aplikáciu - </w:t>
-      </w:r>
-      <w:proofErr w:type="spellStart"/>
-      <w:r>
-        <w:rPr>
-          <w:rFonts w:ascii="Calibri" w:hAnsi="Calibri" w:cs="Calibri"/>
-          <w:lang w:val="sk-SK"/>
-        </w:rPr>
-        <w:t>eshop</w:t>
-      </w:r>
-      <w:proofErr w:type="spellEnd"/>
-      <w:r>
-        <w:rPr>
-          <w:rFonts w:ascii="Calibri" w:hAnsi="Calibri" w:cs="Calibri"/>
-          <w:lang w:val="sk-SK"/>
-        </w:rPr>
-        <w:t>, ktorá komplexne rieši nižšie definované prípady použitia vo vami zvolenej doméne (napr. elektro, oblečenie, obuv, nábytok). Presný rozsah a konkretizáciu prípadov použitia si dohodnete s vašim vyučujúcim.</w:t>
+        <w:t>Vytvorte webovú aplikáciu - eshop, ktorá komplexne rieši nižšie definované prípady použitia vo vami zvolenej doméne (napr. elektro, oblečenie, obuv, nábytok). Presný rozsah a konkretizáciu prípadov použitia si dohodnete s vašim vyučujúcim.</w:t>
       </w:r>
     </w:p>
     <w:p>
@@ -1263,7 +1339,6 @@
           </w14:textOutline>
         </w:rPr>
       </w:pPr>
-      <w:proofErr w:type="spellStart"/>
       <w:r>
         <w:rPr>
           <w:rFonts w:ascii="Calibri" w:hAnsi="Calibri" w:cs="Calibri"/>
@@ -1277,10 +1352,30 @@
             <w14:round/>
           </w14:textOutline>
         </w:rPr>
-        <w:t>Github</w:t>
-      </w:r>
-      <w:proofErr w:type="spellEnd"/>
-      <w:r>
+        <w:t>Github repozitár</w:t>
+      </w:r>
+    </w:p>
+    <w:p>
+      <w:pPr>
+        <w:rPr>
+          <w:rFonts w:ascii="Calibri" w:hAnsi="Calibri" w:cs="Calibri"/>
+          <w:lang w:val="sk-SK"/>
+        </w:rPr>
+      </w:pPr>
+      <w:r>
+        <w:rPr>
+          <w:rFonts w:ascii="Calibri" w:hAnsi="Calibri" w:cs="Calibri"/>
+          <w:lang w:val="sk-SK"/>
+        </w:rPr>
+        <w:t>Projekt musí mať vytvorený github repozitár. Každý člen tímu odovzdáva príspevok (kód) do projektu do vytvoreného repozitára. Odovzdania kódu v repozitári musia byť rovnomerne rozložené, a teda plnia funkciu "dôkazu", kto a akým podielom prispel do projektu. Je v záujme každého študenta, aby jeho príspevok v projekte reflektovali odovzdania kódu do repozitára. Nízky príspevok do projektu môže byť dôvod na zníženie bodového hodnotenia jednotlivca (až na nulu).</w:t>
+      </w:r>
+    </w:p>
+    <w:p>
+      <w:pPr>
+        <w:autoSpaceDE w:val="0"/>
+        <w:autoSpaceDN w:val="0"/>
+        <w:adjustRightInd w:val="0"/>
+        <w:spacing w:before="120" w:after="120" w:line="240" w:lineRule="auto"/>
         <w:rPr>
           <w:rFonts w:ascii="Calibri" w:hAnsi="Calibri" w:cs="Calibri"/>
           <w:b/>
@@ -1293,46 +1388,8 @@
             <w14:round/>
           </w14:textOutline>
         </w:rPr>
-        <w:t xml:space="preserve"> repozitár</w:t>
-      </w:r>
-    </w:p>
-    <w:p>
-      <w:pPr>
-        <w:rPr>
-          <w:rFonts w:ascii="Calibri" w:hAnsi="Calibri" w:cs="Calibri"/>
-          <w:lang w:val="sk-SK"/>
-        </w:rPr>
-      </w:pPr>
-      <w:r>
-        <w:rPr>
-          <w:rFonts w:ascii="Calibri" w:hAnsi="Calibri" w:cs="Calibri"/>
-          <w:lang w:val="sk-SK"/>
-        </w:rPr>
-        <w:t xml:space="preserve">Projekt musí mať vytvorený </w:t>
-      </w:r>
-      <w:proofErr w:type="spellStart"/>
-      <w:r>
-        <w:rPr>
-          <w:rFonts w:ascii="Calibri" w:hAnsi="Calibri" w:cs="Calibri"/>
-          <w:lang w:val="sk-SK"/>
-        </w:rPr>
-        <w:t>github</w:t>
-      </w:r>
-      <w:proofErr w:type="spellEnd"/>
-      <w:r>
-        <w:rPr>
-          <w:rFonts w:ascii="Calibri" w:hAnsi="Calibri" w:cs="Calibri"/>
-          <w:lang w:val="sk-SK"/>
-        </w:rPr>
-        <w:t xml:space="preserve"> repozitár. Každý člen tímu odovzdáva príspevok (kód) do projektu do vytvoreného repozitára. Odovzdania kódu v repozitári musia byť rovnomerne rozložené, a teda plnia funkciu "dôkazu", kto a akým podielom prispel do projektu. Je v záujme každého študenta, aby jeho príspevok v projekte reflektovali odovzdania kódu do repozitára. Nízky príspevok do projektu môže byť dôvod na zníženie bodového hodnotenia jednotlivca (až na nulu).</w:t>
-      </w:r>
-    </w:p>
-    <w:p>
-      <w:pPr>
-        <w:autoSpaceDE w:val="0"/>
-        <w:autoSpaceDN w:val="0"/>
-        <w:adjustRightInd w:val="0"/>
-        <w:spacing w:before="120" w:after="120" w:line="240" w:lineRule="auto"/>
+      </w:pPr>
+      <w:r>
         <w:rPr>
           <w:rFonts w:ascii="Calibri" w:hAnsi="Calibri" w:cs="Calibri"/>
           <w:b/>
@@ -1345,8 +1402,30 @@
             <w14:round/>
           </w14:textOutline>
         </w:rPr>
-      </w:pPr>
-      <w:r>
+        <w:t>Autorstvo</w:t>
+      </w:r>
+    </w:p>
+    <w:p>
+      <w:pPr>
+        <w:rPr>
+          <w:rFonts w:ascii="Calibri" w:hAnsi="Calibri" w:cs="Calibri"/>
+          <w:lang w:val="sk-SK"/>
+        </w:rPr>
+      </w:pPr>
+      <w:r>
+        <w:rPr>
+          <w:rFonts w:ascii="Calibri" w:hAnsi="Calibri" w:cs="Calibri"/>
+          <w:lang w:val="sk-SK"/>
+        </w:rPr>
+        <w:t>Je zakázané používať programy alebo časti projektov od iných študentov, alebo z minulých rokov. Všetky použité materiály z odbornej literatúry alebo z internetu musia byť citované. Ak použijete cudzí materiál a neuvediete zdroj, práca môže byť považovaná za plagiát. Ak použijete fragmenty kódu z internetu, do komentára stačí uviesť (URL) adresu na zdroj. Projekt nesmie byť kompilátom cudzích zdrojových kódov, musí obsahovať značnú časť kódu vytvoreného (tvorivou činnosťou) členmi tímu.</w:t>
+      </w:r>
+    </w:p>
+    <w:p>
+      <w:pPr>
+        <w:autoSpaceDE w:val="0"/>
+        <w:autoSpaceDN w:val="0"/>
+        <w:adjustRightInd w:val="0"/>
+        <w:spacing w:before="120" w:after="120" w:line="240" w:lineRule="auto"/>
         <w:rPr>
           <w:rFonts w:ascii="Calibri" w:hAnsi="Calibri" w:cs="Calibri"/>
           <w:b/>
@@ -1359,30 +1438,8 @@
             <w14:round/>
           </w14:textOutline>
         </w:rPr>
-        <w:t>Autorstvo</w:t>
-      </w:r>
-    </w:p>
-    <w:p>
-      <w:pPr>
-        <w:rPr>
-          <w:rFonts w:ascii="Calibri" w:hAnsi="Calibri" w:cs="Calibri"/>
-          <w:lang w:val="sk-SK"/>
-        </w:rPr>
-      </w:pPr>
-      <w:r>
-        <w:rPr>
-          <w:rFonts w:ascii="Calibri" w:hAnsi="Calibri" w:cs="Calibri"/>
-          <w:lang w:val="sk-SK"/>
-        </w:rPr>
-        <w:t>Je zakázané používať programy alebo časti projektov od iných študentov, alebo z minulých rokov. Všetky použité materiály z odbornej literatúry alebo z internetu musia byť citované. Ak použijete cudzí materiál a neuvediete zdroj, práca môže byť považovaná za plagiát. Ak použijete fragmenty kódu z internetu, do komentára stačí uviesť (URL) adresu na zdroj. Projekt nesmie byť kompilátom cudzích zdrojových kódov, musí obsahovať značnú časť kódu vytvoreného (tvorivou činnosťou) členmi tímu.</w:t>
-      </w:r>
-    </w:p>
-    <w:p>
-      <w:pPr>
-        <w:autoSpaceDE w:val="0"/>
-        <w:autoSpaceDN w:val="0"/>
-        <w:adjustRightInd w:val="0"/>
-        <w:spacing w:before="120" w:after="120" w:line="240" w:lineRule="auto"/>
+      </w:pPr>
+      <w:r>
         <w:rPr>
           <w:rFonts w:ascii="Calibri" w:hAnsi="Calibri" w:cs="Calibri"/>
           <w:b/>
@@ -1395,7 +1452,8 @@
             <w14:round/>
           </w14:textOutline>
         </w:rPr>
-      </w:pPr>
+        <w:t>Aplikácia - eshop</w:t>
+      </w:r>
       <w:r>
         <w:rPr>
           <w:rFonts w:ascii="Calibri" w:hAnsi="Calibri" w:cs="Calibri"/>
@@ -1409,9 +1467,8 @@
             <w14:round/>
           </w14:textOutline>
         </w:rPr>
-        <w:t xml:space="preserve">Aplikácia - </w:t>
-      </w:r>
-      <w:proofErr w:type="spellStart"/>
+        <w:fldChar w:fldCharType="begin"/>
+      </w:r>
       <w:r>
         <w:rPr>
           <w:rFonts w:ascii="Calibri" w:hAnsi="Calibri" w:cs="Calibri"/>
@@ -1425,9 +1482,8 @@
             <w14:round/>
           </w14:textOutline>
         </w:rPr>
-        <w:t>eshop</w:t>
-      </w:r>
-      <w:proofErr w:type="spellEnd"/>
+        <w:instrText>HYPERLINK "https://github.com/kurice/wtech24/blob/main/semestralny-projekt/README.md#aplik%C3%A1cia---eshop"</w:instrText>
+      </w:r>
       <w:r>
         <w:rPr>
           <w:rFonts w:ascii="Calibri" w:hAnsi="Calibri" w:cs="Calibri"/>
@@ -1441,7 +1497,6 @@
             <w14:round/>
           </w14:textOutline>
         </w:rPr>
-        <w:fldChar w:fldCharType="begin"/>
       </w:r>
       <w:r>
         <w:rPr>
@@ -1456,12 +1511,17 @@
             <w14:round/>
           </w14:textOutline>
         </w:rPr>
-        <w:instrText>HYPERLINK "https://github.com/kurice/wtech24/blob/main/semestralny-projekt/README.md#aplik%C3%A1cia---eshop"</w:instrText>
-      </w:r>
-      <w:r>
-        <w:rPr>
-          <w:rFonts w:ascii="Calibri" w:hAnsi="Calibri" w:cs="Calibri"/>
-          <w:b/>
+        <w:fldChar w:fldCharType="separate"/>
+      </w:r>
+    </w:p>
+    <w:p>
+      <w:pPr>
+        <w:autoSpaceDE w:val="0"/>
+        <w:autoSpaceDN w:val="0"/>
+        <w:adjustRightInd w:val="0"/>
+        <w:spacing w:before="120" w:after="120" w:line="240" w:lineRule="auto"/>
+        <w:rPr>
+          <w:rFonts w:ascii="Calibri" w:hAnsi="Calibri" w:cs="Calibri"/>
           <w:color w:val="000000" w:themeColor="text1"/>
           <w:kern w:val="0"/>
           <w:lang w:val="sk-SK"/>
@@ -1471,7 +1531,7 @@
             <w14:round/>
           </w14:textOutline>
         </w:rPr>
-      </w:r>
+      </w:pPr>
       <w:r>
         <w:rPr>
           <w:rFonts w:ascii="Calibri" w:hAnsi="Calibri" w:cs="Calibri"/>
@@ -1485,17 +1545,12 @@
             <w14:round/>
           </w14:textOutline>
         </w:rPr>
-        <w:fldChar w:fldCharType="separate"/>
-      </w:r>
-    </w:p>
-    <w:p>
-      <w:pPr>
-        <w:autoSpaceDE w:val="0"/>
-        <w:autoSpaceDN w:val="0"/>
-        <w:adjustRightInd w:val="0"/>
-        <w:spacing w:before="120" w:after="120" w:line="240" w:lineRule="auto"/>
-        <w:rPr>
-          <w:rFonts w:ascii="Calibri" w:hAnsi="Calibri" w:cs="Calibri"/>
+        <w:fldChar w:fldCharType="end"/>
+      </w:r>
+      <w:r>
+        <w:rPr>
+          <w:rFonts w:ascii="Calibri" w:hAnsi="Calibri" w:cs="Calibri"/>
+          <w:bCs/>
           <w:color w:val="000000" w:themeColor="text1"/>
           <w:kern w:val="0"/>
           <w:lang w:val="sk-SK"/>
@@ -1505,8 +1560,15 @@
             <w14:round/>
           </w14:textOutline>
         </w:rPr>
-      </w:pPr>
-      <w:r>
+        <w:t>Aplikácia musí realizovať tieto prípady použitia:</w:t>
+      </w:r>
+    </w:p>
+    <w:p>
+      <w:pPr>
+        <w:autoSpaceDE w:val="0"/>
+        <w:autoSpaceDN w:val="0"/>
+        <w:adjustRightInd w:val="0"/>
+        <w:spacing w:before="120" w:after="120" w:line="240" w:lineRule="auto"/>
         <w:rPr>
           <w:rFonts w:ascii="Calibri" w:hAnsi="Calibri" w:cs="Calibri"/>
           <w:b/>
@@ -1519,12 +1581,11 @@
             <w14:round/>
           </w14:textOutline>
         </w:rPr>
-        <w:fldChar w:fldCharType="end"/>
-      </w:r>
-      <w:r>
-        <w:rPr>
-          <w:rFonts w:ascii="Calibri" w:hAnsi="Calibri" w:cs="Calibri"/>
-          <w:bCs/>
+      </w:pPr>
+      <w:r>
+        <w:rPr>
+          <w:rFonts w:ascii="Calibri" w:hAnsi="Calibri" w:cs="Calibri"/>
+          <w:b/>
           <w:color w:val="000000" w:themeColor="text1"/>
           <w:kern w:val="0"/>
           <w:lang w:val="sk-SK"/>
@@ -1534,59 +1595,7 @@
             <w14:round/>
           </w14:textOutline>
         </w:rPr>
-        <w:t>Aplikácia musí realizovať tieto prípady použitia:</w:t>
-      </w:r>
-    </w:p>
-    <w:p>
-      <w:pPr>
-        <w:autoSpaceDE w:val="0"/>
-        <w:autoSpaceDN w:val="0"/>
-        <w:adjustRightInd w:val="0"/>
-        <w:spacing w:before="120" w:after="120" w:line="240" w:lineRule="auto"/>
-        <w:rPr>
-          <w:rFonts w:ascii="Calibri" w:hAnsi="Calibri" w:cs="Calibri"/>
-          <w:b/>
-          <w:color w:val="000000" w:themeColor="text1"/>
-          <w:kern w:val="0"/>
-          <w:lang w:val="sk-SK"/>
-          <w14:textOutline w14:w="0" w14:cap="flat" w14:cmpd="sng" w14:algn="ctr">
-            <w14:noFill/>
-            <w14:prstDash w14:val="solid"/>
-            <w14:round/>
-          </w14:textOutline>
-        </w:rPr>
-      </w:pPr>
-      <w:proofErr w:type="spellStart"/>
-      <w:r>
-        <w:rPr>
-          <w:rFonts w:ascii="Calibri" w:hAnsi="Calibri" w:cs="Calibri"/>
-          <w:b/>
-          <w:color w:val="000000" w:themeColor="text1"/>
-          <w:kern w:val="0"/>
-          <w:lang w:val="sk-SK"/>
-          <w14:textOutline w14:w="0" w14:cap="flat" w14:cmpd="sng" w14:algn="ctr">
-            <w14:noFill/>
-            <w14:prstDash w14:val="solid"/>
-            <w14:round/>
-          </w14:textOutline>
-        </w:rPr>
-        <w:t>Klientská</w:t>
-      </w:r>
-      <w:proofErr w:type="spellEnd"/>
-      <w:r>
-        <w:rPr>
-          <w:rFonts w:ascii="Calibri" w:hAnsi="Calibri" w:cs="Calibri"/>
-          <w:b/>
-          <w:color w:val="000000" w:themeColor="text1"/>
-          <w:kern w:val="0"/>
-          <w:lang w:val="sk-SK"/>
-          <w14:textOutline w14:w="0" w14:cap="flat" w14:cmpd="sng" w14:algn="ctr">
-            <w14:noFill/>
-            <w14:prstDash w14:val="solid"/>
-            <w14:round/>
-          </w14:textOutline>
-        </w:rPr>
-        <w:t xml:space="preserve"> časť</w:t>
+        <w:t>Klientská časť</w:t>
       </w:r>
     </w:p>
     <w:p>
@@ -1742,7 +1751,6 @@
           </w14:textOutline>
         </w:rPr>
       </w:pPr>
-      <w:proofErr w:type="spellStart"/>
       <w:r>
         <w:rPr>
           <w:rFonts w:ascii="Calibri" w:hAnsi="Calibri" w:cs="Calibri"/>
@@ -1755,22 +1763,7 @@
             <w14:round/>
           </w14:textOutline>
         </w:rPr>
-        <w:t>preusporiadanie</w:t>
-      </w:r>
-      <w:proofErr w:type="spellEnd"/>
-      <w:r>
-        <w:rPr>
-          <w:rFonts w:ascii="Calibri" w:hAnsi="Calibri" w:cs="Calibri"/>
-          <w:color w:val="000000" w:themeColor="text1"/>
-          <w:kern w:val="0"/>
-          <w:lang w:val="sk-SK"/>
-          <w14:textOutline w14:w="0" w14:cap="flat" w14:cmpd="sng" w14:algn="ctr">
-            <w14:noFill/>
-            <w14:prstDash w14:val="solid"/>
-            <w14:round/>
-          </w14:textOutline>
-        </w:rPr>
-        <w:t xml:space="preserve"> produktov (napr. podľa ceny vzostupne/zostupne)</w:t>
+        <w:t>preusporiadanie produktov (napr. podľa ceny vzostupne/zostupne)</w:t>
       </w:r>
     </w:p>
     <w:p>
@@ -1854,37 +1847,7 @@
             <w14:round/>
           </w14:textOutline>
         </w:rPr>
-        <w:t>pridanie produktu do košíka (</w:t>
-      </w:r>
-      <w:proofErr w:type="spellStart"/>
-      <w:r>
-        <w:rPr>
-          <w:rFonts w:ascii="Calibri" w:hAnsi="Calibri" w:cs="Calibri"/>
-          <w:color w:val="000000" w:themeColor="text1"/>
-          <w:kern w:val="0"/>
-          <w:lang w:val="sk-SK"/>
-          <w14:textOutline w14:w="0" w14:cap="flat" w14:cmpd="sng" w14:algn="ctr">
-            <w14:noFill/>
-            <w14:prstDash w14:val="solid"/>
-            <w14:round/>
-          </w14:textOutline>
-        </w:rPr>
-        <w:t>ľubovolné</w:t>
-      </w:r>
-      <w:proofErr w:type="spellEnd"/>
-      <w:r>
-        <w:rPr>
-          <w:rFonts w:ascii="Calibri" w:hAnsi="Calibri" w:cs="Calibri"/>
-          <w:color w:val="000000" w:themeColor="text1"/>
-          <w:kern w:val="0"/>
-          <w:lang w:val="sk-SK"/>
-          <w14:textOutline w14:w="0" w14:cap="flat" w14:cmpd="sng" w14:algn="ctr">
-            <w14:noFill/>
-            <w14:prstDash w14:val="solid"/>
-            <w14:round/>
-          </w14:textOutline>
-        </w:rPr>
-        <w:t xml:space="preserve"> množstvo)</w:t>
+        <w:t>pridanie produktu do košíka (ľubovolné množstvo)</w:t>
       </w:r>
     </w:p>
     <w:p>
@@ -1914,7 +1877,6 @@
           </w14:textOutline>
         </w:rPr>
       </w:pPr>
-      <w:proofErr w:type="spellStart"/>
       <w:r>
         <w:rPr>
           <w:rFonts w:ascii="Calibri" w:hAnsi="Calibri" w:cs="Calibri"/>
@@ -1927,22 +1889,7 @@
             <w14:round/>
           </w14:textOutline>
         </w:rPr>
-        <w:t>plnotextové</w:t>
-      </w:r>
-      <w:proofErr w:type="spellEnd"/>
-      <w:r>
-        <w:rPr>
-          <w:rFonts w:ascii="Calibri" w:hAnsi="Calibri" w:cs="Calibri"/>
-          <w:color w:val="000000" w:themeColor="text1"/>
-          <w:kern w:val="0"/>
-          <w:lang w:val="sk-SK"/>
-          <w14:textOutline w14:w="0" w14:cap="flat" w14:cmpd="sng" w14:algn="ctr">
-            <w14:noFill/>
-            <w14:prstDash w14:val="solid"/>
-            <w14:round/>
-          </w14:textOutline>
-        </w:rPr>
-        <w:t xml:space="preserve"> vyhľadávanie nad katalógom produktov</w:t>
+        <w:t>plnotextové vyhľadávanie nad katalógom produktov</w:t>
       </w:r>
     </w:p>
     <w:p>
@@ -2458,7 +2405,7 @@
         <w:spacing w:before="120" w:after="120" w:line="240" w:lineRule="auto"/>
         <w:rPr>
           <w:rFonts w:ascii="Calibri" w:hAnsi="Calibri" w:cs="Calibri"/>
-          <w:bCs/>
+          <w:b/>
           <w:color w:val="000000" w:themeColor="text1"/>
           <w:kern w:val="0"/>
           <w:lang w:val="sk-SK"/>
@@ -2472,7 +2419,7 @@
       <w:r>
         <w:rPr>
           <w:rFonts w:ascii="Calibri" w:hAnsi="Calibri" w:cs="Calibri"/>
-          <w:bCs/>
+          <w:b/>
           <w:color w:val="000000" w:themeColor="text1"/>
           <w:kern w:val="0"/>
           <w:lang w:val="sk-SK"/>
@@ -2524,24 +2471,8 @@
             <w14:round/>
           </w14:textOutline>
         </w:rPr>
-        <w:t xml:space="preserve">prihlásenie administrátora do administrátorského rozhrania </w:t>
-      </w:r>
-      <w:proofErr w:type="spellStart"/>
-      <w:r>
-        <w:rPr>
-          <w:rFonts w:ascii="Calibri" w:hAnsi="Calibri" w:cs="Calibri"/>
-          <w:color w:val="000000" w:themeColor="text1"/>
-          <w:kern w:val="0"/>
-          <w:lang w:val="sk-SK"/>
-          <w14:textOutline w14:w="0" w14:cap="flat" w14:cmpd="sng" w14:algn="ctr">
-            <w14:noFill/>
-            <w14:prstDash w14:val="solid"/>
-            <w14:round/>
-          </w14:textOutline>
-        </w:rPr>
-        <w:t>eshopu</w:t>
-      </w:r>
-      <w:proofErr w:type="spellEnd"/>
+        <w:t>prihlásenie administrátora do administrátorského rozhrania eshopu</w:t>
+      </w:r>
     </w:p>
     <w:p>
       <w:pPr>
@@ -2730,7 +2661,7 @@
       <w:pPr>
         <w:pStyle w:val="Heading2"/>
       </w:pPr>
-      <w:bookmarkStart w:id="2" w:name="_Toc165888486"/>
+      <w:bookmarkStart w:id="2" w:name="_Toc165975170"/>
       <w:r>
         <w:lastRenderedPageBreak/>
         <w:t>Diagram dátového fyzického modelu</w:t>
@@ -2741,7 +2672,7 @@
       <w:pPr>
         <w:pStyle w:val="Heading3"/>
       </w:pPr>
-      <w:bookmarkStart w:id="3" w:name="_Toc165888487"/>
+      <w:bookmarkStart w:id="3" w:name="_Toc165975171"/>
       <w:r>
         <w:t>Fáza 1</w:t>
       </w:r>
@@ -2758,14 +2689,13 @@
       <w:r>
         <w:rPr>
           <w:rFonts w:ascii="Calibri" w:hAnsi="Calibri" w:cs="Calibri"/>
-          <w:noProof/>
           <w:lang w:val="sk-SK"/>
         </w:rPr>
         <w:drawing>
-          <wp:inline distT="0" distB="0" distL="0" distR="0" wp14:anchorId="33093860" wp14:editId="1FCF7C03">
-            <wp:extent cx="5731510" cy="3157855"/>
-            <wp:effectExtent l="0" t="0" r="0" b="4445"/>
-            <wp:docPr id="1077535650" name="Picture 1" descr="A screenshot of a computer&#10;&#10;Description automatically generated"/>
+          <wp:inline distT="0" distB="0" distL="0" distR="0" wp14:anchorId="6D8AACCA" wp14:editId="4AAD972C">
+            <wp:extent cx="5731510" cy="3363595"/>
+            <wp:effectExtent l="0" t="0" r="2540" b="8255"/>
+            <wp:docPr id="3" name="Picture 3"/>
             <wp:cNvGraphicFramePr>
               <a:graphicFrameLocks xmlns:a="http://schemas.openxmlformats.org/drawingml/2006/main" noChangeAspect="1"/>
             </wp:cNvGraphicFramePr>
@@ -2773,17 +2703,11 @@
               <a:graphicData uri="http://schemas.openxmlformats.org/drawingml/2006/picture">
                 <pic:pic xmlns:pic="http://schemas.openxmlformats.org/drawingml/2006/picture">
                   <pic:nvPicPr>
-                    <pic:cNvPr id="1077535650" name="Picture 1" descr="A screenshot of a computer&#10;&#10;Description automatically generated"/>
+                    <pic:cNvPr id="1" name=""/>
                     <pic:cNvPicPr/>
                   </pic:nvPicPr>
                   <pic:blipFill>
-                    <a:blip r:embed="rId9" cstate="print">
-                      <a:extLst>
-                        <a:ext uri="{28A0092B-C50C-407E-A947-70E740481C1C}">
-                          <a14:useLocalDpi xmlns:a14="http://schemas.microsoft.com/office/drawing/2010/main" val="0"/>
-                        </a:ext>
-                      </a:extLst>
-                    </a:blip>
+                    <a:blip r:embed="rId9"/>
                     <a:stretch>
                       <a:fillRect/>
                     </a:stretch>
@@ -2791,7 +2715,7 @@
                   <pic:spPr>
                     <a:xfrm>
                       <a:off x="0" y="0"/>
-                      <a:ext cx="5731510" cy="3157855"/>
+                      <a:ext cx="5731510" cy="3363595"/>
                     </a:xfrm>
                     <a:prstGeom prst="rect">
                       <a:avLst/>
@@ -2843,6 +2767,7 @@
       <w:r>
         <w:rPr>
           <w:rFonts w:ascii="Calibri" w:hAnsi="Calibri" w:cs="Calibri"/>
+          <w:noProof/>
           <w:lang w:val="sk-SK"/>
         </w:rPr>
         <w:t>1</w:t>
@@ -2884,7 +2809,7 @@
       <w:pPr>
         <w:pStyle w:val="Heading3"/>
       </w:pPr>
-      <w:bookmarkStart w:id="4" w:name="_Toc165888488"/>
+      <w:bookmarkStart w:id="4" w:name="_Toc165975172"/>
       <w:r>
         <w:lastRenderedPageBreak/>
         <w:t>Fáza 2</w:t>
@@ -2892,23 +2817,12 @@
       <w:bookmarkEnd w:id="4"/>
     </w:p>
     <w:p>
-      <w:pPr>
-        <w:pStyle w:val="Heading3"/>
-        <w:numPr>
-          <w:ilvl w:val="0"/>
-          <w:numId w:val="0"/>
-        </w:numPr>
-        <w:ind w:left="360"/>
-      </w:pPr>
-      <w:r>
-        <w:rPr>
-          <w:noProof/>
-        </w:rPr>
+      <w:r>
         <w:drawing>
-          <wp:inline distT="0" distB="0" distL="0" distR="0" wp14:anchorId="2A539F13" wp14:editId="468CBA2F">
-            <wp:extent cx="5731510" cy="4999990"/>
-            <wp:effectExtent l="0" t="0" r="0" b="3810"/>
-            <wp:docPr id="1216849868" name="Picture 1" descr="A screenshot of a computer&#10;&#10;Description automatically generated"/>
+          <wp:inline distT="0" distB="0" distL="0" distR="0" wp14:anchorId="74DF47F8" wp14:editId="36E3C300">
+            <wp:extent cx="5731510" cy="4773295"/>
+            <wp:effectExtent l="0" t="0" r="2540" b="8255"/>
+            <wp:docPr id="1" name="Picture 1"/>
             <wp:cNvGraphicFramePr>
               <a:graphicFrameLocks xmlns:a="http://schemas.openxmlformats.org/drawingml/2006/main" noChangeAspect="1"/>
             </wp:cNvGraphicFramePr>
@@ -2916,17 +2830,11 @@
               <a:graphicData uri="http://schemas.openxmlformats.org/drawingml/2006/picture">
                 <pic:pic xmlns:pic="http://schemas.openxmlformats.org/drawingml/2006/picture">
                   <pic:nvPicPr>
-                    <pic:cNvPr id="1216849868" name="Picture 1" descr="A screenshot of a computer&#10;&#10;Description automatically generated"/>
+                    <pic:cNvPr id="1" name=""/>
                     <pic:cNvPicPr/>
                   </pic:nvPicPr>
                   <pic:blipFill>
-                    <a:blip r:embed="rId10" cstate="print">
-                      <a:extLst>
-                        <a:ext uri="{28A0092B-C50C-407E-A947-70E740481C1C}">
-                          <a14:useLocalDpi xmlns:a14="http://schemas.microsoft.com/office/drawing/2010/main" val="0"/>
-                        </a:ext>
-                      </a:extLst>
-                    </a:blip>
+                    <a:blip r:embed="rId10"/>
                     <a:stretch>
                       <a:fillRect/>
                     </a:stretch>
@@ -2934,7 +2842,7 @@
                   <pic:spPr>
                     <a:xfrm>
                       <a:off x="0" y="0"/>
-                      <a:ext cx="5731510" cy="4999990"/>
+                      <a:ext cx="5731510" cy="4773295"/>
                     </a:xfrm>
                     <a:prstGeom prst="rect">
                       <a:avLst/>
@@ -2949,13 +2857,308 @@
     </w:p>
     <w:p>
       <w:pPr>
-        <w:pStyle w:val="Heading3"/>
-        <w:numPr>
-          <w:ilvl w:val="0"/>
-          <w:numId w:val="0"/>
-        </w:numPr>
-        <w:ind w:left="360"/>
-      </w:pPr>
+        <w:pStyle w:val="Caption"/>
+        <w:rPr>
+          <w:lang w:val="en-US"/>
+        </w:rPr>
+      </w:pPr>
+      <w:r>
+        <w:t xml:space="preserve">Obrázok </w:t>
+      </w:r>
+      <w:fldSimple w:instr=" SEQ Obrázok \* ARABIC ">
+        <w:r>
+          <w:rPr>
+            <w:noProof/>
+          </w:rPr>
+          <w:t>2</w:t>
+        </w:r>
+      </w:fldSimple>
+      <w:r>
+        <w:rPr>
+          <w:lang w:val="en-US"/>
+        </w:rPr>
+        <w:t xml:space="preserve"> - </w:t>
+      </w:r>
+      <w:proofErr w:type="spellStart"/>
+      <w:r>
+        <w:rPr>
+          <w:lang w:val="en-US"/>
+        </w:rPr>
+        <w:t>Finálny</w:t>
+      </w:r>
+      <w:proofErr w:type="spellEnd"/>
+      <w:r>
+        <w:rPr>
+          <w:lang w:val="en-US"/>
+        </w:rPr>
+        <w:t xml:space="preserve"> </w:t>
+      </w:r>
+      <w:proofErr w:type="spellStart"/>
+      <w:r>
+        <w:rPr>
+          <w:lang w:val="en-US"/>
+        </w:rPr>
+        <w:t>dátový</w:t>
+      </w:r>
+      <w:proofErr w:type="spellEnd"/>
+      <w:r>
+        <w:rPr>
+          <w:lang w:val="en-US"/>
+        </w:rPr>
+        <w:t xml:space="preserve"> model</w:t>
+      </w:r>
+    </w:p>
+    <w:p>
+      <w:pPr>
+        <w:rPr>
+          <w:b/>
+          <w:bCs/>
+          <w:lang w:val="sk-SK"/>
+        </w:rPr>
+      </w:pPr>
+      <w:r>
+        <w:rPr>
+          <w:b/>
+          <w:bCs/>
+          <w:lang w:val="sk-SK"/>
+        </w:rPr>
+        <w:t>Rola používateľa</w:t>
+      </w:r>
+    </w:p>
+    <w:p>
+      <w:pPr>
+        <w:rPr>
+          <w:lang w:val="en-US"/>
+        </w:rPr>
+      </w:pPr>
+      <w:r>
+        <w:rPr>
+          <w:lang w:val="sk-SK"/>
+        </w:rPr>
+        <w:t>Vo finálnom dátovom modeli je rola používateľa súčasťou tabuľky Users reprezentovaná ako stĺpec role</w:t>
+      </w:r>
+      <w:r>
+        <w:rPr>
+          <w:lang w:val="sk-SK"/>
+        </w:rPr>
+        <w:t xml:space="preserve"> typ</w:t>
+      </w:r>
+      <w:r>
+        <w:rPr>
+          <w:lang w:val="sk-SK"/>
+        </w:rPr>
+        <w:t>u</w:t>
+      </w:r>
+      <w:r>
+        <w:rPr>
+          <w:lang w:val="sk-SK"/>
+        </w:rPr>
+        <w:t xml:space="preserve"> Enum, ktorý môže nadobúdať hodnoty </w:t>
+      </w:r>
+      <w:r>
+        <w:rPr>
+          <w:lang w:val="en-US"/>
+        </w:rPr>
+        <w:t xml:space="preserve">‘user’ </w:t>
+      </w:r>
+      <w:proofErr w:type="spellStart"/>
+      <w:r>
+        <w:rPr>
+          <w:lang w:val="en-US"/>
+        </w:rPr>
+        <w:t>alebo</w:t>
+      </w:r>
+      <w:proofErr w:type="spellEnd"/>
+      <w:r>
+        <w:rPr>
+          <w:lang w:val="en-US"/>
+        </w:rPr>
+        <w:t xml:space="preserve"> ‘admin’.</w:t>
+      </w:r>
+    </w:p>
+    <w:p>
+      <w:pPr>
+        <w:rPr>
+          <w:b/>
+          <w:bCs/>
+          <w:lang w:val="sk-SK"/>
+        </w:rPr>
+      </w:pPr>
+      <w:r>
+        <w:rPr>
+          <w:b/>
+          <w:bCs/>
+          <w:lang w:val="en-US"/>
+        </w:rPr>
+        <w:t>Tabu</w:t>
+      </w:r>
+      <w:r>
+        <w:rPr>
+          <w:b/>
+          <w:bCs/>
+          <w:lang w:val="sk-SK"/>
+        </w:rPr>
+        <w:t>ľka Product</w:t>
+      </w:r>
+      <w:r>
+        <w:rPr>
+          <w:b/>
+          <w:bCs/>
+          <w:lang w:val="sk-SK"/>
+        </w:rPr>
+        <w:t>s</w:t>
+      </w:r>
+    </w:p>
+    <w:p>
+      <w:pPr>
+        <w:rPr>
+          <w:lang w:val="sk-SK"/>
+        </w:rPr>
+      </w:pPr>
+      <w:r>
+        <w:rPr>
+          <w:lang w:val="sk-SK"/>
+        </w:rPr>
+        <w:t xml:space="preserve">Pribudli stĺpce </w:t>
+      </w:r>
+      <w:r>
+        <w:rPr>
+          <w:b/>
+          <w:bCs/>
+          <w:lang w:val="sk-SK"/>
+        </w:rPr>
+        <w:t>country</w:t>
+      </w:r>
+      <w:r>
+        <w:rPr>
+          <w:lang w:val="sk-SK"/>
+        </w:rPr>
+        <w:t xml:space="preserve"> a </w:t>
+      </w:r>
+      <w:r>
+        <w:rPr>
+          <w:b/>
+          <w:bCs/>
+          <w:lang w:val="sk-SK"/>
+        </w:rPr>
+        <w:t>type</w:t>
+      </w:r>
+      <w:r>
+        <w:rPr>
+          <w:lang w:val="sk-SK"/>
+        </w:rPr>
+        <w:t xml:space="preserve"> (typ produktu).</w:t>
+      </w:r>
+    </w:p>
+    <w:p>
+      <w:pPr>
+        <w:rPr>
+          <w:b/>
+          <w:bCs/>
+          <w:lang w:val="sk-SK"/>
+        </w:rPr>
+      </w:pPr>
+      <w:r>
+        <w:rPr>
+          <w:b/>
+          <w:bCs/>
+          <w:lang w:val="sk-SK"/>
+        </w:rPr>
+        <w:t>Tabuľka Images</w:t>
+      </w:r>
+    </w:p>
+    <w:p>
+      <w:pPr>
+        <w:rPr>
+          <w:lang w:val="sk-SK"/>
+        </w:rPr>
+      </w:pPr>
+      <w:r>
+        <w:rPr>
+          <w:lang w:val="sk-SK"/>
+        </w:rPr>
+        <w:t xml:space="preserve">Pribudol stĺpec </w:t>
+      </w:r>
+      <w:r>
+        <w:rPr>
+          <w:b/>
+          <w:bCs/>
+          <w:lang w:val="sk-SK"/>
+        </w:rPr>
+        <w:t>is_titular</w:t>
+      </w:r>
+      <w:r>
+        <w:rPr>
+          <w:lang w:val="sk-SK"/>
+        </w:rPr>
+        <w:t xml:space="preserve"> typu boolean, ktorý indikuje, či je obrázok hlavným obrázkom produktu.</w:t>
+      </w:r>
+    </w:p>
+    <w:p>
+      <w:pPr>
+        <w:rPr>
+          <w:b/>
+          <w:bCs/>
+          <w:lang w:val="sk-SK"/>
+        </w:rPr>
+      </w:pPr>
+      <w:r>
+        <w:rPr>
+          <w:b/>
+          <w:bCs/>
+          <w:lang w:val="sk-SK"/>
+        </w:rPr>
+        <w:t>Ostatné zmeny</w:t>
+      </w:r>
+    </w:p>
+    <w:p>
+      <w:r>
+        <w:rPr>
+          <w:lang w:val="sk-SK"/>
+        </w:rPr>
+        <w:lastRenderedPageBreak/>
+        <w:t xml:space="preserve">Vo viacerých tabuľkách pribudli stĺpce </w:t>
+      </w:r>
+      <w:r>
+        <w:rPr>
+          <w:b/>
+          <w:bCs/>
+          <w:lang w:val="sk-SK"/>
+        </w:rPr>
+        <w:t>created_at</w:t>
+      </w:r>
+      <w:r>
+        <w:rPr>
+          <w:lang w:val="sk-SK"/>
+        </w:rPr>
+        <w:t xml:space="preserve"> a </w:t>
+      </w:r>
+      <w:r>
+        <w:rPr>
+          <w:b/>
+          <w:bCs/>
+          <w:lang w:val="sk-SK"/>
+        </w:rPr>
+        <w:t>updated_at</w:t>
+      </w:r>
+      <w:r>
+        <w:rPr>
+          <w:lang w:val="sk-SK"/>
+        </w:rPr>
+        <w:t xml:space="preserve"> pre sledovanie času vytvorenia</w:t>
+      </w:r>
+      <w:r>
+        <w:rPr>
+          <w:lang w:val="sk-SK"/>
+        </w:rPr>
+        <w:t>,</w:t>
+      </w:r>
+      <w:r>
+        <w:rPr>
+          <w:lang w:val="sk-SK"/>
+        </w:rPr>
+        <w:t xml:space="preserve"> a poslednej aktualizácie daných záznamov.</w:t>
+      </w:r>
       <w:r>
         <w:br w:type="page"/>
       </w:r>
@@ -2964,7 +3167,7 @@
       <w:pPr>
         <w:pStyle w:val="Heading2"/>
       </w:pPr>
-      <w:bookmarkStart w:id="5" w:name="_Toc165888489"/>
+      <w:bookmarkStart w:id="5" w:name="_Toc165975173"/>
       <w:r>
         <w:lastRenderedPageBreak/>
         <w:t>Návrhové rozhodnutia</w:t>
@@ -2983,28 +3186,28 @@
         </w:rPr>
         <w:t xml:space="preserve">Projekt je vytvorený pomocou rámca </w:t>
       </w:r>
-      <w:proofErr w:type="spellStart"/>
-      <w:r>
-        <w:rPr>
+      <w:r>
+        <w:rPr>
+          <w:b/>
+          <w:bCs/>
           <w:lang w:val="sk-SK"/>
         </w:rPr>
         <w:t>Laravel</w:t>
       </w:r>
-      <w:proofErr w:type="spellEnd"/>
       <w:r>
         <w:rPr>
           <w:lang w:val="sk-SK"/>
         </w:rPr>
         <w:t xml:space="preserve"> a používa relačný databázový systém </w:t>
       </w:r>
-      <w:proofErr w:type="spellStart"/>
-      <w:r>
-        <w:rPr>
+      <w:r>
+        <w:rPr>
+          <w:b/>
+          <w:bCs/>
           <w:lang w:val="sk-SK"/>
         </w:rPr>
         <w:t>PostgreSQL</w:t>
       </w:r>
-      <w:proofErr w:type="spellEnd"/>
       <w:r>
         <w:rPr>
           <w:lang w:val="sk-SK"/>
@@ -3016,7 +3219,7 @@
       <w:pPr>
         <w:pStyle w:val="Heading3"/>
       </w:pPr>
-      <w:bookmarkStart w:id="6" w:name="_Toc165888490"/>
+      <w:bookmarkStart w:id="6" w:name="_Toc165975174"/>
       <w:r>
         <w:t>Externé knižnice</w:t>
       </w:r>
@@ -3029,165 +3232,136 @@
           <w:lang w:val="sk-SK"/>
         </w:rPr>
       </w:pPr>
-      <w:proofErr w:type="spellStart"/>
-      <w:r>
-        <w:rPr>
-          <w:lang w:val="sk-SK"/>
-        </w:rPr>
-        <w:t>Bootstrap</w:t>
-      </w:r>
-      <w:proofErr w:type="spellEnd"/>
-      <w:r>
-        <w:rPr>
-          <w:lang w:val="sk-SK"/>
-        </w:rPr>
-        <w:t xml:space="preserve">, </w:t>
-      </w:r>
-      <w:proofErr w:type="spellStart"/>
-      <w:r>
-        <w:rPr>
-          <w:lang w:val="sk-SK"/>
-        </w:rPr>
-        <w:t>Tailwind</w:t>
-      </w:r>
-      <w:proofErr w:type="spellEnd"/>
-    </w:p>
-    <w:p>
-      <w:pPr>
-        <w:rPr>
-          <w:lang w:val="sk-SK"/>
-        </w:rPr>
-      </w:pPr>
-      <w:r>
-        <w:rPr>
-          <w:lang w:val="sk-SK"/>
-        </w:rPr>
-        <w:t xml:space="preserve">Pre </w:t>
-      </w:r>
-      <w:proofErr w:type="spellStart"/>
-      <w:r>
-        <w:rPr>
-          <w:lang w:val="sk-SK"/>
-        </w:rPr>
-        <w:t>štýlovanie</w:t>
-      </w:r>
-      <w:proofErr w:type="spellEnd"/>
-      <w:r>
-        <w:rPr>
-          <w:lang w:val="sk-SK"/>
-        </w:rPr>
-        <w:t xml:space="preserve"> sme v našom projekte použili knižnice </w:t>
-      </w:r>
-      <w:proofErr w:type="spellStart"/>
-      <w:r>
-        <w:rPr>
-          <w:lang w:val="sk-SK"/>
-        </w:rPr>
-        <w:t>Bootstrap</w:t>
-      </w:r>
-      <w:proofErr w:type="spellEnd"/>
+      <w:r>
+        <w:rPr>
+          <w:lang w:val="sk-SK"/>
+        </w:rPr>
+        <w:t>Bootstrap, Tailwind</w:t>
+      </w:r>
+    </w:p>
+    <w:p>
+      <w:pPr>
+        <w:rPr>
+          <w:lang w:val="sk-SK"/>
+        </w:rPr>
+      </w:pPr>
+      <w:r>
+        <w:rPr>
+          <w:lang w:val="sk-SK"/>
+        </w:rPr>
+        <w:t xml:space="preserve">Pre štýlovanie sme v našom projekte použili knižnice Bootstrap a Tailwind, z dôvodu rôznych preferencií členov nášho </w:t>
+      </w:r>
+      <w:r>
+        <w:rPr>
+          <w:lang w:val="sk-SK"/>
+        </w:rPr>
+        <w:t>tímu</w:t>
+      </w:r>
+      <w:r>
+        <w:rPr>
+          <w:lang w:val="sk-SK"/>
+        </w:rPr>
+        <w:t>.</w:t>
+      </w:r>
+    </w:p>
+    <w:p>
+      <w:pPr>
+        <w:pStyle w:val="Heading5"/>
+        <w:rPr>
+          <w:lang w:val="sk-SK"/>
+        </w:rPr>
+      </w:pPr>
+      <w:r>
+        <w:rPr>
+          <w:lang w:val="sk-SK"/>
+        </w:rPr>
+        <w:t>jQuery</w:t>
+      </w:r>
+    </w:p>
+    <w:p>
+      <w:pPr>
+        <w:rPr>
+          <w:lang w:val="sk-SK"/>
+        </w:rPr>
+      </w:pPr>
+      <w:r>
+        <w:rPr>
+          <w:lang w:val="sk-SK"/>
+        </w:rPr>
+        <w:t>Z dôvodu potreby vytvorenia funkcionality inkrementácie a dekrementácie počtu produktov v detaile produktu sme importovali knižnicu jQuery. Knižnica je použitá v skripte counter.js.</w:t>
+      </w:r>
+    </w:p>
+    <w:p>
+      <w:pPr>
+        <w:pStyle w:val="Heading3"/>
+      </w:pPr>
+      <w:bookmarkStart w:id="7" w:name="_Toc165975175"/>
+      <w:r>
+        <w:t>Autentifikačný systém</w:t>
+      </w:r>
+      <w:bookmarkEnd w:id="7"/>
+    </w:p>
+    <w:p>
+      <w:pPr>
+        <w:rPr>
+          <w:lang w:val="sk-SK"/>
+        </w:rPr>
+      </w:pPr>
+      <w:r>
+        <w:rPr>
+          <w:lang w:val="sk-SK"/>
+        </w:rPr>
+        <w:t xml:space="preserve">Pre náš projekt sme sa rozhodli použiť </w:t>
+      </w:r>
+      <w:r>
+        <w:rPr>
+          <w:b/>
+          <w:bCs/>
+          <w:lang w:val="sk-SK"/>
+        </w:rPr>
+        <w:t xml:space="preserve">Laravel Breeze </w:t>
+      </w:r>
+      <w:r>
+        <w:rPr>
+          <w:lang w:val="sk-SK"/>
+        </w:rPr>
+        <w:t xml:space="preserve">ako riešenie pre autorizáciu a systém správy používateľov. Tento systém poskytuje vopred vybudovanú štruktúru pre bežné funkcie registrácie a prihlásenia. Pre tieto prípady použitia sme vytvorili vlastné Blade šablóny </w:t>
+      </w:r>
+      <w:r>
+        <w:rPr>
+          <w:b/>
+          <w:bCs/>
+          <w:lang w:val="sk-SK"/>
+        </w:rPr>
+        <w:t>user-login.blade.php</w:t>
+      </w:r>
       <w:r>
         <w:rPr>
           <w:lang w:val="sk-SK"/>
         </w:rPr>
         <w:t xml:space="preserve"> a </w:t>
       </w:r>
-      <w:proofErr w:type="spellStart"/>
-      <w:r>
-        <w:rPr>
-          <w:lang w:val="sk-SK"/>
-        </w:rPr>
-        <w:t>Tailwind</w:t>
-      </w:r>
-      <w:proofErr w:type="spellEnd"/>
-      <w:r>
-        <w:rPr>
-          <w:lang w:val="sk-SK"/>
-        </w:rPr>
-        <w:t xml:space="preserve">, z dôvodu rôznych preferencií členov nášho </w:t>
-      </w:r>
-      <w:r>
-        <w:rPr>
-          <w:lang w:val="sk-SK"/>
-        </w:rPr>
-        <w:t>tímu</w:t>
-      </w:r>
-      <w:r>
-        <w:rPr>
-          <w:lang w:val="sk-SK"/>
-        </w:rPr>
-        <w:t>.</w:t>
-      </w:r>
-    </w:p>
-    <w:p>
-      <w:pPr>
-        <w:rPr>
-          <w:lang w:val="sk-SK"/>
-        </w:rPr>
-      </w:pPr>
-      <w:proofErr w:type="spellStart"/>
-      <w:r>
-        <w:rPr>
-          <w:lang w:val="sk-SK"/>
-        </w:rPr>
-        <w:t>jQuery</w:t>
-      </w:r>
-      <w:proofErr w:type="spellEnd"/>
-    </w:p>
-    <w:p>
-      <w:pPr>
-        <w:rPr>
-          <w:lang w:val="sk-SK"/>
-        </w:rPr>
-      </w:pPr>
-      <w:r>
-        <w:rPr>
-          <w:lang w:val="sk-SK"/>
-        </w:rPr>
-        <w:t xml:space="preserve">Z dôvodu potreby vytvorenia funkcionality </w:t>
-      </w:r>
-      <w:proofErr w:type="spellStart"/>
-      <w:r>
-        <w:rPr>
-          <w:lang w:val="sk-SK"/>
-        </w:rPr>
-        <w:t>inkrementácie</w:t>
-      </w:r>
-      <w:proofErr w:type="spellEnd"/>
-      <w:r>
-        <w:rPr>
-          <w:lang w:val="sk-SK"/>
-        </w:rPr>
-        <w:t xml:space="preserve"> a </w:t>
-      </w:r>
-      <w:proofErr w:type="spellStart"/>
-      <w:r>
-        <w:rPr>
-          <w:lang w:val="sk-SK"/>
-        </w:rPr>
-        <w:t>dekrementácie</w:t>
-      </w:r>
-      <w:proofErr w:type="spellEnd"/>
-      <w:r>
-        <w:rPr>
-          <w:lang w:val="sk-SK"/>
-        </w:rPr>
-        <w:t xml:space="preserve"> počtu produktov v detaile produktu sme importovali knižnicu </w:t>
-      </w:r>
-      <w:proofErr w:type="spellStart"/>
-      <w:r>
-        <w:rPr>
-          <w:lang w:val="sk-SK"/>
-        </w:rPr>
-        <w:t>jQuery</w:t>
-      </w:r>
-      <w:proofErr w:type="spellEnd"/>
-      <w:r>
-        <w:rPr>
-          <w:lang w:val="sk-SK"/>
-        </w:rPr>
-        <w:t>. Knižnica je použitá v skripte counter.js.</w:t>
-      </w:r>
+      <w:r>
+        <w:rPr>
+          <w:b/>
+          <w:bCs/>
+          <w:lang w:val="sk-SK"/>
+        </w:rPr>
+        <w:t>user-register.blade.php</w:t>
+      </w:r>
+      <w:r>
+        <w:rPr>
+          <w:lang w:val="sk-SK"/>
+        </w:rPr>
+        <w:t xml:space="preserve">. </w:t>
+      </w:r>
+    </w:p>
+    <w:p>
+      <w:pPr>
+        <w:rPr>
+          <w:lang w:val="sk-SK"/>
+        </w:rPr>
+      </w:pPr>
     </w:p>
     <w:p>
       <w:pPr>
@@ -3208,27 +3382,22 @@
       <w:pPr>
         <w:pStyle w:val="Heading2"/>
       </w:pPr>
-      <w:bookmarkStart w:id="7" w:name="_Toc165888491"/>
+      <w:bookmarkStart w:id="8" w:name="_Toc165975176"/>
       <w:r>
         <w:lastRenderedPageBreak/>
         <w:t>Prípady použitia</w:t>
       </w:r>
-      <w:bookmarkEnd w:id="7"/>
+      <w:bookmarkEnd w:id="8"/>
     </w:p>
     <w:p>
       <w:pPr>
         <w:pStyle w:val="Heading3"/>
       </w:pPr>
-      <w:bookmarkStart w:id="8" w:name="_Toc165888492"/>
-      <w:proofErr w:type="spellStart"/>
-      <w:r>
-        <w:t>Klientská</w:t>
-      </w:r>
-      <w:proofErr w:type="spellEnd"/>
-      <w:r>
-        <w:t xml:space="preserve"> časť</w:t>
-      </w:r>
-      <w:bookmarkEnd w:id="8"/>
+      <w:bookmarkStart w:id="9" w:name="_Toc165975177"/>
+      <w:r>
+        <w:t>Klientská časť</w:t>
+      </w:r>
+      <w:bookmarkEnd w:id="9"/>
     </w:p>
     <w:p>
       <w:pPr>
@@ -3289,118 +3458,22 @@
           <w:rFonts w:ascii="Calibri" w:hAnsi="Calibri" w:cs="Calibri"/>
           <w:lang w:val="sk-SK"/>
         </w:rPr>
-        <w:t xml:space="preserve">Počet produktov, ktoré budú vložené do košíka možno regulovať pomocou tlačidiel plus a mínus po stranách </w:t>
-      </w:r>
-      <w:proofErr w:type="spellStart"/>
-      <w:r>
-        <w:rPr>
-          <w:rFonts w:ascii="Calibri" w:hAnsi="Calibri" w:cs="Calibri"/>
-          <w:lang w:val="sk-SK"/>
-        </w:rPr>
-        <w:t>input</w:t>
-      </w:r>
-      <w:proofErr w:type="spellEnd"/>
-      <w:r>
-        <w:rPr>
-          <w:rFonts w:ascii="Calibri" w:hAnsi="Calibri" w:cs="Calibri"/>
-          <w:lang w:val="sk-SK"/>
-        </w:rPr>
-        <w:t xml:space="preserve"> </w:t>
-      </w:r>
-      <w:proofErr w:type="spellStart"/>
-      <w:r>
-        <w:rPr>
-          <w:rFonts w:ascii="Calibri" w:hAnsi="Calibri" w:cs="Calibri"/>
-          <w:lang w:val="sk-SK"/>
-        </w:rPr>
-        <w:t>fieldu</w:t>
-      </w:r>
-      <w:proofErr w:type="spellEnd"/>
-      <w:r>
-        <w:rPr>
-          <w:rFonts w:ascii="Calibri" w:hAnsi="Calibri" w:cs="Calibri"/>
-          <w:lang w:val="sk-SK"/>
-        </w:rPr>
-        <w:t xml:space="preserve"> s počtom kusov.</w:t>
-      </w:r>
-    </w:p>
-    <w:p>
-      <w:pPr>
-        <w:rPr>
-          <w:rFonts w:ascii="Calibri" w:hAnsi="Calibri" w:cs="Calibri"/>
-          <w:lang w:val="sk-SK"/>
-        </w:rPr>
-      </w:pPr>
-      <w:r>
-        <w:rPr>
-          <w:rFonts w:ascii="Calibri" w:hAnsi="Calibri" w:cs="Calibri"/>
-          <w:lang w:val="sk-SK"/>
-        </w:rPr>
-        <w:t xml:space="preserve">Po stlačení tlačidla </w:t>
-      </w:r>
-      <w:proofErr w:type="spellStart"/>
-      <w:r>
-        <w:rPr>
-          <w:rFonts w:ascii="Calibri" w:hAnsi="Calibri" w:cs="Calibri"/>
-          <w:lang w:val="sk-SK"/>
-        </w:rPr>
-        <w:t>add</w:t>
-      </w:r>
-      <w:proofErr w:type="spellEnd"/>
-      <w:r>
-        <w:rPr>
-          <w:rFonts w:ascii="Calibri" w:hAnsi="Calibri" w:cs="Calibri"/>
-          <w:lang w:val="sk-SK"/>
-        </w:rPr>
-        <w:t xml:space="preserve"> to </w:t>
-      </w:r>
-      <w:proofErr w:type="spellStart"/>
-      <w:r>
-        <w:rPr>
-          <w:rFonts w:ascii="Calibri" w:hAnsi="Calibri" w:cs="Calibri"/>
-          <w:lang w:val="sk-SK"/>
-        </w:rPr>
-        <w:t>shopping</w:t>
-      </w:r>
-      <w:proofErr w:type="spellEnd"/>
-      <w:r>
-        <w:rPr>
-          <w:rFonts w:ascii="Calibri" w:hAnsi="Calibri" w:cs="Calibri"/>
-          <w:lang w:val="sk-SK"/>
-        </w:rPr>
-        <w:t xml:space="preserve"> </w:t>
-      </w:r>
-      <w:proofErr w:type="spellStart"/>
-      <w:r>
-        <w:rPr>
-          <w:rFonts w:ascii="Calibri" w:hAnsi="Calibri" w:cs="Calibri"/>
-          <w:lang w:val="sk-SK"/>
-        </w:rPr>
-        <w:t>cart</w:t>
-      </w:r>
-      <w:proofErr w:type="spellEnd"/>
-      <w:r>
-        <w:rPr>
-          <w:rFonts w:ascii="Calibri" w:hAnsi="Calibri" w:cs="Calibri"/>
-          <w:lang w:val="sk-SK"/>
-        </w:rPr>
-        <w:t xml:space="preserve"> prebehne pridanie položky do košíka. Zobrazí sa zelený </w:t>
-      </w:r>
-      <w:proofErr w:type="spellStart"/>
-      <w:r>
-        <w:rPr>
-          <w:rFonts w:ascii="Calibri" w:hAnsi="Calibri" w:cs="Calibri"/>
-          <w:lang w:val="sk-SK"/>
-        </w:rPr>
-        <w:t>popup</w:t>
-      </w:r>
-      <w:proofErr w:type="spellEnd"/>
-      <w:r>
-        <w:rPr>
-          <w:rFonts w:ascii="Calibri" w:hAnsi="Calibri" w:cs="Calibri"/>
-          <w:lang w:val="sk-SK"/>
-        </w:rPr>
-        <w:t xml:space="preserve"> oznamujúci, že produkt bol úspešne pridaný.</w:t>
+        <w:t>Počet produktov, ktoré budú vložené do košíka možno regulovať pomocou tlačidiel plus a mínus po stranách input fieldu s počtom kusov.</w:t>
+      </w:r>
+    </w:p>
+    <w:p>
+      <w:pPr>
+        <w:rPr>
+          <w:rFonts w:ascii="Calibri" w:hAnsi="Calibri" w:cs="Calibri"/>
+          <w:lang w:val="sk-SK"/>
+        </w:rPr>
+      </w:pPr>
+      <w:r>
+        <w:rPr>
+          <w:rFonts w:ascii="Calibri" w:hAnsi="Calibri" w:cs="Calibri"/>
+          <w:lang w:val="sk-SK"/>
+        </w:rPr>
+        <w:t>Po stlačení tlačidla add to shopping cart prebehne pridanie položky do košíka. Zobrazí sa zelený popup oznamujúci, že produkt bol úspešne pridaný.</w:t>
       </w:r>
     </w:p>
     <w:p>
@@ -3422,55 +3495,22 @@
       <w:pPr>
         <w:pStyle w:val="Heading4"/>
       </w:pPr>
-      <w:proofErr w:type="spellStart"/>
       <w:r>
         <w:lastRenderedPageBreak/>
-        <w:t>Plnotextové</w:t>
-      </w:r>
-      <w:proofErr w:type="spellEnd"/>
-      <w:r>
-        <w:t xml:space="preserve"> vyhľadávanie nad katalógom produktov</w:t>
-      </w:r>
-    </w:p>
-    <w:p>
-      <w:pPr>
-        <w:rPr>
-          <w:lang w:val="sk-SK"/>
-        </w:rPr>
-      </w:pPr>
-      <w:r>
-        <w:rPr>
-          <w:lang w:val="sk-SK"/>
-        </w:rPr>
-        <w:t xml:space="preserve">Tento prípad použitia možno realizovať pomocou </w:t>
-      </w:r>
-      <w:proofErr w:type="spellStart"/>
-      <w:r>
-        <w:rPr>
-          <w:lang w:val="sk-SK"/>
-        </w:rPr>
-        <w:t>input</w:t>
-      </w:r>
-      <w:proofErr w:type="spellEnd"/>
-      <w:r>
-        <w:rPr>
-          <w:lang w:val="sk-SK"/>
-        </w:rPr>
-        <w:t xml:space="preserve"> </w:t>
-      </w:r>
-      <w:proofErr w:type="spellStart"/>
-      <w:r>
-        <w:rPr>
-          <w:lang w:val="sk-SK"/>
-        </w:rPr>
-        <w:t>fieldu</w:t>
-      </w:r>
-      <w:proofErr w:type="spellEnd"/>
-      <w:r>
-        <w:rPr>
-          <w:lang w:val="sk-SK"/>
-        </w:rPr>
-        <w:t xml:space="preserve"> v</w:t>
+        <w:t>Plnotextové vyhľadávanie nad katalógom produktov</w:t>
+      </w:r>
+    </w:p>
+    <w:p>
+      <w:pPr>
+        <w:rPr>
+          <w:lang w:val="sk-SK"/>
+        </w:rPr>
+      </w:pPr>
+      <w:r>
+        <w:rPr>
+          <w:lang w:val="sk-SK"/>
+        </w:rPr>
+        <w:t>Tento prípad použitia možno realizovať pomocou input fieldu v</w:t>
       </w:r>
       <w:r>
         <w:rPr>
@@ -3593,9 +3633,10 @@
       </w:r>
       <w:r>
         <w:rPr>
-          <w:lang w:val="sk-SK"/>
-        </w:rPr>
-        <w:t>2</w:t>
+          <w:noProof/>
+          <w:lang w:val="sk-SK"/>
+        </w:rPr>
+        <w:t>3</w:t>
       </w:r>
       <w:r>
         <w:rPr>
@@ -3607,76 +3648,20 @@
         <w:rPr>
           <w:lang w:val="sk-SK"/>
         </w:rPr>
-        <w:t xml:space="preserve"> - </w:t>
-      </w:r>
-      <w:proofErr w:type="spellStart"/>
-      <w:r>
-        <w:rPr>
-          <w:lang w:val="sk-SK"/>
-        </w:rPr>
-        <w:t>input</w:t>
-      </w:r>
-      <w:proofErr w:type="spellEnd"/>
-      <w:r>
-        <w:rPr>
-          <w:lang w:val="sk-SK"/>
-        </w:rPr>
-        <w:t xml:space="preserve"> </w:t>
-      </w:r>
-      <w:proofErr w:type="spellStart"/>
-      <w:r>
-        <w:rPr>
-          <w:lang w:val="sk-SK"/>
-        </w:rPr>
-        <w:t>field</w:t>
-      </w:r>
-      <w:proofErr w:type="spellEnd"/>
-      <w:r>
-        <w:rPr>
-          <w:lang w:val="sk-SK"/>
-        </w:rPr>
-        <w:t xml:space="preserve"> pre </w:t>
-      </w:r>
-      <w:proofErr w:type="spellStart"/>
-      <w:r>
-        <w:rPr>
-          <w:lang w:val="sk-SK"/>
-        </w:rPr>
-        <w:t>plnotextové</w:t>
-      </w:r>
-      <w:proofErr w:type="spellEnd"/>
-      <w:r>
-        <w:rPr>
-          <w:lang w:val="sk-SK"/>
-        </w:rPr>
-        <w:t xml:space="preserve"> vyhľadávanie produktov</w:t>
-      </w:r>
-    </w:p>
-    <w:p>
-      <w:pPr>
-        <w:rPr>
-          <w:lang w:val="sk-SK"/>
-        </w:rPr>
-      </w:pPr>
-      <w:r>
-        <w:rPr>
-          <w:lang w:val="sk-SK"/>
-        </w:rPr>
-        <w:t xml:space="preserve">Po stlačení tlačidla s ikonkou lupy, prípadne po stlačení klávesy </w:t>
-      </w:r>
-      <w:proofErr w:type="spellStart"/>
-      <w:r>
-        <w:rPr>
-          <w:lang w:val="sk-SK"/>
-        </w:rPr>
-        <w:t>enter</w:t>
-      </w:r>
-      <w:proofErr w:type="spellEnd"/>
-      <w:r>
-        <w:rPr>
-          <w:lang w:val="sk-SK"/>
-        </w:rPr>
-        <w:t xml:space="preserve"> sa vykoná presmerovanie na cestu </w:t>
+        <w:t xml:space="preserve"> - input field pre plnotextové vyhľadávanie produktov</w:t>
+      </w:r>
+    </w:p>
+    <w:p>
+      <w:pPr>
+        <w:rPr>
+          <w:lang w:val="sk-SK"/>
+        </w:rPr>
+      </w:pPr>
+      <w:r>
+        <w:rPr>
+          <w:lang w:val="sk-SK"/>
+        </w:rPr>
+        <w:t xml:space="preserve">Po stlačení tlačidla s ikonkou lupy, prípadne po stlačení klávesy enter sa vykoná presmerovanie na cestu </w:t>
       </w:r>
       <w:r>
         <w:rPr>
@@ -3684,34 +3669,22 @@
           <w:bCs/>
           <w:lang w:val="sk-SK"/>
         </w:rPr>
-        <w:t>/</w:t>
-      </w:r>
-      <w:proofErr w:type="spellStart"/>
+        <w:t>/all-plants</w:t>
+      </w:r>
+      <w:r>
+        <w:rPr>
+          <w:lang w:val="sk-SK"/>
+        </w:rPr>
+        <w:t xml:space="preserve">. V URI sa taktiež nachádza parameter </w:t>
+      </w:r>
       <w:r>
         <w:rPr>
           <w:b/>
           <w:bCs/>
           <w:lang w:val="sk-SK"/>
         </w:rPr>
-        <w:t>all-plants</w:t>
-      </w:r>
-      <w:proofErr w:type="spellEnd"/>
-      <w:r>
-        <w:rPr>
-          <w:lang w:val="sk-SK"/>
-        </w:rPr>
-        <w:t xml:space="preserve">. V URI sa taktiež nachádza parameter </w:t>
-      </w:r>
-      <w:proofErr w:type="spellStart"/>
-      <w:r>
-        <w:rPr>
-          <w:b/>
-          <w:bCs/>
-          <w:lang w:val="sk-SK"/>
-        </w:rPr>
         <w:t>search</w:t>
       </w:r>
-      <w:proofErr w:type="spellEnd"/>
       <w:r>
         <w:rPr>
           <w:lang w:val="sk-SK"/>
@@ -3808,9 +3781,10 @@
       </w:r>
       <w:r>
         <w:rPr>
-          <w:lang w:val="sk-SK"/>
-        </w:rPr>
-        <w:t>3</w:t>
+          <w:noProof/>
+          <w:lang w:val="sk-SK"/>
+        </w:rPr>
+        <w:t>4</w:t>
       </w:r>
       <w:r>
         <w:rPr>
@@ -3831,61 +3805,11 @@
           <w:lang w:val="sk-SK"/>
         </w:rPr>
       </w:pPr>
-      <w:proofErr w:type="spellStart"/>
-      <w:r>
-        <w:rPr>
-          <w:lang w:val="sk-SK"/>
-        </w:rPr>
-        <w:t>Input</w:t>
-      </w:r>
-      <w:proofErr w:type="spellEnd"/>
-      <w:r>
-        <w:rPr>
-          <w:lang w:val="sk-SK"/>
-        </w:rPr>
-        <w:t xml:space="preserve"> </w:t>
-      </w:r>
-      <w:proofErr w:type="spellStart"/>
-      <w:r>
-        <w:rPr>
-          <w:lang w:val="sk-SK"/>
-        </w:rPr>
-        <w:t>field</w:t>
-      </w:r>
-      <w:proofErr w:type="spellEnd"/>
-      <w:r>
-        <w:rPr>
-          <w:lang w:val="sk-SK"/>
-        </w:rPr>
-        <w:t xml:space="preserve"> si zachováva hodnotu hľadaného dopytu. Po presmerovaní na domovskú stránku je hodnota v </w:t>
-      </w:r>
-      <w:proofErr w:type="spellStart"/>
-      <w:r>
-        <w:rPr>
-          <w:lang w:val="sk-SK"/>
-        </w:rPr>
-        <w:t>input</w:t>
-      </w:r>
-      <w:proofErr w:type="spellEnd"/>
-      <w:r>
-        <w:rPr>
-          <w:lang w:val="sk-SK"/>
-        </w:rPr>
-        <w:t xml:space="preserve"> </w:t>
-      </w:r>
-      <w:proofErr w:type="spellStart"/>
-      <w:r>
-        <w:rPr>
-          <w:lang w:val="sk-SK"/>
-        </w:rPr>
-        <w:t>fielde</w:t>
-      </w:r>
-      <w:proofErr w:type="spellEnd"/>
-      <w:r>
-        <w:rPr>
-          <w:lang w:val="sk-SK"/>
-        </w:rPr>
-        <w:t xml:space="preserve"> prázdna.</w:t>
+      <w:r>
+        <w:rPr>
+          <w:lang w:val="sk-SK"/>
+        </w:rPr>
+        <w:t>Input field si zachováva hodnotu hľadaného dopytu. Po presmerovaní na domovskú stránku je hodnota v input fielde prázdna.</w:t>
       </w:r>
     </w:p>
     <w:p>
@@ -3976,102 +3900,44 @@
           <w:lang w:val="sk-SK"/>
         </w:rPr>
       </w:pPr>
-      <w:proofErr w:type="spellStart"/>
       <w:r>
         <w:rPr>
           <w:lang w:val="sk-SK"/>
         </w:rPr>
         <w:t>Login</w:t>
       </w:r>
-      <w:proofErr w:type="spellEnd"/>
-    </w:p>
-    <w:p>
-      <w:pPr>
-        <w:rPr>
-          <w:lang w:val="sk-SK"/>
-        </w:rPr>
-      </w:pPr>
-      <w:r>
-        <w:rPr>
-          <w:lang w:val="sk-SK"/>
-        </w:rPr>
-        <w:t xml:space="preserve">Zákazník má možnosť prihlásenia pomocou tlačidla </w:t>
-      </w:r>
-      <w:proofErr w:type="spellStart"/>
-      <w:r>
-        <w:rPr>
-          <w:lang w:val="sk-SK"/>
-        </w:rPr>
-        <w:t>Login</w:t>
-      </w:r>
-      <w:proofErr w:type="spellEnd"/>
-      <w:r>
-        <w:rPr>
-          <w:lang w:val="sk-SK"/>
-        </w:rPr>
-        <w:t xml:space="preserve"> v hlavičke stránky.</w:t>
-      </w:r>
-    </w:p>
-    <w:p>
-      <w:pPr>
-        <w:rPr>
-          <w:lang w:val="sk-SK"/>
-        </w:rPr>
-      </w:pPr>
-    </w:p>
-    <w:p>
-      <w:pPr>
-        <w:rPr>
-          <w:lang w:val="sk-SK"/>
-        </w:rPr>
-      </w:pPr>
-      <w:r>
-        <w:rPr>
-          <w:lang w:val="sk-SK"/>
-        </w:rPr>
-        <w:t xml:space="preserve">Po kliknutí na tlačidlo </w:t>
-      </w:r>
-      <w:proofErr w:type="spellStart"/>
-      <w:r>
-        <w:rPr>
-          <w:lang w:val="sk-SK"/>
-        </w:rPr>
-        <w:t>Login</w:t>
-      </w:r>
-      <w:proofErr w:type="spellEnd"/>
-      <w:r>
-        <w:rPr>
-          <w:lang w:val="sk-SK"/>
-        </w:rPr>
-        <w:t xml:space="preserve"> prebehne presmerovanie na /</w:t>
-      </w:r>
-      <w:proofErr w:type="spellStart"/>
-      <w:r>
-        <w:rPr>
-          <w:lang w:val="sk-SK"/>
-        </w:rPr>
-        <w:t>login</w:t>
-      </w:r>
-      <w:proofErr w:type="spellEnd"/>
-      <w:r>
-        <w:rPr>
-          <w:lang w:val="sk-SK"/>
-        </w:rPr>
-        <w:t xml:space="preserve"> so zobrazeným </w:t>
-      </w:r>
-      <w:proofErr w:type="spellStart"/>
-      <w:r>
-        <w:rPr>
-          <w:lang w:val="sk-SK"/>
-        </w:rPr>
-        <w:t>login</w:t>
-      </w:r>
-      <w:proofErr w:type="spellEnd"/>
-      <w:r>
-        <w:rPr>
-          <w:lang w:val="sk-SK"/>
-        </w:rPr>
-        <w:t xml:space="preserve"> formulárom.</w:t>
+    </w:p>
+    <w:p>
+      <w:pPr>
+        <w:rPr>
+          <w:lang w:val="sk-SK"/>
+        </w:rPr>
+      </w:pPr>
+      <w:r>
+        <w:rPr>
+          <w:lang w:val="sk-SK"/>
+        </w:rPr>
+        <w:t>Zákazník má možnosť prihlásenia pomocou tlačidla Login v hlavičke stránky.</w:t>
+      </w:r>
+    </w:p>
+    <w:p>
+      <w:pPr>
+        <w:rPr>
+          <w:lang w:val="sk-SK"/>
+        </w:rPr>
+      </w:pPr>
+    </w:p>
+    <w:p>
+      <w:pPr>
+        <w:rPr>
+          <w:lang w:val="sk-SK"/>
+        </w:rPr>
+      </w:pPr>
+      <w:r>
+        <w:rPr>
+          <w:lang w:val="sk-SK"/>
+        </w:rPr>
+        <w:t>Po kliknutí na tlačidlo Login prebehne presmerovanie na /login so zobrazeným login formulárom.</w:t>
       </w:r>
     </w:p>
     <w:p>
@@ -4085,56 +3951,20 @@
         <w:rPr>
           <w:lang w:val="sk-SK"/>
         </w:rPr>
-        <w:t xml:space="preserve">Admin </w:t>
-      </w:r>
-      <w:proofErr w:type="spellStart"/>
-      <w:r>
-        <w:rPr>
-          <w:lang w:val="sk-SK"/>
-        </w:rPr>
-        <w:t>Login</w:t>
-      </w:r>
-      <w:proofErr w:type="spellEnd"/>
-    </w:p>
-    <w:p>
-      <w:pPr>
-        <w:rPr>
-          <w:lang w:val="sk-SK"/>
-        </w:rPr>
-      </w:pPr>
-      <w:r>
-        <w:rPr>
-          <w:lang w:val="sk-SK"/>
-        </w:rPr>
-        <w:t xml:space="preserve">Používateľ má možnosť prihlásiť sa pomocou preddefinovaného admin účtu. Po </w:t>
-      </w:r>
-      <w:proofErr w:type="spellStart"/>
-      <w:r>
-        <w:rPr>
-          <w:lang w:val="sk-SK"/>
-        </w:rPr>
-        <w:t>naseedovaní</w:t>
-      </w:r>
-      <w:proofErr w:type="spellEnd"/>
-      <w:r>
-        <w:rPr>
-          <w:lang w:val="sk-SK"/>
-        </w:rPr>
-        <w:t xml:space="preserve"> databázy sa v tabuľke </w:t>
-      </w:r>
-      <w:proofErr w:type="spellStart"/>
-      <w:r>
-        <w:rPr>
-          <w:lang w:val="sk-SK"/>
-        </w:rPr>
-        <w:t>Users</w:t>
-      </w:r>
-      <w:proofErr w:type="spellEnd"/>
-      <w:r>
-        <w:rPr>
-          <w:lang w:val="sk-SK"/>
-        </w:rPr>
-        <w:t xml:space="preserve"> nachádzajú záznamy o admin účtoch.</w:t>
+        <w:t>Admin Login</w:t>
+      </w:r>
+    </w:p>
+    <w:p>
+      <w:pPr>
+        <w:rPr>
+          <w:lang w:val="sk-SK"/>
+        </w:rPr>
+      </w:pPr>
+      <w:r>
+        <w:rPr>
+          <w:lang w:val="sk-SK"/>
+        </w:rPr>
+        <w:t>Používateľ má možnosť prihlásiť sa pomocou preddefinovaného admin účtu. Po naseedovaní databázy sa v tabuľke Users nachádzajú záznamy o admin účtoch.</w:t>
       </w:r>
       <w:r>
         <w:rPr>
@@ -4226,16 +4056,8 @@
         <w:rPr>
           <w:lang w:val="sk-SK"/>
         </w:rPr>
-        <w:t xml:space="preserve"> hlavičke možno vidieť tlačidlo </w:t>
-      </w:r>
-      <w:proofErr w:type="spellStart"/>
-      <w:r>
-        <w:rPr>
-          <w:lang w:val="sk-SK"/>
-        </w:rPr>
-        <w:t>Logout</w:t>
-      </w:r>
-      <w:proofErr w:type="spellEnd"/>
+        <w:t> hlavičke možno vidieť tlačidlo Logout</w:t>
+      </w:r>
       <w:r>
         <w:rPr>
           <w:lang w:val="sk-SK"/>
@@ -4261,12 +4083,12 @@
       <w:pPr>
         <w:pStyle w:val="Heading3"/>
       </w:pPr>
-      <w:bookmarkStart w:id="9" w:name="_Toc165888493"/>
+      <w:bookmarkStart w:id="10" w:name="_Toc165975178"/>
       <w:r>
         <w:lastRenderedPageBreak/>
         <w:t>Admin časť</w:t>
       </w:r>
-      <w:bookmarkEnd w:id="9"/>
+      <w:bookmarkEnd w:id="10"/>
     </w:p>
     <w:p>
       <w:pPr>
@@ -4343,12 +4165,12 @@
       <w:pPr>
         <w:pStyle w:val="Heading2"/>
       </w:pPr>
-      <w:bookmarkStart w:id="10" w:name="_Toc165888494"/>
+      <w:bookmarkStart w:id="11" w:name="_Toc165975179"/>
       <w:r>
         <w:lastRenderedPageBreak/>
         <w:t>Záver</w:t>
       </w:r>
-      <w:bookmarkEnd w:id="10"/>
+      <w:bookmarkEnd w:id="11"/>
     </w:p>
     <w:sectPr>
       <w:pgSz w:w="11906" w:h="16838"/>
@@ -5579,7 +5401,7 @@
         <w:kern w:val="2"/>
         <w:sz w:val="24"/>
         <w:szCs w:val="24"/>
-        <w:lang w:val="en-SK" w:eastAsia="en-US" w:bidi="ar-SA"/>
+        <w:lang w:eastAsia="en-US" w:bidi="ar-SA"/>
         <w14:ligatures w14:val="standardContextual"/>
       </w:rPr>
     </w:rPrDefault>

</xml_diff>

<commit_message>
Fix product count on empty input field
</commit_message>
<xml_diff>
--- a/Dokumentácia.docx
+++ b/Dokumentácia.docx
@@ -1457,8 +1457,25 @@
             <w14:round/>
           </w14:textOutline>
         </w:rPr>
-        <w:t>Aplikácia - eshop</w:t>
-      </w:r>
+        <w:t xml:space="preserve">Aplikácia - </w:t>
+      </w:r>
+      <w:proofErr w:type="spellStart"/>
+      <w:r>
+        <w:rPr>
+          <w:rFonts w:ascii="Calibri" w:hAnsi="Calibri" w:cs="Calibri"/>
+          <w:b/>
+          <w:color w:val="000000" w:themeColor="text1"/>
+          <w:kern w:val="0"/>
+          <w:lang w:val="sk-SK"/>
+          <w14:textOutline w14:w="0" w14:cap="flat" w14:cmpd="sng" w14:algn="ctr">
+            <w14:noFill/>
+            <w14:prstDash w14:val="solid"/>
+            <w14:round/>
+          </w14:textOutline>
+        </w:rPr>
+        <w:t>eshop</w:t>
+      </w:r>
+      <w:proofErr w:type="spellEnd"/>
       <w:r>
         <w:rPr>
           <w:rFonts w:ascii="Calibri" w:hAnsi="Calibri" w:cs="Calibri"/>
@@ -2642,6 +2659,7 @@
       <w:r>
         <w:rPr>
           <w:rFonts w:ascii="Calibri" w:hAnsi="Calibri" w:cs="Calibri"/>
+          <w:noProof/>
           <w:lang w:val="sk-SK"/>
         </w:rPr>
         <w:drawing>
@@ -2771,11 +2789,14 @@
     </w:p>
     <w:p>
       <w:r>
+        <w:rPr>
+          <w:noProof/>
+        </w:rPr>
         <w:drawing>
-          <wp:inline distT="0" distB="0" distL="0" distR="0" wp14:anchorId="74DF47F8" wp14:editId="36E3C300">
-            <wp:extent cx="5731510" cy="4773295"/>
-            <wp:effectExtent l="0" t="0" r="2540" b="8255"/>
-            <wp:docPr id="1" name="Picture 1"/>
+          <wp:inline distT="0" distB="0" distL="0" distR="0" wp14:anchorId="08E1F6DD" wp14:editId="5FA181A3">
+            <wp:extent cx="5731510" cy="4786630"/>
+            <wp:effectExtent l="0" t="0" r="0" b="1270"/>
+            <wp:docPr id="1352427771" name="Picture 1" descr="A screenshot of a computer&#10;&#10;Description automatically generated"/>
             <wp:cNvGraphicFramePr>
               <a:graphicFrameLocks xmlns:a="http://schemas.openxmlformats.org/drawingml/2006/main" noChangeAspect="1"/>
             </wp:cNvGraphicFramePr>
@@ -2783,11 +2804,17 @@
               <a:graphicData uri="http://schemas.openxmlformats.org/drawingml/2006/picture">
                 <pic:pic xmlns:pic="http://schemas.openxmlformats.org/drawingml/2006/picture">
                   <pic:nvPicPr>
-                    <pic:cNvPr id="1" name=""/>
+                    <pic:cNvPr id="1352427771" name="Picture 1" descr="A screenshot of a computer&#10;&#10;Description automatically generated"/>
                     <pic:cNvPicPr/>
                   </pic:nvPicPr>
                   <pic:blipFill>
-                    <a:blip r:embed="rId15"/>
+                    <a:blip r:embed="rId15" cstate="print">
+                      <a:extLst>
+                        <a:ext uri="{28A0092B-C50C-407E-A947-70E740481C1C}">
+                          <a14:useLocalDpi xmlns:a14="http://schemas.microsoft.com/office/drawing/2010/main" val="0"/>
+                        </a:ext>
+                      </a:extLst>
+                    </a:blip>
                     <a:stretch>
                       <a:fillRect/>
                     </a:stretch>
@@ -2795,7 +2822,7 @@
                   <pic:spPr>
                     <a:xfrm>
                       <a:off x="0" y="0"/>
-                      <a:ext cx="5731510" cy="4773295"/>
+                      <a:ext cx="5731510" cy="4786630"/>
                     </a:xfrm>
                     <a:prstGeom prst="rect">
                       <a:avLst/>
@@ -2818,14 +2845,27 @@
       <w:r>
         <w:t xml:space="preserve">Obrázok </w:t>
       </w:r>
-      <w:fldSimple w:instr=" SEQ Obrázok \* ARABIC ">
-        <w:r>
-          <w:rPr>
-            <w:noProof/>
-          </w:rPr>
-          <w:t>2</w:t>
-        </w:r>
-      </w:fldSimple>
+      <w:r>
+        <w:fldChar w:fldCharType="begin"/>
+      </w:r>
+      <w:r>
+        <w:instrText xml:space="preserve"> SEQ Obrázok \* ARABIC </w:instrText>
+      </w:r>
+      <w:r>
+        <w:fldChar w:fldCharType="separate"/>
+      </w:r>
+      <w:r>
+        <w:rPr>
+          <w:noProof/>
+        </w:rPr>
+        <w:t>2</w:t>
+      </w:r>
+      <w:r>
+        <w:rPr>
+          <w:noProof/>
+        </w:rPr>
+        <w:fldChar w:fldCharType="end"/>
+      </w:r>
       <w:r>
         <w:rPr>
           <w:lang w:val="en-US"/>
@@ -2888,7 +2928,29 @@
         <w:rPr>
           <w:lang w:val="sk-SK"/>
         </w:rPr>
-        <w:t>Vo finálnom dátovom modeli je rola používateľa súčasťou tabuľky Users reprezentovaná ako stĺpec role</w:t>
+        <w:t xml:space="preserve">Vo finálnom dátovom modeli je rola používateľa súčasťou tabuľky </w:t>
+      </w:r>
+      <w:proofErr w:type="spellStart"/>
+      <w:r>
+        <w:rPr>
+          <w:lang w:val="sk-SK"/>
+        </w:rPr>
+        <w:t>Users</w:t>
+      </w:r>
+      <w:proofErr w:type="spellEnd"/>
+      <w:r>
+        <w:rPr>
+          <w:lang w:val="sk-SK"/>
+        </w:rPr>
+        <w:t xml:space="preserve"> reprezentovaná ako stĺpec </w:t>
+      </w:r>
+      <w:r>
+        <w:rPr>
+          <w:b/>
+          <w:bCs/>
+          <w:lang w:val="sk-SK"/>
+        </w:rPr>
+        <w:t>role</w:t>
       </w:r>
       <w:r>
         <w:rPr>
@@ -2906,27 +2968,27 @@
         <w:rPr>
           <w:lang w:val="sk-SK"/>
         </w:rPr>
-        <w:t xml:space="preserve"> Enum, ktorý môže nadobúdať hodnoty </w:t>
-      </w:r>
-      <w:r>
-        <w:rPr>
-          <w:lang w:val="en-US"/>
-        </w:rPr>
-        <w:t xml:space="preserve">‘user’ </w:t>
+        <w:t xml:space="preserve"> </w:t>
       </w:r>
       <w:proofErr w:type="spellStart"/>
       <w:r>
         <w:rPr>
-          <w:lang w:val="en-US"/>
-        </w:rPr>
-        <w:t>alebo</w:t>
+          <w:lang w:val="sk-SK"/>
+        </w:rPr>
+        <w:t>Enum</w:t>
       </w:r>
       <w:proofErr w:type="spellEnd"/>
       <w:r>
         <w:rPr>
-          <w:lang w:val="en-US"/>
-        </w:rPr>
-        <w:t xml:space="preserve"> ‘admin’.</w:t>
+          <w:lang w:val="sk-SK"/>
+        </w:rPr>
+        <w:t>, ktorý môže nadobúdať hodnoty ‘user’ alebo ‘admin’.</w:t>
+      </w:r>
+      <w:r>
+        <w:rPr>
+          <w:lang w:val="sk-SK"/>
+        </w:rPr>
+        <w:t xml:space="preserve"> Oproti predchádzajúcej verzií dátového modelu je tento návrh efektívnejší z hľadiska dopytovania nad databázou.</w:t>
       </w:r>
     </w:p>
     <w:p>
@@ -2945,48 +3007,32 @@
         </w:rPr>
         <w:t>Tabu</w:t>
       </w:r>
+      <w:proofErr w:type="spellStart"/>
       <w:r>
         <w:rPr>
           <w:b/>
           <w:bCs/>
           <w:lang w:val="sk-SK"/>
         </w:rPr>
-        <w:t>ľka Product</w:t>
-      </w:r>
+        <w:t>ľka</w:t>
+      </w:r>
+      <w:proofErr w:type="spellEnd"/>
       <w:r>
         <w:rPr>
           <w:b/>
           <w:bCs/>
           <w:lang w:val="sk-SK"/>
         </w:rPr>
-        <w:t>s</w:t>
-      </w:r>
-    </w:p>
-    <w:p>
-      <w:pPr>
-        <w:rPr>
-          <w:lang w:val="sk-SK"/>
-        </w:rPr>
-      </w:pPr>
-      <w:r>
-        <w:rPr>
-          <w:lang w:val="sk-SK"/>
-        </w:rPr>
-        <w:t xml:space="preserve">Pribudli stĺpce </w:t>
-      </w:r>
+        <w:t xml:space="preserve"> </w:t>
+      </w:r>
+      <w:proofErr w:type="spellStart"/>
       <w:r>
         <w:rPr>
           <w:b/>
           <w:bCs/>
           <w:lang w:val="sk-SK"/>
         </w:rPr>
-        <w:t>country</w:t>
-      </w:r>
-      <w:r>
-        <w:rPr>
-          <w:lang w:val="sk-SK"/>
-        </w:rPr>
-        <w:t xml:space="preserve"> a </w:t>
+        <w:t>Product</w:t>
       </w:r>
       <w:r>
         <w:rPr>
@@ -2994,73 +3040,178 @@
           <w:bCs/>
           <w:lang w:val="sk-SK"/>
         </w:rPr>
-        <w:t>type</w:t>
-      </w:r>
-      <w:r>
-        <w:rPr>
-          <w:lang w:val="sk-SK"/>
-        </w:rPr>
-        <w:t xml:space="preserve"> (typ produktu).</w:t>
-      </w:r>
-    </w:p>
-    <w:p>
-      <w:pPr>
+        <w:t>s</w:t>
+      </w:r>
+      <w:proofErr w:type="spellEnd"/>
+    </w:p>
+    <w:p>
+      <w:pPr>
+        <w:rPr>
+          <w:lang w:val="sk-SK"/>
+        </w:rPr>
+      </w:pPr>
+      <w:r>
+        <w:rPr>
+          <w:lang w:val="sk-SK"/>
+        </w:rPr>
+        <w:t xml:space="preserve">Pribudli stĺpce </w:t>
+      </w:r>
+      <w:r>
         <w:rPr>
           <w:b/>
           <w:bCs/>
           <w:lang w:val="sk-SK"/>
         </w:rPr>
-      </w:pPr>
+        <w:t>country</w:t>
+      </w:r>
+      <w:r>
+        <w:rPr>
+          <w:lang w:val="sk-SK"/>
+        </w:rPr>
+        <w:t xml:space="preserve"> a </w:t>
+      </w:r>
       <w:r>
         <w:rPr>
           <w:b/>
           <w:bCs/>
           <w:lang w:val="sk-SK"/>
         </w:rPr>
-        <w:t>Tabuľka Images</w:t>
-      </w:r>
-    </w:p>
-    <w:p>
-      <w:pPr>
-        <w:rPr>
-          <w:lang w:val="sk-SK"/>
-        </w:rPr>
-      </w:pPr>
-      <w:r>
-        <w:rPr>
-          <w:lang w:val="sk-SK"/>
-        </w:rPr>
-        <w:t xml:space="preserve">Pribudol stĺpec </w:t>
-      </w:r>
-      <w:r>
+        <w:t>type</w:t>
+      </w:r>
+      <w:r>
+        <w:rPr>
+          <w:lang w:val="sk-SK"/>
+        </w:rPr>
+        <w:t xml:space="preserve"> (typ produktu).</w:t>
+      </w:r>
+    </w:p>
+    <w:p>
+      <w:pPr>
         <w:rPr>
           <w:b/>
           <w:bCs/>
           <w:lang w:val="sk-SK"/>
         </w:rPr>
-        <w:t>is_titular</w:t>
-      </w:r>
-      <w:r>
-        <w:rPr>
-          <w:lang w:val="sk-SK"/>
-        </w:rPr>
-        <w:t xml:space="preserve"> typu boolean, ktorý indikuje, či je obrázok hlavným obrázkom produktu.</w:t>
-      </w:r>
-    </w:p>
-    <w:p>
-      <w:pPr>
+      </w:pPr>
+      <w:r>
         <w:rPr>
           <w:b/>
           <w:bCs/>
           <w:lang w:val="sk-SK"/>
         </w:rPr>
-      </w:pPr>
+        <w:t>Tabuľka Images</w:t>
+      </w:r>
+    </w:p>
+    <w:p>
+      <w:pPr>
+        <w:rPr>
+          <w:lang w:val="sk-SK"/>
+        </w:rPr>
+      </w:pPr>
+      <w:r>
+        <w:rPr>
+          <w:lang w:val="sk-SK"/>
+        </w:rPr>
+        <w:t xml:space="preserve">Pribudol stĺpec </w:t>
+      </w:r>
       <w:r>
         <w:rPr>
           <w:b/>
           <w:bCs/>
           <w:lang w:val="sk-SK"/>
         </w:rPr>
+        <w:t>is_titular</w:t>
+      </w:r>
+      <w:r>
+        <w:rPr>
+          <w:lang w:val="sk-SK"/>
+        </w:rPr>
+        <w:t xml:space="preserve"> typu boolean, ktorý indikuje, či je obrázok hlavným obrázkom produktu.</w:t>
+      </w:r>
+    </w:p>
+    <w:p>
+      <w:pPr>
+        <w:rPr>
+          <w:b/>
+          <w:bCs/>
+          <w:lang w:val="sk-SK"/>
+        </w:rPr>
+      </w:pPr>
+      <w:r>
+        <w:rPr>
+          <w:b/>
+          <w:bCs/>
+          <w:lang w:val="sk-SK"/>
+        </w:rPr>
+        <w:t xml:space="preserve">Tabuľka </w:t>
+      </w:r>
+      <w:proofErr w:type="spellStart"/>
+      <w:r>
+        <w:rPr>
+          <w:b/>
+          <w:bCs/>
+          <w:lang w:val="sk-SK"/>
+        </w:rPr>
+        <w:t>Cart</w:t>
+      </w:r>
+      <w:proofErr w:type="spellEnd"/>
+    </w:p>
+    <w:p>
+      <w:pPr>
+        <w:rPr>
+          <w:lang w:val="sk-SK"/>
+        </w:rPr>
+      </w:pPr>
+      <w:r>
+        <w:rPr>
+          <w:lang w:val="sk-SK"/>
+        </w:rPr>
+        <w:lastRenderedPageBreak/>
+        <w:t xml:space="preserve">Pridanie stĺpca </w:t>
+      </w:r>
+      <w:r>
+        <w:rPr>
+          <w:b/>
+          <w:bCs/>
+          <w:lang w:val="sk-SK"/>
+        </w:rPr>
+        <w:t xml:space="preserve">status </w:t>
+      </w:r>
+      <w:r>
+        <w:rPr>
+          <w:lang w:val="sk-SK"/>
+        </w:rPr>
+        <w:t xml:space="preserve">typu </w:t>
+      </w:r>
+      <w:proofErr w:type="spellStart"/>
+      <w:r>
+        <w:rPr>
+          <w:lang w:val="sk-SK"/>
+        </w:rPr>
+        <w:t>Enum</w:t>
+      </w:r>
+      <w:proofErr w:type="spellEnd"/>
+      <w:r>
+        <w:rPr>
+          <w:lang w:val="sk-SK"/>
+        </w:rPr>
+        <w:t xml:space="preserve"> (hodnoty ACTIVE a CLOSED)</w:t>
+      </w:r>
+    </w:p>
+    <w:p>
+      <w:pPr>
+        <w:rPr>
+          <w:b/>
+          <w:bCs/>
+          <w:lang w:val="sk-SK"/>
+        </w:rPr>
+      </w:pPr>
+      <w:r>
+        <w:rPr>
+          <w:b/>
+          <w:bCs/>
+          <w:lang w:val="sk-SK"/>
+        </w:rPr>
         <w:t>Ostatné zmeny</w:t>
       </w:r>
     </w:p>
@@ -3069,7 +3220,6 @@
         <w:rPr>
           <w:lang w:val="sk-SK"/>
         </w:rPr>
-        <w:lastRenderedPageBreak/>
         <w:t xml:space="preserve">Vo viacerých tabuľkách pribudli stĺpce </w:t>
       </w:r>
       <w:r>
@@ -4153,31 +4303,7 @@
         <w:rPr>
           <w:lang w:val="sk-SK"/>
         </w:rPr>
-        <w:t xml:space="preserve"> v</w:t>
-      </w:r>
-      <w:r>
-        <w:rPr>
-          <w:lang w:val="sk-SK"/>
-        </w:rPr>
-        <w:t>yzdvihuje dizajnové rozhodnutia</w:t>
-      </w:r>
-      <w:r>
-        <w:rPr>
-          <w:lang w:val="sk-SK"/>
-        </w:rPr>
-        <w:t xml:space="preserve">, </w:t>
-      </w:r>
-      <w:r>
-        <w:rPr>
-          <w:lang w:val="sk-SK"/>
-        </w:rPr>
-        <w:t xml:space="preserve">popisuje </w:t>
-      </w:r>
-      <w:r>
-        <w:rPr>
-          <w:lang w:val="sk-SK"/>
-        </w:rPr>
-        <w:t>dátový model</w:t>
+        <w:t xml:space="preserve"> vyzdvihuje dizajnové rozhodnutia, popisuje dátový model</w:t>
       </w:r>
       <w:r>
         <w:rPr>
@@ -4189,25 +4315,7 @@
         <w:rPr>
           <w:lang w:val="sk-SK"/>
         </w:rPr>
-        <w:t xml:space="preserve"> </w:t>
-      </w:r>
-      <w:r>
-        <w:rPr>
-          <w:lang w:val="sk-SK"/>
-        </w:rPr>
-        <w:t>implementáciu špecifikovaných prípadov použitia</w:t>
-      </w:r>
-      <w:r>
-        <w:rPr>
-          <w:lang w:val="sk-SK"/>
-        </w:rPr>
-        <w:t>,</w:t>
-      </w:r>
-      <w:r>
-        <w:rPr>
-          <w:lang w:val="sk-SK"/>
-        </w:rPr>
-        <w:t xml:space="preserve"> a</w:t>
+        <w:t xml:space="preserve"> implementáciu špecifikovaných prípadov použitia, a</w:t>
       </w:r>
       <w:r>
         <w:rPr>
@@ -4219,13 +4327,7 @@
         <w:rPr>
           <w:lang w:val="sk-SK"/>
         </w:rPr>
-        <w:t> poskytuje základný postup krokov pre ich naplnenie</w:t>
-      </w:r>
-      <w:r>
-        <w:rPr>
-          <w:lang w:val="sk-SK"/>
-        </w:rPr>
-        <w:t>.</w:t>
+        <w:t> poskytuje základný postup krokov pre ich naplnenie.</w:t>
       </w:r>
     </w:p>
     <w:sectPr>
@@ -5550,7 +5652,7 @@
         <w:kern w:val="2"/>
         <w:sz w:val="24"/>
         <w:szCs w:val="24"/>
-        <w:lang w:eastAsia="en-US" w:bidi="ar-SA"/>
+        <w:lang w:val="en-SK" w:eastAsia="en-US" w:bidi="ar-SA"/>
         <w14:ligatures w14:val="standardContextual"/>
       </w:rPr>
     </w:rPrDefault>

</xml_diff>